<commit_message>
Add Doc/Demo && Complete all models
+ Add Web Demos so that everyone could know the requirements better;
+ Add all models in accounts & news & project
+ Add basic urls
</commit_message>
<xml_diff>
--- a/Docs/DataBaseDesign/DATABASE.docx
+++ b/Docs/DataBaseDesign/DATABASE.docx
@@ -26,17 +26,33 @@
         </w:rPr>
         <w:t>(</w:t>
       </w:r>
+      <w:proofErr w:type="spellStart"/>
+      <w:proofErr w:type="gramStart"/>
       <w:r>
         <w:rPr>
           <w:lang w:eastAsia="zh-CN"/>
         </w:rPr>
-        <w:t>django.contrib.auth.models</w:t>
-      </w:r>
+        <w:t>django.contrib</w:t>
+      </w:r>
+      <w:proofErr w:type="gramEnd"/>
       <w:r>
         <w:rPr>
           <w:lang w:eastAsia="zh-CN"/>
         </w:rPr>
-        <w:t>.USER)</w:t>
+        <w:t>.auth.models</w:t>
+      </w:r>
+      <w:r>
+        <w:rPr>
+          <w:lang w:eastAsia="zh-CN"/>
+        </w:rPr>
+        <w:t>.USER</w:t>
+      </w:r>
+      <w:proofErr w:type="spellEnd"/>
+      <w:r>
+        <w:rPr>
+          <w:lang w:eastAsia="zh-CN"/>
+        </w:rPr>
+        <w:t>)</w:t>
       </w:r>
     </w:p>
     <w:p>
@@ -117,8 +133,9 @@
           <w:sz w:val="18"/>
           <w:szCs w:val="18"/>
         </w:rPr>
-        <w:t>Student(CustomUser):</w:t>
-      </w:r>
+        <w:t>Student(</w:t>
+      </w:r>
+      <w:proofErr w:type="spellStart"/>
       <w:r>
         <w:rPr>
           <w:rFonts w:ascii="Menlo" w:hAnsi="Menlo" w:cs="Menlo"/>
@@ -126,8 +143,47 @@
           <w:sz w:val="18"/>
           <w:szCs w:val="18"/>
         </w:rPr>
+        <w:t>CustomUser</w:t>
+      </w:r>
+      <w:proofErr w:type="spellEnd"/>
+      <w:r>
+        <w:rPr>
+          <w:rFonts w:ascii="Menlo" w:hAnsi="Menlo" w:cs="Menlo"/>
+          <w:color w:val="000000"/>
+          <w:sz w:val="18"/>
+          <w:szCs w:val="18"/>
+        </w:rPr>
+        <w:t>):</w:t>
+      </w:r>
+      <w:r>
+        <w:rPr>
+          <w:rFonts w:ascii="Menlo" w:hAnsi="Menlo" w:cs="Menlo"/>
+          <w:color w:val="000000"/>
+          <w:sz w:val="18"/>
+          <w:szCs w:val="18"/>
+        </w:rPr>
         <w:br/>
-        <w:t xml:space="preserve">    grade = models.IntegerField()</w:t>
+        <w:t xml:space="preserve">    grade = </w:t>
+      </w:r>
+      <w:proofErr w:type="spellStart"/>
+      <w:r>
+        <w:rPr>
+          <w:rFonts w:ascii="Menlo" w:hAnsi="Menlo" w:cs="Menlo"/>
+          <w:color w:val="000000"/>
+          <w:sz w:val="18"/>
+          <w:szCs w:val="18"/>
+        </w:rPr>
+        <w:t>models.IntegerField</w:t>
+      </w:r>
+      <w:proofErr w:type="spellEnd"/>
+      <w:r>
+        <w:rPr>
+          <w:rFonts w:ascii="Menlo" w:hAnsi="Menlo" w:cs="Menlo"/>
+          <w:color w:val="000000"/>
+          <w:sz w:val="18"/>
+          <w:szCs w:val="18"/>
+        </w:rPr>
+        <w:t>()</w:t>
       </w:r>
       <w:r>
         <w:rPr>
@@ -178,6 +234,7 @@
         </w:rPr>
         <w:t>'</w:t>
       </w:r>
+      <w:proofErr w:type="spellStart"/>
       <w:r>
         <w:rPr>
           <w:rFonts w:ascii="Menlo" w:hAnsi="Menlo" w:cs="Menlo"/>
@@ -189,6 +246,7 @@
         </w:rPr>
         <w:t>暂无</w:t>
       </w:r>
+      <w:proofErr w:type="spellEnd"/>
       <w:r>
         <w:rPr>
           <w:rFonts w:ascii="Menlo" w:hAnsi="Menlo" w:cs="Menlo"/>
@@ -248,6 +306,7 @@
         </w:rPr>
         <w:t>'</w:t>
       </w:r>
+      <w:proofErr w:type="spellStart"/>
       <w:r>
         <w:rPr>
           <w:rFonts w:ascii="Menlo" w:hAnsi="Menlo" w:cs="Menlo"/>
@@ -259,6 +318,7 @@
         </w:rPr>
         <w:t>软件技术与管理</w:t>
       </w:r>
+      <w:proofErr w:type="spellEnd"/>
       <w:r>
         <w:rPr>
           <w:rFonts w:ascii="Menlo" w:hAnsi="Menlo" w:cs="Menlo"/>
@@ -318,6 +378,7 @@
         </w:rPr>
         <w:t>'</w:t>
       </w:r>
+      <w:proofErr w:type="spellStart"/>
       <w:r>
         <w:rPr>
           <w:rFonts w:ascii="Menlo" w:hAnsi="Menlo" w:cs="Menlo"/>
@@ -329,6 +390,7 @@
         </w:rPr>
         <w:t>网络与主机软件</w:t>
       </w:r>
+      <w:proofErr w:type="spellEnd"/>
       <w:r>
         <w:rPr>
           <w:rFonts w:ascii="Menlo" w:hAnsi="Menlo" w:cs="Menlo"/>
@@ -388,6 +450,7 @@
         </w:rPr>
         <w:t>'</w:t>
       </w:r>
+      <w:proofErr w:type="spellStart"/>
       <w:r>
         <w:rPr>
           <w:rFonts w:ascii="Menlo" w:hAnsi="Menlo" w:cs="Menlo"/>
@@ -399,6 +462,7 @@
         </w:rPr>
         <w:t>嵌入式软件与系统</w:t>
       </w:r>
+      <w:proofErr w:type="spellEnd"/>
       <w:r>
         <w:rPr>
           <w:rFonts w:ascii="Menlo" w:hAnsi="Menlo" w:cs="Menlo"/>
@@ -458,6 +522,7 @@
         </w:rPr>
         <w:t>'</w:t>
       </w:r>
+      <w:proofErr w:type="spellStart"/>
       <w:r>
         <w:rPr>
           <w:rFonts w:ascii="Menlo" w:hAnsi="Menlo" w:cs="Menlo"/>
@@ -469,6 +534,7 @@
         </w:rPr>
         <w:t>数字媒体</w:t>
       </w:r>
+      <w:proofErr w:type="spellEnd"/>
       <w:r>
         <w:rPr>
           <w:rFonts w:ascii="Menlo" w:hAnsi="Menlo" w:cs="Menlo"/>
@@ -528,6 +594,7 @@
         </w:rPr>
         <w:t>'</w:t>
       </w:r>
+      <w:proofErr w:type="spellStart"/>
       <w:r>
         <w:rPr>
           <w:rFonts w:ascii="Menlo" w:hAnsi="Menlo" w:cs="Menlo"/>
@@ -539,6 +606,7 @@
         </w:rPr>
         <w:t>其他</w:t>
       </w:r>
+      <w:proofErr w:type="spellEnd"/>
       <w:r>
         <w:rPr>
           <w:rFonts w:ascii="Menlo" w:hAnsi="Menlo" w:cs="Menlo"/>
@@ -577,7 +645,27 @@
           <w:szCs w:val="18"/>
         </w:rPr>
         <w:br/>
-        <w:t xml:space="preserve">    major = models.IntegerField(</w:t>
+        <w:t xml:space="preserve">    major = </w:t>
+      </w:r>
+      <w:proofErr w:type="spellStart"/>
+      <w:r>
+        <w:rPr>
+          <w:rFonts w:ascii="Menlo" w:hAnsi="Menlo" w:cs="Menlo"/>
+          <w:color w:val="000000"/>
+          <w:sz w:val="18"/>
+          <w:szCs w:val="18"/>
+        </w:rPr>
+        <w:t>models.IntegerField</w:t>
+      </w:r>
+      <w:proofErr w:type="spellEnd"/>
+      <w:r>
+        <w:rPr>
+          <w:rFonts w:ascii="Menlo" w:hAnsi="Menlo" w:cs="Menlo"/>
+          <w:color w:val="000000"/>
+          <w:sz w:val="18"/>
+          <w:szCs w:val="18"/>
+        </w:rPr>
+        <w:t>(</w:t>
       </w:r>
       <w:r>
         <w:rPr>
@@ -669,8 +757,9 @@
           <w:sz w:val="18"/>
           <w:szCs w:val="18"/>
         </w:rPr>
-        <w:t>Teacher(CustomUser):</w:t>
-      </w:r>
+        <w:t>Teacher(</w:t>
+      </w:r>
+      <w:proofErr w:type="spellStart"/>
       <w:r>
         <w:rPr>
           <w:rFonts w:ascii="Menlo" w:hAnsi="Menlo" w:cs="Menlo"/>
@@ -678,9 +767,49 @@
           <w:sz w:val="18"/>
           <w:szCs w:val="18"/>
         </w:rPr>
+        <w:t>CustomUser</w:t>
+      </w:r>
+      <w:proofErr w:type="spellEnd"/>
+      <w:r>
+        <w:rPr>
+          <w:rFonts w:ascii="Menlo" w:hAnsi="Menlo" w:cs="Menlo"/>
+          <w:color w:val="000000"/>
+          <w:sz w:val="18"/>
+          <w:szCs w:val="18"/>
+        </w:rPr>
+        <w:t>):</w:t>
+      </w:r>
+      <w:r>
+        <w:rPr>
+          <w:rFonts w:ascii="Menlo" w:hAnsi="Menlo" w:cs="Menlo"/>
+          <w:color w:val="000000"/>
+          <w:sz w:val="18"/>
+          <w:szCs w:val="18"/>
+        </w:rPr>
         <w:br/>
-        <w:t xml:space="preserve">    phone = models.CharField(</w:t>
-      </w:r>
+        <w:t xml:space="preserve">    phone = </w:t>
+      </w:r>
+      <w:proofErr w:type="spellStart"/>
+      <w:r>
+        <w:rPr>
+          <w:rFonts w:ascii="Menlo" w:hAnsi="Menlo" w:cs="Menlo"/>
+          <w:color w:val="000000"/>
+          <w:sz w:val="18"/>
+          <w:szCs w:val="18"/>
+        </w:rPr>
+        <w:t>models.CharField</w:t>
+      </w:r>
+      <w:proofErr w:type="spellEnd"/>
+      <w:r>
+        <w:rPr>
+          <w:rFonts w:ascii="Menlo" w:hAnsi="Menlo" w:cs="Menlo"/>
+          <w:color w:val="000000"/>
+          <w:sz w:val="18"/>
+          <w:szCs w:val="18"/>
+        </w:rPr>
+        <w:t>(</w:t>
+      </w:r>
+      <w:proofErr w:type="spellStart"/>
       <w:r>
         <w:rPr>
           <w:rFonts w:ascii="Menlo" w:hAnsi="Menlo" w:cs="Menlo"/>
@@ -690,6 +819,7 @@
         </w:rPr>
         <w:t>max_length</w:t>
       </w:r>
+      <w:proofErr w:type="spellEnd"/>
       <w:r>
         <w:rPr>
           <w:rFonts w:ascii="Menlo" w:hAnsi="Menlo" w:cs="Menlo"/>
@@ -721,7 +851,6 @@
     <w:p>
       <w:pPr>
         <w:rPr>
-          <w:rFonts w:hint="eastAsia"/>
           <w:lang w:eastAsia="zh-CN"/>
         </w:rPr>
       </w:pPr>
@@ -729,7 +858,6 @@
     <w:p>
       <w:pPr>
         <w:rPr>
-          <w:rFonts w:hint="eastAsia"/>
           <w:lang w:eastAsia="zh-CN"/>
         </w:rPr>
       </w:pPr>
@@ -737,7 +865,6 @@
     <w:p>
       <w:pPr>
         <w:rPr>
-          <w:rFonts w:hint="eastAsia"/>
           <w:lang w:eastAsia="zh-CN"/>
         </w:rPr>
       </w:pPr>
@@ -1138,7 +1265,6 @@
             <w:pPr>
               <w:cnfStyle w:val="000000000000" w:firstRow="0" w:lastRow="0" w:firstColumn="0" w:lastColumn="0" w:oddVBand="0" w:evenVBand="0" w:oddHBand="0" w:evenHBand="0" w:firstRowFirstColumn="0" w:firstRowLastColumn="0" w:lastRowFirstColumn="0" w:lastRowLastColumn="0"/>
               <w:rPr>
-                <w:rFonts w:hint="eastAsia"/>
                 <w:lang w:eastAsia="zh-CN"/>
               </w:rPr>
             </w:pPr>
@@ -1177,7 +1303,7 @@
               </w:tabs>
               <w:cnfStyle w:val="000000000000" w:firstRow="0" w:lastRow="0" w:firstColumn="0" w:lastColumn="0" w:oddVBand="0" w:evenVBand="0" w:oddHBand="0" w:evenHBand="0" w:firstRowFirstColumn="0" w:firstRowLastColumn="0" w:lastRowFirstColumn="0" w:lastRowLastColumn="0"/>
               <w:rPr>
-                <w:rFonts w:ascii="Menlo" w:hAnsi="Menlo" w:cs="Menlo" w:hint="eastAsia"/>
+                <w:rFonts w:ascii="Menlo" w:hAnsi="Menlo" w:cs="Menlo"/>
                 <w:color w:val="000000"/>
                 <w:sz w:val="18"/>
                 <w:szCs w:val="18"/>
@@ -1222,6 +1348,7 @@
               </w:rPr>
               <w:t>'</w:t>
             </w:r>
+            <w:proofErr w:type="spellStart"/>
             <w:r>
               <w:rPr>
                 <w:rFonts w:ascii="SimSun" w:eastAsia="SimSun" w:hAnsi="SimSun" w:cs="SimSun"/>
@@ -1233,6 +1360,7 @@
               </w:rPr>
               <w:t>竞赛获奖</w:t>
             </w:r>
+            <w:proofErr w:type="spellEnd"/>
             <w:r>
               <w:rPr>
                 <w:rFonts w:ascii="Menlo" w:hAnsi="Menlo" w:cs="Menlo"/>
@@ -1292,6 +1420,7 @@
               </w:rPr>
               <w:t>'</w:t>
             </w:r>
+            <w:proofErr w:type="spellStart"/>
             <w:r>
               <w:rPr>
                 <w:rFonts w:ascii="Menlo" w:hAnsi="Menlo" w:cs="Menlo"/>
@@ -1303,6 +1432,7 @@
               </w:rPr>
               <w:t>学术论文</w:t>
             </w:r>
+            <w:proofErr w:type="spellEnd"/>
             <w:r>
               <w:rPr>
                 <w:rFonts w:ascii="Menlo" w:hAnsi="Menlo" w:cs="Menlo"/>
@@ -1362,6 +1492,7 @@
               </w:rPr>
               <w:t>'</w:t>
             </w:r>
+            <w:proofErr w:type="spellStart"/>
             <w:r>
               <w:rPr>
                 <w:rFonts w:ascii="Menlo" w:hAnsi="Menlo" w:cs="Menlo"/>
@@ -1373,6 +1504,7 @@
               </w:rPr>
               <w:t>国家发明专利</w:t>
             </w:r>
+            <w:proofErr w:type="spellEnd"/>
             <w:r>
               <w:rPr>
                 <w:rFonts w:ascii="Menlo" w:hAnsi="Menlo" w:cs="Menlo"/>
@@ -1432,6 +1564,7 @@
               </w:rPr>
               <w:t>'</w:t>
             </w:r>
+            <w:proofErr w:type="spellStart"/>
             <w:r>
               <w:rPr>
                 <w:rFonts w:ascii="Menlo" w:hAnsi="Menlo" w:cs="Menlo"/>
@@ -1443,6 +1576,7 @@
               </w:rPr>
               <w:t>大学生创新项目</w:t>
             </w:r>
+            <w:proofErr w:type="spellEnd"/>
             <w:r>
               <w:rPr>
                 <w:rFonts w:ascii="Menlo" w:hAnsi="Menlo" w:cs="Menlo"/>
@@ -1624,7 +1758,6 @@
             <w:pPr>
               <w:cnfStyle w:val="000000000000" w:firstRow="0" w:lastRow="0" w:firstColumn="0" w:lastColumn="0" w:oddVBand="0" w:evenVBand="0" w:oddHBand="0" w:evenHBand="0" w:firstRowFirstColumn="0" w:firstRowLastColumn="0" w:lastRowFirstColumn="0" w:lastRowLastColumn="0"/>
               <w:rPr>
-                <w:rFonts w:hint="eastAsia"/>
                 <w:lang w:eastAsia="zh-CN"/>
               </w:rPr>
             </w:pPr>
@@ -1663,6 +1796,1009 @@
           <w:lang w:eastAsia="zh-CN"/>
         </w:rPr>
         <w:t>PROJECT</w:t>
+      </w:r>
+    </w:p>
+    <w:tbl>
+      <w:tblPr>
+        <w:tblStyle w:val="PlainTable3"/>
+        <w:tblW w:w="0" w:type="auto"/>
+        <w:tblLook w:val="04A0" w:firstRow="1" w:lastRow="0" w:firstColumn="1" w:lastColumn="0" w:noHBand="0" w:noVBand="1"/>
+      </w:tblPr>
+      <w:tblGrid>
+        <w:gridCol w:w="2188"/>
+        <w:gridCol w:w="2147"/>
+        <w:gridCol w:w="2492"/>
+        <w:gridCol w:w="2193"/>
+      </w:tblGrid>
+      <w:tr>
+        <w:trPr>
+          <w:cnfStyle w:val="100000000000" w:firstRow="1" w:lastRow="0" w:firstColumn="0" w:lastColumn="0" w:oddVBand="0" w:evenVBand="0" w:oddHBand="0" w:evenHBand="0" w:firstRowFirstColumn="0" w:firstRowLastColumn="0" w:lastRowFirstColumn="0" w:lastRowLastColumn="0"/>
+        </w:trPr>
+        <w:tc>
+          <w:tcPr>
+            <w:cnfStyle w:val="001000000100" w:firstRow="0" w:lastRow="0" w:firstColumn="1" w:lastColumn="0" w:oddVBand="0" w:evenVBand="0" w:oddHBand="0" w:evenHBand="0" w:firstRowFirstColumn="1" w:firstRowLastColumn="0" w:lastRowFirstColumn="0" w:lastRowLastColumn="0"/>
+            <w:tcW w:w="2252" w:type="dxa"/>
+          </w:tcPr>
+          <w:p>
+            <w:pPr>
+              <w:rPr>
+                <w:lang w:eastAsia="zh-CN"/>
+              </w:rPr>
+            </w:pPr>
+            <w:r>
+              <w:rPr>
+                <w:rFonts w:hint="eastAsia"/>
+                <w:lang w:eastAsia="zh-CN"/>
+              </w:rPr>
+              <w:t>字段名</w:t>
+            </w:r>
+          </w:p>
+        </w:tc>
+        <w:tc>
+          <w:tcPr>
+            <w:tcW w:w="2252" w:type="dxa"/>
+          </w:tcPr>
+          <w:p>
+            <w:pPr>
+              <w:cnfStyle w:val="100000000000" w:firstRow="1" w:lastRow="0" w:firstColumn="0" w:lastColumn="0" w:oddVBand="0" w:evenVBand="0" w:oddHBand="0" w:evenHBand="0" w:firstRowFirstColumn="0" w:firstRowLastColumn="0" w:lastRowFirstColumn="0" w:lastRowLastColumn="0"/>
+              <w:rPr>
+                <w:lang w:eastAsia="zh-CN"/>
+              </w:rPr>
+            </w:pPr>
+            <w:r>
+              <w:rPr>
+                <w:lang w:eastAsia="zh-CN"/>
+              </w:rPr>
+              <w:t>数据类型</w:t>
+            </w:r>
+          </w:p>
+        </w:tc>
+        <w:tc>
+          <w:tcPr>
+            <w:tcW w:w="2253" w:type="dxa"/>
+          </w:tcPr>
+          <w:p>
+            <w:pPr>
+              <w:cnfStyle w:val="100000000000" w:firstRow="1" w:lastRow="0" w:firstColumn="0" w:lastColumn="0" w:oddVBand="0" w:evenVBand="0" w:oddHBand="0" w:evenHBand="0" w:firstRowFirstColumn="0" w:firstRowLastColumn="0" w:lastRowFirstColumn="0" w:lastRowLastColumn="0"/>
+              <w:rPr>
+                <w:lang w:eastAsia="zh-CN"/>
+              </w:rPr>
+            </w:pPr>
+            <w:r>
+              <w:rPr>
+                <w:lang w:eastAsia="zh-CN"/>
+              </w:rPr>
+              <w:t>字段说明</w:t>
+            </w:r>
+          </w:p>
+        </w:tc>
+        <w:tc>
+          <w:tcPr>
+            <w:tcW w:w="2253" w:type="dxa"/>
+          </w:tcPr>
+          <w:p>
+            <w:pPr>
+              <w:cnfStyle w:val="100000000000" w:firstRow="1" w:lastRow="0" w:firstColumn="0" w:lastColumn="0" w:oddVBand="0" w:evenVBand="0" w:oddHBand="0" w:evenHBand="0" w:firstRowFirstColumn="0" w:firstRowLastColumn="0" w:lastRowFirstColumn="0" w:lastRowLastColumn="0"/>
+              <w:rPr>
+                <w:lang w:eastAsia="zh-CN"/>
+              </w:rPr>
+            </w:pPr>
+            <w:r>
+              <w:rPr>
+                <w:lang w:eastAsia="zh-CN"/>
+              </w:rPr>
+              <w:t>备注</w:t>
+            </w:r>
+          </w:p>
+        </w:tc>
+      </w:tr>
+      <w:tr>
+        <w:trPr>
+          <w:cnfStyle w:val="000000100000" w:firstRow="0" w:lastRow="0" w:firstColumn="0" w:lastColumn="0" w:oddVBand="0" w:evenVBand="0" w:oddHBand="1" w:evenHBand="0" w:firstRowFirstColumn="0" w:firstRowLastColumn="0" w:lastRowFirstColumn="0" w:lastRowLastColumn="0"/>
+          <w:trHeight w:val="563"/>
+        </w:trPr>
+        <w:tc>
+          <w:tcPr>
+            <w:cnfStyle w:val="001000000000" w:firstRow="0" w:lastRow="0" w:firstColumn="1" w:lastColumn="0" w:oddVBand="0" w:evenVBand="0" w:oddHBand="0" w:evenHBand="0" w:firstRowFirstColumn="0" w:firstRowLastColumn="0" w:lastRowFirstColumn="0" w:lastRowLastColumn="0"/>
+            <w:tcW w:w="2252" w:type="dxa"/>
+          </w:tcPr>
+          <w:p>
+            <w:pPr>
+              <w:rPr>
+                <w:lang w:eastAsia="zh-CN"/>
+              </w:rPr>
+            </w:pPr>
+            <w:r>
+              <w:rPr>
+                <w:rFonts w:hint="eastAsia"/>
+                <w:lang w:eastAsia="zh-CN"/>
+              </w:rPr>
+              <w:t>PROJECT</w:t>
+            </w:r>
+            <w:r>
+              <w:rPr>
+                <w:lang w:eastAsia="zh-CN"/>
+              </w:rPr>
+              <w:t>_ID</w:t>
+            </w:r>
+          </w:p>
+        </w:tc>
+        <w:tc>
+          <w:tcPr>
+            <w:tcW w:w="2252" w:type="dxa"/>
+          </w:tcPr>
+          <w:p>
+            <w:pPr>
+              <w:cnfStyle w:val="000000100000" w:firstRow="0" w:lastRow="0" w:firstColumn="0" w:lastColumn="0" w:oddVBand="0" w:evenVBand="0" w:oddHBand="1" w:evenHBand="0" w:firstRowFirstColumn="0" w:firstRowLastColumn="0" w:lastRowFirstColumn="0" w:lastRowLastColumn="0"/>
+              <w:rPr>
+                <w:lang w:eastAsia="zh-CN"/>
+              </w:rPr>
+            </w:pPr>
+            <w:r>
+              <w:rPr>
+                <w:lang w:eastAsia="zh-CN"/>
+              </w:rPr>
+              <w:t>INT</w:t>
+            </w:r>
+          </w:p>
+        </w:tc>
+        <w:tc>
+          <w:tcPr>
+            <w:tcW w:w="2253" w:type="dxa"/>
+          </w:tcPr>
+          <w:p>
+            <w:pPr>
+              <w:cnfStyle w:val="000000100000" w:firstRow="0" w:lastRow="0" w:firstColumn="0" w:lastColumn="0" w:oddVBand="0" w:evenVBand="0" w:oddHBand="1" w:evenHBand="0" w:firstRowFirstColumn="0" w:firstRowLastColumn="0" w:lastRowFirstColumn="0" w:lastRowLastColumn="0"/>
+              <w:rPr>
+                <w:lang w:eastAsia="zh-CN"/>
+              </w:rPr>
+            </w:pPr>
+          </w:p>
+        </w:tc>
+        <w:tc>
+          <w:tcPr>
+            <w:tcW w:w="2253" w:type="dxa"/>
+          </w:tcPr>
+          <w:p>
+            <w:pPr>
+              <w:cnfStyle w:val="000000100000" w:firstRow="0" w:lastRow="0" w:firstColumn="0" w:lastColumn="0" w:oddVBand="0" w:evenVBand="0" w:oddHBand="1" w:evenHBand="0" w:firstRowFirstColumn="0" w:firstRowLastColumn="0" w:lastRowFirstColumn="0" w:lastRowLastColumn="0"/>
+              <w:rPr>
+                <w:lang w:eastAsia="zh-CN"/>
+              </w:rPr>
+            </w:pPr>
+            <w:r>
+              <w:rPr>
+                <w:lang w:eastAsia="zh-CN"/>
+              </w:rPr>
+              <w:t xml:space="preserve">PK, </w:t>
+            </w:r>
+            <w:r>
+              <w:rPr>
+                <w:rFonts w:hint="eastAsia"/>
+                <w:lang w:eastAsia="zh-CN"/>
+              </w:rPr>
+              <w:t>自增</w:t>
+            </w:r>
+          </w:p>
+          <w:p>
+            <w:pPr>
+              <w:cnfStyle w:val="000000100000" w:firstRow="0" w:lastRow="0" w:firstColumn="0" w:lastColumn="0" w:oddVBand="0" w:evenVBand="0" w:oddHBand="1" w:evenHBand="0" w:firstRowFirstColumn="0" w:firstRowLastColumn="0" w:lastRowFirstColumn="0" w:lastRowLastColumn="0"/>
+              <w:rPr>
+                <w:lang w:eastAsia="zh-CN"/>
+              </w:rPr>
+            </w:pPr>
+          </w:p>
+        </w:tc>
+      </w:tr>
+      <w:tr>
+        <w:trPr>
+          <w:trHeight w:val="563"/>
+        </w:trPr>
+        <w:tc>
+          <w:tcPr>
+            <w:cnfStyle w:val="001000000000" w:firstRow="0" w:lastRow="0" w:firstColumn="1" w:lastColumn="0" w:oddVBand="0" w:evenVBand="0" w:oddHBand="0" w:evenHBand="0" w:firstRowFirstColumn="0" w:firstRowLastColumn="0" w:lastRowFirstColumn="0" w:lastRowLastColumn="0"/>
+            <w:tcW w:w="2252" w:type="dxa"/>
+          </w:tcPr>
+          <w:p>
+            <w:pPr>
+              <w:rPr>
+                <w:lang w:eastAsia="zh-CN"/>
+              </w:rPr>
+            </w:pPr>
+            <w:r>
+              <w:rPr>
+                <w:rFonts w:hint="eastAsia"/>
+                <w:lang w:eastAsia="zh-CN"/>
+              </w:rPr>
+              <w:t>name</w:t>
+            </w:r>
+          </w:p>
+        </w:tc>
+        <w:tc>
+          <w:tcPr>
+            <w:tcW w:w="2252" w:type="dxa"/>
+          </w:tcPr>
+          <w:p>
+            <w:pPr>
+              <w:cnfStyle w:val="000000000000" w:firstRow="0" w:lastRow="0" w:firstColumn="0" w:lastColumn="0" w:oddVBand="0" w:evenVBand="0" w:oddHBand="0" w:evenHBand="0" w:firstRowFirstColumn="0" w:firstRowLastColumn="0" w:lastRowFirstColumn="0" w:lastRowLastColumn="0"/>
+              <w:rPr>
+                <w:lang w:eastAsia="zh-CN"/>
+              </w:rPr>
+            </w:pPr>
+            <w:r>
+              <w:rPr>
+                <w:lang w:eastAsia="zh-CN"/>
+              </w:rPr>
+              <w:t>VARCHAR(3</w:t>
+            </w:r>
+            <w:r>
+              <w:rPr>
+                <w:lang w:eastAsia="zh-CN"/>
+              </w:rPr>
+              <w:t>0)</w:t>
+            </w:r>
+          </w:p>
+        </w:tc>
+        <w:tc>
+          <w:tcPr>
+            <w:tcW w:w="2253" w:type="dxa"/>
+          </w:tcPr>
+          <w:p>
+            <w:pPr>
+              <w:cnfStyle w:val="000000000000" w:firstRow="0" w:lastRow="0" w:firstColumn="0" w:lastColumn="0" w:oddVBand="0" w:evenVBand="0" w:oddHBand="0" w:evenHBand="0" w:firstRowFirstColumn="0" w:firstRowLastColumn="0" w:lastRowFirstColumn="0" w:lastRowLastColumn="0"/>
+              <w:rPr>
+                <w:lang w:eastAsia="zh-CN"/>
+              </w:rPr>
+            </w:pPr>
+          </w:p>
+        </w:tc>
+        <w:tc>
+          <w:tcPr>
+            <w:tcW w:w="2253" w:type="dxa"/>
+          </w:tcPr>
+          <w:p>
+            <w:pPr>
+              <w:cnfStyle w:val="000000000000" w:firstRow="0" w:lastRow="0" w:firstColumn="0" w:lastColumn="0" w:oddVBand="0" w:evenVBand="0" w:oddHBand="0" w:evenHBand="0" w:firstRowFirstColumn="0" w:firstRowLastColumn="0" w:lastRowFirstColumn="0" w:lastRowLastColumn="0"/>
+              <w:rPr>
+                <w:lang w:eastAsia="zh-CN"/>
+              </w:rPr>
+            </w:pPr>
+            <w:r>
+              <w:rPr>
+                <w:lang w:eastAsia="zh-CN"/>
+              </w:rPr>
+              <w:t>NOT NULL</w:t>
+            </w:r>
+          </w:p>
+        </w:tc>
+      </w:tr>
+      <w:tr>
+        <w:trPr>
+          <w:cnfStyle w:val="000000100000" w:firstRow="0" w:lastRow="0" w:firstColumn="0" w:lastColumn="0" w:oddVBand="0" w:evenVBand="0" w:oddHBand="1" w:evenHBand="0" w:firstRowFirstColumn="0" w:firstRowLastColumn="0" w:lastRowFirstColumn="0" w:lastRowLastColumn="0"/>
+          <w:trHeight w:val="563"/>
+        </w:trPr>
+        <w:tc>
+          <w:tcPr>
+            <w:cnfStyle w:val="001000000000" w:firstRow="0" w:lastRow="0" w:firstColumn="1" w:lastColumn="0" w:oddVBand="0" w:evenVBand="0" w:oddHBand="0" w:evenHBand="0" w:firstRowFirstColumn="0" w:firstRowLastColumn="0" w:lastRowFirstColumn="0" w:lastRowLastColumn="0"/>
+            <w:tcW w:w="2252" w:type="dxa"/>
+          </w:tcPr>
+          <w:p>
+            <w:pPr>
+              <w:rPr>
+                <w:lang w:eastAsia="zh-CN"/>
+              </w:rPr>
+            </w:pPr>
+            <w:r>
+              <w:rPr>
+                <w:lang w:eastAsia="zh-CN"/>
+              </w:rPr>
+              <w:t>project</w:t>
+            </w:r>
+            <w:r>
+              <w:rPr>
+                <w:rFonts w:hint="eastAsia"/>
+                <w:lang w:eastAsia="zh-CN"/>
+              </w:rPr>
+              <w:t>type</w:t>
+            </w:r>
+            <w:r>
+              <w:rPr>
+                <w:lang w:eastAsia="zh-CN"/>
+              </w:rPr>
+              <w:t>_ID</w:t>
+            </w:r>
+          </w:p>
+        </w:tc>
+        <w:tc>
+          <w:tcPr>
+            <w:tcW w:w="2252" w:type="dxa"/>
+          </w:tcPr>
+          <w:p>
+            <w:pPr>
+              <w:cnfStyle w:val="000000100000" w:firstRow="0" w:lastRow="0" w:firstColumn="0" w:lastColumn="0" w:oddVBand="0" w:evenVBand="0" w:oddHBand="1" w:evenHBand="0" w:firstRowFirstColumn="0" w:firstRowLastColumn="0" w:lastRowFirstColumn="0" w:lastRowLastColumn="0"/>
+              <w:rPr>
+                <w:lang w:eastAsia="zh-CN"/>
+              </w:rPr>
+            </w:pPr>
+            <w:r>
+              <w:rPr>
+                <w:lang w:eastAsia="zh-CN"/>
+              </w:rPr>
+              <w:t>INT</w:t>
+            </w:r>
+          </w:p>
+        </w:tc>
+        <w:tc>
+          <w:tcPr>
+            <w:tcW w:w="2253" w:type="dxa"/>
+          </w:tcPr>
+          <w:p>
+            <w:pPr>
+              <w:cnfStyle w:val="000000100000" w:firstRow="0" w:lastRow="0" w:firstColumn="0" w:lastColumn="0" w:oddVBand="0" w:evenVBand="0" w:oddHBand="1" w:evenHBand="0" w:firstRowFirstColumn="0" w:firstRowLastColumn="0" w:lastRowFirstColumn="0" w:lastRowLastColumn="0"/>
+              <w:rPr>
+                <w:lang w:eastAsia="zh-CN"/>
+              </w:rPr>
+            </w:pPr>
+            <w:r>
+              <w:rPr>
+                <w:lang w:eastAsia="zh-CN"/>
+              </w:rPr>
+              <w:t>例如</w:t>
+            </w:r>
+            <w:r>
+              <w:rPr>
+                <w:lang w:eastAsia="zh-CN"/>
+              </w:rPr>
+              <w:t>SITP</w:t>
+            </w:r>
+            <w:r>
+              <w:rPr>
+                <w:rFonts w:hint="eastAsia"/>
+                <w:lang w:eastAsia="zh-CN"/>
+              </w:rPr>
+              <w:t>九期</w:t>
+            </w:r>
+          </w:p>
+        </w:tc>
+        <w:tc>
+          <w:tcPr>
+            <w:tcW w:w="2253" w:type="dxa"/>
+          </w:tcPr>
+          <w:p>
+            <w:pPr>
+              <w:cnfStyle w:val="000000100000" w:firstRow="0" w:lastRow="0" w:firstColumn="0" w:lastColumn="0" w:oddVBand="0" w:evenVBand="0" w:oddHBand="1" w:evenHBand="0" w:firstRowFirstColumn="0" w:firstRowLastColumn="0" w:lastRowFirstColumn="0" w:lastRowLastColumn="0"/>
+              <w:rPr>
+                <w:lang w:eastAsia="zh-CN"/>
+              </w:rPr>
+            </w:pPr>
+            <w:r>
+              <w:rPr>
+                <w:lang w:eastAsia="zh-CN"/>
+              </w:rPr>
+              <w:t>FK(PROJECTTYPE)</w:t>
+            </w:r>
+          </w:p>
+        </w:tc>
+      </w:tr>
+      <w:tr>
+        <w:trPr>
+          <w:trHeight w:val="563"/>
+        </w:trPr>
+        <w:tc>
+          <w:tcPr>
+            <w:cnfStyle w:val="001000000000" w:firstRow="0" w:lastRow="0" w:firstColumn="1" w:lastColumn="0" w:oddVBand="0" w:evenVBand="0" w:oddHBand="0" w:evenHBand="0" w:firstRowFirstColumn="0" w:firstRowLastColumn="0" w:lastRowFirstColumn="0" w:lastRowLastColumn="0"/>
+            <w:tcW w:w="2252" w:type="dxa"/>
+          </w:tcPr>
+          <w:p>
+            <w:pPr>
+              <w:rPr>
+                <w:b w:val="0"/>
+                <w:bCs w:val="0"/>
+                <w:caps w:val="0"/>
+                <w:lang w:eastAsia="zh-CN"/>
+              </w:rPr>
+            </w:pPr>
+            <w:r>
+              <w:rPr>
+                <w:b w:val="0"/>
+                <w:bCs w:val="0"/>
+                <w:caps w:val="0"/>
+                <w:lang w:eastAsia="zh-CN"/>
+              </w:rPr>
+              <w:t>DESCRIPTION</w:t>
+            </w:r>
+          </w:p>
+          <w:p>
+            <w:pPr>
+              <w:ind w:firstLine="720"/>
+              <w:rPr>
+                <w:lang w:eastAsia="zh-CN"/>
+              </w:rPr>
+            </w:pPr>
+          </w:p>
+        </w:tc>
+        <w:tc>
+          <w:tcPr>
+            <w:tcW w:w="2252" w:type="dxa"/>
+          </w:tcPr>
+          <w:p>
+            <w:pPr>
+              <w:cnfStyle w:val="000000000000" w:firstRow="0" w:lastRow="0" w:firstColumn="0" w:lastColumn="0" w:oddVBand="0" w:evenVBand="0" w:oddHBand="0" w:evenHBand="0" w:firstRowFirstColumn="0" w:firstRowLastColumn="0" w:lastRowFirstColumn="0" w:lastRowLastColumn="0"/>
+              <w:rPr>
+                <w:lang w:eastAsia="zh-CN"/>
+              </w:rPr>
+            </w:pPr>
+            <w:r>
+              <w:rPr>
+                <w:lang w:eastAsia="zh-CN"/>
+              </w:rPr>
+              <w:t>VACHAR(100)</w:t>
+            </w:r>
+          </w:p>
+        </w:tc>
+        <w:tc>
+          <w:tcPr>
+            <w:tcW w:w="2253" w:type="dxa"/>
+          </w:tcPr>
+          <w:p>
+            <w:pPr>
+              <w:cnfStyle w:val="000000000000" w:firstRow="0" w:lastRow="0" w:firstColumn="0" w:lastColumn="0" w:oddVBand="0" w:evenVBand="0" w:oddHBand="0" w:evenHBand="0" w:firstRowFirstColumn="0" w:firstRowLastColumn="0" w:lastRowFirstColumn="0" w:lastRowLastColumn="0"/>
+              <w:rPr>
+                <w:lang w:eastAsia="zh-CN"/>
+              </w:rPr>
+            </w:pPr>
+            <w:r>
+              <w:rPr>
+                <w:rFonts w:hint="eastAsia"/>
+                <w:lang w:eastAsia="zh-CN"/>
+              </w:rPr>
+              <w:t>例如</w:t>
+            </w:r>
+            <w:r>
+              <w:rPr>
+                <w:lang w:eastAsia="zh-CN"/>
+              </w:rPr>
+              <w:t>“</w:t>
+            </w:r>
+            <w:r>
+              <w:rPr>
+                <w:lang w:eastAsia="zh-CN"/>
+              </w:rPr>
+              <w:t>一个二手图书管理系统</w:t>
+            </w:r>
+            <w:r>
+              <w:rPr>
+                <w:lang w:eastAsia="zh-CN"/>
+              </w:rPr>
+              <w:t>”</w:t>
+            </w:r>
+          </w:p>
+        </w:tc>
+        <w:tc>
+          <w:tcPr>
+            <w:tcW w:w="2253" w:type="dxa"/>
+          </w:tcPr>
+          <w:p>
+            <w:pPr>
+              <w:cnfStyle w:val="000000000000" w:firstRow="0" w:lastRow="0" w:firstColumn="0" w:lastColumn="0" w:oddVBand="0" w:evenVBand="0" w:oddHBand="0" w:evenHBand="0" w:firstRowFirstColumn="0" w:firstRowLastColumn="0" w:lastRowFirstColumn="0" w:lastRowLastColumn="0"/>
+              <w:rPr>
+                <w:lang w:eastAsia="zh-CN"/>
+              </w:rPr>
+            </w:pPr>
+          </w:p>
+        </w:tc>
+      </w:tr>
+      <w:tr>
+        <w:trPr>
+          <w:cnfStyle w:val="000000100000" w:firstRow="0" w:lastRow="0" w:firstColumn="0" w:lastColumn="0" w:oddVBand="0" w:evenVBand="0" w:oddHBand="1" w:evenHBand="0" w:firstRowFirstColumn="0" w:firstRowLastColumn="0" w:lastRowFirstColumn="0" w:lastRowLastColumn="0"/>
+          <w:trHeight w:val="563"/>
+        </w:trPr>
+        <w:tc>
+          <w:tcPr>
+            <w:cnfStyle w:val="001000000000" w:firstRow="0" w:lastRow="0" w:firstColumn="1" w:lastColumn="0" w:oddVBand="0" w:evenVBand="0" w:oddHBand="0" w:evenHBand="0" w:firstRowFirstColumn="0" w:firstRowLastColumn="0" w:lastRowFirstColumn="0" w:lastRowLastColumn="0"/>
+            <w:tcW w:w="2252" w:type="dxa"/>
+          </w:tcPr>
+          <w:p>
+            <w:pPr>
+              <w:rPr>
+                <w:lang w:eastAsia="zh-CN"/>
+              </w:rPr>
+            </w:pPr>
+            <w:r>
+              <w:rPr>
+                <w:lang w:eastAsia="zh-CN"/>
+              </w:rPr>
+              <w:t>TEACHER</w:t>
+            </w:r>
+          </w:p>
+        </w:tc>
+        <w:tc>
+          <w:tcPr>
+            <w:tcW w:w="2252" w:type="dxa"/>
+          </w:tcPr>
+          <w:p>
+            <w:pPr>
+              <w:cnfStyle w:val="000000100000" w:firstRow="0" w:lastRow="0" w:firstColumn="0" w:lastColumn="0" w:oddVBand="0" w:evenVBand="0" w:oddHBand="1" w:evenHBand="0" w:firstRowFirstColumn="0" w:firstRowLastColumn="0" w:lastRowFirstColumn="0" w:lastRowLastColumn="0"/>
+              <w:rPr>
+                <w:lang w:eastAsia="zh-CN"/>
+              </w:rPr>
+            </w:pPr>
+            <w:r>
+              <w:rPr>
+                <w:lang w:eastAsia="zh-CN"/>
+              </w:rPr>
+              <w:t>INT</w:t>
+            </w:r>
+          </w:p>
+        </w:tc>
+        <w:tc>
+          <w:tcPr>
+            <w:tcW w:w="2253" w:type="dxa"/>
+          </w:tcPr>
+          <w:p>
+            <w:pPr>
+              <w:cnfStyle w:val="000000100000" w:firstRow="0" w:lastRow="0" w:firstColumn="0" w:lastColumn="0" w:oddVBand="0" w:evenVBand="0" w:oddHBand="1" w:evenHBand="0" w:firstRowFirstColumn="0" w:firstRowLastColumn="0" w:lastRowFirstColumn="0" w:lastRowLastColumn="0"/>
+              <w:rPr>
+                <w:lang w:eastAsia="zh-CN"/>
+              </w:rPr>
+            </w:pPr>
+          </w:p>
+        </w:tc>
+        <w:tc>
+          <w:tcPr>
+            <w:tcW w:w="2253" w:type="dxa"/>
+          </w:tcPr>
+          <w:p>
+            <w:pPr>
+              <w:cnfStyle w:val="000000100000" w:firstRow="0" w:lastRow="0" w:firstColumn="0" w:lastColumn="0" w:oddVBand="0" w:evenVBand="0" w:oddHBand="1" w:evenHBand="0" w:firstRowFirstColumn="0" w:firstRowLastColumn="0" w:lastRowFirstColumn="0" w:lastRowLastColumn="0"/>
+              <w:rPr>
+                <w:lang w:eastAsia="zh-CN"/>
+              </w:rPr>
+            </w:pPr>
+            <w:r>
+              <w:rPr>
+                <w:lang w:eastAsia="zh-CN"/>
+              </w:rPr>
+              <w:t>FK(USER_ID)</w:t>
+            </w:r>
+          </w:p>
+        </w:tc>
+      </w:tr>
+      <w:tr>
+        <w:trPr>
+          <w:trHeight w:val="563"/>
+        </w:trPr>
+        <w:tc>
+          <w:tcPr>
+            <w:cnfStyle w:val="001000000000" w:firstRow="0" w:lastRow="0" w:firstColumn="1" w:lastColumn="0" w:oddVBand="0" w:evenVBand="0" w:oddHBand="0" w:evenHBand="0" w:firstRowFirstColumn="0" w:firstRowLastColumn="0" w:lastRowFirstColumn="0" w:lastRowLastColumn="0"/>
+            <w:tcW w:w="2252" w:type="dxa"/>
+          </w:tcPr>
+          <w:p>
+            <w:pPr>
+              <w:rPr>
+                <w:rFonts w:hint="eastAsia"/>
+                <w:lang w:eastAsia="zh-CN"/>
+              </w:rPr>
+            </w:pPr>
+            <w:r>
+              <w:rPr>
+                <w:lang w:eastAsia="zh-CN"/>
+              </w:rPr>
+              <w:t>STATUS</w:t>
+            </w:r>
+          </w:p>
+        </w:tc>
+        <w:tc>
+          <w:tcPr>
+            <w:tcW w:w="2252" w:type="dxa"/>
+          </w:tcPr>
+          <w:p>
+            <w:pPr>
+              <w:cnfStyle w:val="000000000000" w:firstRow="0" w:lastRow="0" w:firstColumn="0" w:lastColumn="0" w:oddVBand="0" w:evenVBand="0" w:oddHBand="0" w:evenHBand="0" w:firstRowFirstColumn="0" w:firstRowLastColumn="0" w:lastRowFirstColumn="0" w:lastRowLastColumn="0"/>
+              <w:rPr>
+                <w:lang w:eastAsia="zh-CN"/>
+              </w:rPr>
+            </w:pPr>
+            <w:r>
+              <w:rPr>
+                <w:lang w:eastAsia="zh-CN"/>
+              </w:rPr>
+              <w:t>INT</w:t>
+            </w:r>
+          </w:p>
+        </w:tc>
+        <w:tc>
+          <w:tcPr>
+            <w:tcW w:w="2253" w:type="dxa"/>
+          </w:tcPr>
+          <w:p>
+            <w:pPr>
+              <w:pStyle w:val="HTMLPreformatted"/>
+              <w:shd w:val="clear" w:color="auto" w:fill="FFFFFF"/>
+              <w:cnfStyle w:val="000000000000" w:firstRow="0" w:lastRow="0" w:firstColumn="0" w:lastColumn="0" w:oddVBand="0" w:evenVBand="0" w:oddHBand="0" w:evenHBand="0" w:firstRowFirstColumn="0" w:firstRowLastColumn="0" w:lastRowFirstColumn="0" w:lastRowLastColumn="0"/>
+              <w:rPr>
+                <w:lang w:eastAsia="zh-CN"/>
+              </w:rPr>
+            </w:pPr>
+            <w:r>
+              <w:rPr>
+                <w:rFonts w:ascii="Menlo" w:hAnsi="Menlo" w:cs="Menlo"/>
+                <w:color w:val="000000"/>
+                <w:sz w:val="18"/>
+                <w:szCs w:val="18"/>
+              </w:rPr>
+              <w:t xml:space="preserve">STATUS_BEFORE_INIT = </w:t>
+            </w:r>
+            <w:r>
+              <w:rPr>
+                <w:rFonts w:ascii="Menlo" w:hAnsi="Menlo" w:cs="Menlo"/>
+                <w:color w:val="0000FF"/>
+                <w:sz w:val="18"/>
+                <w:szCs w:val="18"/>
+              </w:rPr>
+              <w:t>0</w:t>
+            </w:r>
+            <w:r>
+              <w:rPr>
+                <w:rFonts w:ascii="Menlo" w:hAnsi="Menlo" w:cs="Menlo"/>
+                <w:color w:val="0000FF"/>
+                <w:sz w:val="18"/>
+                <w:szCs w:val="18"/>
+              </w:rPr>
+              <w:br/>
+            </w:r>
+            <w:r>
+              <w:rPr>
+                <w:rFonts w:ascii="Menlo" w:hAnsi="Menlo" w:cs="Menlo"/>
+                <w:color w:val="000000"/>
+                <w:sz w:val="18"/>
+                <w:szCs w:val="18"/>
+              </w:rPr>
+              <w:lastRenderedPageBreak/>
+              <w:t xml:space="preserve">STATUS_APPLY_INIT = </w:t>
+            </w:r>
+            <w:r>
+              <w:rPr>
+                <w:rFonts w:ascii="Menlo" w:hAnsi="Menlo" w:cs="Menlo"/>
+                <w:color w:val="0000FF"/>
+                <w:sz w:val="18"/>
+                <w:szCs w:val="18"/>
+              </w:rPr>
+              <w:t>1</w:t>
+            </w:r>
+            <w:r>
+              <w:rPr>
+                <w:rFonts w:ascii="Menlo" w:hAnsi="Menlo" w:cs="Menlo"/>
+                <w:color w:val="0000FF"/>
+                <w:sz w:val="18"/>
+                <w:szCs w:val="18"/>
+              </w:rPr>
+              <w:br/>
+            </w:r>
+            <w:r>
+              <w:rPr>
+                <w:rFonts w:ascii="Menlo" w:hAnsi="Menlo" w:cs="Menlo"/>
+                <w:color w:val="000000"/>
+                <w:sz w:val="18"/>
+                <w:szCs w:val="18"/>
+              </w:rPr>
+              <w:t xml:space="preserve">STATUS_COMPLETE_INIT = </w:t>
+            </w:r>
+            <w:r>
+              <w:rPr>
+                <w:rFonts w:ascii="Menlo" w:hAnsi="Menlo" w:cs="Menlo"/>
+                <w:color w:val="0000FF"/>
+                <w:sz w:val="18"/>
+                <w:szCs w:val="18"/>
+              </w:rPr>
+              <w:t>2</w:t>
+            </w:r>
+            <w:r>
+              <w:rPr>
+                <w:rFonts w:ascii="Menlo" w:hAnsi="Menlo" w:cs="Menlo"/>
+                <w:color w:val="0000FF"/>
+                <w:sz w:val="18"/>
+                <w:szCs w:val="18"/>
+              </w:rPr>
+              <w:br/>
+            </w:r>
+            <w:r>
+              <w:rPr>
+                <w:rFonts w:ascii="Menlo" w:hAnsi="Menlo" w:cs="Menlo"/>
+                <w:color w:val="000000"/>
+                <w:sz w:val="18"/>
+                <w:szCs w:val="18"/>
+              </w:rPr>
+              <w:t xml:space="preserve">STATUS_APPLY_MID = </w:t>
+            </w:r>
+            <w:r>
+              <w:rPr>
+                <w:rFonts w:ascii="Menlo" w:hAnsi="Menlo" w:cs="Menlo"/>
+                <w:color w:val="0000FF"/>
+                <w:sz w:val="18"/>
+                <w:szCs w:val="18"/>
+              </w:rPr>
+              <w:t>3</w:t>
+            </w:r>
+            <w:r>
+              <w:rPr>
+                <w:rFonts w:ascii="Menlo" w:hAnsi="Menlo" w:cs="Menlo"/>
+                <w:color w:val="0000FF"/>
+                <w:sz w:val="18"/>
+                <w:szCs w:val="18"/>
+              </w:rPr>
+              <w:br/>
+            </w:r>
+            <w:r>
+              <w:rPr>
+                <w:rFonts w:ascii="Menlo" w:hAnsi="Menlo" w:cs="Menlo"/>
+                <w:color w:val="000000"/>
+                <w:sz w:val="18"/>
+                <w:szCs w:val="18"/>
+              </w:rPr>
+              <w:t xml:space="preserve">STATUS_COMPLETE_MID = </w:t>
+            </w:r>
+            <w:r>
+              <w:rPr>
+                <w:rFonts w:ascii="Menlo" w:hAnsi="Menlo" w:cs="Menlo"/>
+                <w:color w:val="0000FF"/>
+                <w:sz w:val="18"/>
+                <w:szCs w:val="18"/>
+              </w:rPr>
+              <w:t>4</w:t>
+            </w:r>
+            <w:r>
+              <w:rPr>
+                <w:rFonts w:ascii="Menlo" w:hAnsi="Menlo" w:cs="Menlo"/>
+                <w:color w:val="0000FF"/>
+                <w:sz w:val="18"/>
+                <w:szCs w:val="18"/>
+              </w:rPr>
+              <w:br/>
+            </w:r>
+            <w:r>
+              <w:rPr>
+                <w:rFonts w:ascii="Menlo" w:hAnsi="Menlo" w:cs="Menlo"/>
+                <w:color w:val="000000"/>
+                <w:sz w:val="18"/>
+                <w:szCs w:val="18"/>
+              </w:rPr>
+              <w:t xml:space="preserve">STATUS_APPLY_FINAL = </w:t>
+            </w:r>
+            <w:r>
+              <w:rPr>
+                <w:rFonts w:ascii="Menlo" w:hAnsi="Menlo" w:cs="Menlo"/>
+                <w:color w:val="0000FF"/>
+                <w:sz w:val="18"/>
+                <w:szCs w:val="18"/>
+              </w:rPr>
+              <w:t>5</w:t>
+            </w:r>
+            <w:r>
+              <w:rPr>
+                <w:rFonts w:ascii="Menlo" w:hAnsi="Menlo" w:cs="Menlo"/>
+                <w:color w:val="0000FF"/>
+                <w:sz w:val="18"/>
+                <w:szCs w:val="18"/>
+              </w:rPr>
+              <w:br/>
+            </w:r>
+            <w:r>
+              <w:rPr>
+                <w:rFonts w:ascii="Menlo" w:hAnsi="Menlo" w:cs="Menlo"/>
+                <w:color w:val="000000"/>
+                <w:sz w:val="18"/>
+                <w:szCs w:val="18"/>
+              </w:rPr>
+              <w:t xml:space="preserve">STATUS_COMPLETE_FINAL = </w:t>
+            </w:r>
+            <w:r>
+              <w:rPr>
+                <w:rFonts w:ascii="Menlo" w:hAnsi="Menlo" w:cs="Menlo"/>
+                <w:color w:val="0000FF"/>
+                <w:sz w:val="18"/>
+                <w:szCs w:val="18"/>
+              </w:rPr>
+              <w:t>6</w:t>
+            </w:r>
+            <w:r>
+              <w:rPr>
+                <w:rFonts w:ascii="Menlo" w:hAnsi="Menlo" w:cs="Menlo"/>
+                <w:color w:val="0000FF"/>
+                <w:sz w:val="18"/>
+                <w:szCs w:val="18"/>
+              </w:rPr>
+              <w:br/>
+            </w:r>
+          </w:p>
+        </w:tc>
+        <w:tc>
+          <w:tcPr>
+            <w:tcW w:w="2253" w:type="dxa"/>
+          </w:tcPr>
+          <w:p>
+            <w:pPr>
+              <w:cnfStyle w:val="000000000000" w:firstRow="0" w:lastRow="0" w:firstColumn="0" w:lastColumn="0" w:oddVBand="0" w:evenVBand="0" w:oddHBand="0" w:evenHBand="0" w:firstRowFirstColumn="0" w:firstRowLastColumn="0" w:lastRowFirstColumn="0" w:lastRowLastColumn="0"/>
+              <w:rPr>
+                <w:lang w:eastAsia="zh-CN"/>
+              </w:rPr>
+            </w:pPr>
+            <w:r>
+              <w:rPr>
+                <w:lang w:eastAsia="zh-CN"/>
+              </w:rPr>
+              <w:lastRenderedPageBreak/>
+              <w:t>NOT NULL</w:t>
+            </w:r>
+          </w:p>
+        </w:tc>
+      </w:tr>
+      <w:tr>
+        <w:trPr>
+          <w:cnfStyle w:val="000000100000" w:firstRow="0" w:lastRow="0" w:firstColumn="0" w:lastColumn="0" w:oddVBand="0" w:evenVBand="0" w:oddHBand="1" w:evenHBand="0" w:firstRowFirstColumn="0" w:firstRowLastColumn="0" w:lastRowFirstColumn="0" w:lastRowLastColumn="0"/>
+          <w:trHeight w:val="563"/>
+        </w:trPr>
+        <w:tc>
+          <w:tcPr>
+            <w:cnfStyle w:val="001000000000" w:firstRow="0" w:lastRow="0" w:firstColumn="1" w:lastColumn="0" w:oddVBand="0" w:evenVBand="0" w:oddHBand="0" w:evenHBand="0" w:firstRowFirstColumn="0" w:firstRowLastColumn="0" w:lastRowFirstColumn="0" w:lastRowLastColumn="0"/>
+            <w:tcW w:w="2252" w:type="dxa"/>
+          </w:tcPr>
+          <w:p>
+            <w:pPr>
+              <w:rPr>
+                <w:lang w:eastAsia="zh-CN"/>
+              </w:rPr>
+            </w:pPr>
+            <w:r>
+              <w:rPr>
+                <w:lang w:eastAsia="zh-CN"/>
+              </w:rPr>
+              <w:lastRenderedPageBreak/>
+              <w:t>ENDTIME</w:t>
+            </w:r>
+          </w:p>
+        </w:tc>
+        <w:tc>
+          <w:tcPr>
+            <w:tcW w:w="2252" w:type="dxa"/>
+          </w:tcPr>
+          <w:p>
+            <w:pPr>
+              <w:cnfStyle w:val="000000100000" w:firstRow="0" w:lastRow="0" w:firstColumn="0" w:lastColumn="0" w:oddVBand="0" w:evenVBand="0" w:oddHBand="1" w:evenHBand="0" w:firstRowFirstColumn="0" w:firstRowLastColumn="0" w:lastRowFirstColumn="0" w:lastRowLastColumn="0"/>
+              <w:rPr>
+                <w:lang w:eastAsia="zh-CN"/>
+              </w:rPr>
+            </w:pPr>
+            <w:r>
+              <w:rPr>
+                <w:lang w:eastAsia="zh-CN"/>
+              </w:rPr>
+              <w:t>DATE</w:t>
+            </w:r>
+          </w:p>
+        </w:tc>
+        <w:tc>
+          <w:tcPr>
+            <w:tcW w:w="2253" w:type="dxa"/>
+          </w:tcPr>
+          <w:p>
+            <w:pPr>
+              <w:cnfStyle w:val="000000100000" w:firstRow="0" w:lastRow="0" w:firstColumn="0" w:lastColumn="0" w:oddVBand="0" w:evenVBand="0" w:oddHBand="1" w:evenHBand="0" w:firstRowFirstColumn="0" w:firstRowLastColumn="0" w:lastRowFirstColumn="0" w:lastRowLastColumn="0"/>
+              <w:rPr>
+                <w:lang w:eastAsia="zh-CN"/>
+              </w:rPr>
+            </w:pPr>
+          </w:p>
+        </w:tc>
+        <w:tc>
+          <w:tcPr>
+            <w:tcW w:w="2253" w:type="dxa"/>
+          </w:tcPr>
+          <w:p>
+            <w:pPr>
+              <w:cnfStyle w:val="000000100000" w:firstRow="0" w:lastRow="0" w:firstColumn="0" w:lastColumn="0" w:oddVBand="0" w:evenVBand="0" w:oddHBand="1" w:evenHBand="0" w:firstRowFirstColumn="0" w:firstRowLastColumn="0" w:lastRowFirstColumn="0" w:lastRowLastColumn="0"/>
+              <w:rPr>
+                <w:lang w:eastAsia="zh-CN"/>
+              </w:rPr>
+            </w:pPr>
+          </w:p>
+        </w:tc>
+      </w:tr>
+      <w:tr>
+        <w:trPr>
+          <w:trHeight w:val="563"/>
+        </w:trPr>
+        <w:tc>
+          <w:tcPr>
+            <w:cnfStyle w:val="001000000000" w:firstRow="0" w:lastRow="0" w:firstColumn="1" w:lastColumn="0" w:oddVBand="0" w:evenVBand="0" w:oddHBand="0" w:evenHBand="0" w:firstRowFirstColumn="0" w:firstRowLastColumn="0" w:lastRowFirstColumn="0" w:lastRowLastColumn="0"/>
+            <w:tcW w:w="2252" w:type="dxa"/>
+          </w:tcPr>
+          <w:p>
+            <w:pPr>
+              <w:rPr>
+                <w:lang w:eastAsia="zh-CN"/>
+              </w:rPr>
+            </w:pPr>
+            <w:r>
+              <w:rPr>
+                <w:lang w:eastAsia="zh-CN"/>
+              </w:rPr>
+              <w:t>NOTE</w:t>
+            </w:r>
+          </w:p>
+        </w:tc>
+        <w:tc>
+          <w:tcPr>
+            <w:tcW w:w="2252" w:type="dxa"/>
+          </w:tcPr>
+          <w:p>
+            <w:pPr>
+              <w:cnfStyle w:val="000000000000" w:firstRow="0" w:lastRow="0" w:firstColumn="0" w:lastColumn="0" w:oddVBand="0" w:evenVBand="0" w:oddHBand="0" w:evenHBand="0" w:firstRowFirstColumn="0" w:firstRowLastColumn="0" w:lastRowFirstColumn="0" w:lastRowLastColumn="0"/>
+              <w:rPr>
+                <w:lang w:eastAsia="zh-CN"/>
+              </w:rPr>
+            </w:pPr>
+            <w:r>
+              <w:rPr>
+                <w:lang w:eastAsia="zh-CN"/>
+              </w:rPr>
+              <w:t>VARCHAR(300)</w:t>
+            </w:r>
+          </w:p>
+        </w:tc>
+        <w:tc>
+          <w:tcPr>
+            <w:tcW w:w="2253" w:type="dxa"/>
+          </w:tcPr>
+          <w:p>
+            <w:pPr>
+              <w:cnfStyle w:val="000000000000" w:firstRow="0" w:lastRow="0" w:firstColumn="0" w:lastColumn="0" w:oddVBand="0" w:evenVBand="0" w:oddHBand="0" w:evenHBand="0" w:firstRowFirstColumn="0" w:firstRowLastColumn="0" w:lastRowFirstColumn="0" w:lastRowLastColumn="0"/>
+              <w:rPr>
+                <w:lang w:eastAsia="zh-CN"/>
+              </w:rPr>
+            </w:pPr>
+          </w:p>
+        </w:tc>
+        <w:tc>
+          <w:tcPr>
+            <w:tcW w:w="2253" w:type="dxa"/>
+          </w:tcPr>
+          <w:p>
+            <w:pPr>
+              <w:cnfStyle w:val="000000000000" w:firstRow="0" w:lastRow="0" w:firstColumn="0" w:lastColumn="0" w:oddVBand="0" w:evenVBand="0" w:oddHBand="0" w:evenHBand="0" w:firstRowFirstColumn="0" w:firstRowLastColumn="0" w:lastRowFirstColumn="0" w:lastRowLastColumn="0"/>
+              <w:rPr>
+                <w:lang w:eastAsia="zh-CN"/>
+              </w:rPr>
+            </w:pPr>
+          </w:p>
+        </w:tc>
+      </w:tr>
+    </w:tbl>
+    <w:p>
+      <w:pPr>
+        <w:rPr>
+          <w:lang w:eastAsia="zh-CN"/>
+        </w:rPr>
+      </w:pPr>
+    </w:p>
+    <w:p>
+      <w:pPr>
+        <w:rPr>
+          <w:lang w:eastAsia="zh-CN"/>
+        </w:rPr>
+      </w:pPr>
+      <w:r>
+        <w:rPr>
+          <w:rFonts w:hint="eastAsia"/>
+          <w:lang w:eastAsia="zh-CN"/>
+        </w:rPr>
+        <w:t>PROJECT</w:t>
+      </w:r>
+      <w:r>
+        <w:rPr>
+          <w:lang w:eastAsia="zh-CN"/>
+        </w:rPr>
+        <w:t>TYPE</w:t>
       </w:r>
     </w:p>
     <w:tbl>
@@ -1786,7 +2922,7 @@
               <w:rPr>
                 <w:lang w:eastAsia="zh-CN"/>
               </w:rPr>
-              <w:t>_ID</w:t>
+              <w:t>TYPE_ID</w:t>
             </w:r>
           </w:p>
         </w:tc>
@@ -1877,7 +3013,7 @@
                 <w:rFonts w:hint="eastAsia"/>
                 <w:lang w:eastAsia="zh-CN"/>
               </w:rPr>
-              <w:t>name</w:t>
+              <w:t>TYPE_NAME</w:t>
             </w:r>
           </w:p>
         </w:tc>
@@ -1896,7 +3032,19 @@
               <w:rPr>
                 <w:lang w:eastAsia="zh-CN"/>
               </w:rPr>
-              <w:t>VARCHAR(60)</w:t>
+              <w:t>VARCHAR(</w:t>
+            </w:r>
+            <w:r>
+              <w:rPr>
+                <w:lang w:eastAsia="zh-CN"/>
+              </w:rPr>
+              <w:t>20</w:t>
+            </w:r>
+            <w:r>
+              <w:rPr>
+                <w:lang w:eastAsia="zh-CN"/>
+              </w:rPr>
+              <w:t>)</w:t>
             </w:r>
           </w:p>
         </w:tc>
@@ -1911,6 +3059,31 @@
                 <w:lang w:eastAsia="zh-CN"/>
               </w:rPr>
             </w:pPr>
+            <w:r>
+              <w:rPr>
+                <w:lang w:eastAsia="zh-CN"/>
+              </w:rPr>
+              <w:t>例如</w:t>
+            </w:r>
+            <w:r>
+              <w:rPr>
+                <w:lang w:eastAsia="zh-CN"/>
+              </w:rPr>
+              <w:t>”SITP</w:t>
+            </w:r>
+            <w:r>
+              <w:rPr>
+                <w:rFonts w:hint="eastAsia"/>
+                <w:lang w:eastAsia="zh-CN"/>
+              </w:rPr>
+              <w:t>九期</w:t>
+            </w:r>
+            <w:r>
+              <w:rPr>
+                <w:lang w:eastAsia="zh-CN"/>
+              </w:rPr>
+              <w:t>”</w:t>
+            </w:r>
           </w:p>
         </w:tc>
         <w:tc>
@@ -1951,23 +3124,11 @@
             </w:pPr>
             <w:r>
               <w:rPr>
-                <w:lang w:eastAsia="zh-CN"/>
-              </w:rPr>
-              <w:t>project</w:t>
-            </w:r>
-            <w:r>
-              <w:rPr>
                 <w:rFonts w:hint="eastAsia"/>
                 <w:lang w:eastAsia="zh-CN"/>
               </w:rPr>
               <w:t>type</w:t>
             </w:r>
-            <w:r>
-              <w:rPr>
-                <w:lang w:eastAsia="zh-CN"/>
-              </w:rPr>
-              <w:t>_ID</w:t>
-            </w:r>
           </w:p>
         </w:tc>
         <w:tc>
@@ -2004,46 +3165,153 @@
               <w:rPr>
                 <w:lang w:eastAsia="zh-CN"/>
               </w:rPr>
-              <w:t>例如</w:t>
-            </w:r>
-            <w:r>
-              <w:rPr>
+              <w:t>0</w:t>
+            </w:r>
+            <w:r>
+              <w:rPr>
+                <w:lang w:eastAsia="zh-CN"/>
+              </w:rPr>
+              <w:t>：</w:t>
+            </w:r>
+            <w:r>
+              <w:rPr>
+                <w:rFonts w:hint="eastAsia"/>
+                <w:lang w:eastAsia="zh-CN"/>
+              </w:rPr>
+              <w:t>国创</w:t>
+            </w:r>
+          </w:p>
+          <w:p>
+            <w:pPr>
+              <w:cnfStyle w:val="000000100000" w:firstRow="0" w:lastRow="0" w:firstColumn="0" w:lastColumn="0" w:oddVBand="0" w:evenVBand="0" w:oddHBand="1" w:evenHBand="0" w:firstRowFirstColumn="0" w:firstRowLastColumn="0" w:lastRowFirstColumn="0" w:lastRowLastColumn="0"/>
+              <w:rPr>
+                <w:lang w:eastAsia="zh-CN"/>
+              </w:rPr>
+            </w:pPr>
+            <w:r>
+              <w:rPr>
+                <w:rFonts w:hint="eastAsia"/>
+                <w:lang w:eastAsia="zh-CN"/>
+              </w:rPr>
+              <w:t>1</w:t>
+            </w:r>
+            <w:r>
+              <w:rPr>
+                <w:rFonts w:hint="eastAsia"/>
+                <w:lang w:eastAsia="zh-CN"/>
+              </w:rPr>
+              <w:t>：市</w:t>
+            </w:r>
+            <w:r>
+              <w:rPr>
+                <w:lang w:eastAsia="zh-CN"/>
+              </w:rPr>
+              <w:t>创</w:t>
+            </w:r>
+          </w:p>
+          <w:p>
+            <w:pPr>
+              <w:cnfStyle w:val="000000100000" w:firstRow="0" w:lastRow="0" w:firstColumn="0" w:lastColumn="0" w:oddVBand="0" w:evenVBand="0" w:oddHBand="1" w:evenHBand="0" w:firstRowFirstColumn="0" w:firstRowLastColumn="0" w:lastRowFirstColumn="0" w:lastRowLastColumn="0"/>
+              <w:rPr>
+                <w:lang w:eastAsia="zh-CN"/>
+              </w:rPr>
+            </w:pPr>
+            <w:r>
+              <w:rPr>
+                <w:rFonts w:hint="eastAsia"/>
+                <w:lang w:eastAsia="zh-CN"/>
+              </w:rPr>
+              <w:t>2</w:t>
+            </w:r>
+            <w:r>
+              <w:rPr>
+                <w:rFonts w:hint="eastAsia"/>
+                <w:lang w:eastAsia="zh-CN"/>
+              </w:rPr>
+              <w:t>：</w:t>
+            </w:r>
+            <w:r>
+              <w:rPr>
+                <w:rFonts w:hint="eastAsia"/>
                 <w:lang w:eastAsia="zh-CN"/>
               </w:rPr>
               <w:t>SITP</w:t>
             </w:r>
+          </w:p>
+          <w:p>
+            <w:pPr>
+              <w:cnfStyle w:val="000000100000" w:firstRow="0" w:lastRow="0" w:firstColumn="0" w:lastColumn="0" w:oddVBand="0" w:evenVBand="0" w:oddHBand="1" w:evenHBand="0" w:firstRowFirstColumn="0" w:firstRowLastColumn="0" w:lastRowFirstColumn="0" w:lastRowLastColumn="0"/>
+              <w:rPr>
+                <w:lang w:eastAsia="zh-CN"/>
+              </w:rPr>
+            </w:pPr>
             <w:r>
               <w:rPr>
                 <w:rFonts w:hint="eastAsia"/>
                 <w:lang w:eastAsia="zh-CN"/>
               </w:rPr>
-              <w:t>九期</w:t>
-            </w:r>
-          </w:p>
-        </w:tc>
-        <w:tc>
-          <w:tcPr>
-            <w:tcW w:w="2253" w:type="dxa"/>
-          </w:tcPr>
-          <w:p>
-            <w:pPr>
-              <w:cnfStyle w:val="000000100000" w:firstRow="0" w:lastRow="0" w:firstColumn="0" w:lastColumn="0" w:oddVBand="0" w:evenVBand="0" w:oddHBand="1" w:evenHBand="0" w:firstRowFirstColumn="0" w:firstRowLastColumn="0" w:lastRowFirstColumn="0" w:lastRowLastColumn="0"/>
-              <w:rPr>
-                <w:lang w:eastAsia="zh-CN"/>
-              </w:rPr>
-            </w:pPr>
-            <w:r>
-              <w:rPr>
-                <w:lang w:eastAsia="zh-CN"/>
-              </w:rPr>
-              <w:t>FK(PROJECTTYPE)</w:t>
+              <w:t>3</w:t>
+            </w:r>
+            <w:r>
+              <w:rPr>
+                <w:rFonts w:hint="eastAsia"/>
+                <w:lang w:eastAsia="zh-CN"/>
+              </w:rPr>
+              <w:t>：</w:t>
+            </w:r>
+            <w:r>
+              <w:rPr>
+                <w:lang w:eastAsia="zh-CN"/>
+              </w:rPr>
+              <w:t>院创</w:t>
+            </w:r>
+          </w:p>
+          <w:p>
+            <w:pPr>
+              <w:cnfStyle w:val="000000100000" w:firstRow="0" w:lastRow="0" w:firstColumn="0" w:lastColumn="0" w:oddVBand="0" w:evenVBand="0" w:oddHBand="1" w:evenHBand="0" w:firstRowFirstColumn="0" w:firstRowLastColumn="0" w:lastRowFirstColumn="0" w:lastRowLastColumn="0"/>
+              <w:rPr>
+                <w:lang w:eastAsia="zh-CN"/>
+              </w:rPr>
+            </w:pPr>
+            <w:r>
+              <w:rPr>
+                <w:rFonts w:hint="eastAsia"/>
+                <w:lang w:eastAsia="zh-CN"/>
+              </w:rPr>
+              <w:t>4</w:t>
+            </w:r>
+            <w:r>
+              <w:rPr>
+                <w:rFonts w:hint="eastAsia"/>
+                <w:lang w:eastAsia="zh-CN"/>
+              </w:rPr>
+              <w:t>：其他</w:t>
+            </w:r>
+          </w:p>
+        </w:tc>
+        <w:tc>
+          <w:tcPr>
+            <w:tcW w:w="2253" w:type="dxa"/>
+          </w:tcPr>
+          <w:p>
+            <w:pPr>
+              <w:cnfStyle w:val="000000100000" w:firstRow="0" w:lastRow="0" w:firstColumn="0" w:lastColumn="0" w:oddVBand="0" w:evenVBand="0" w:oddHBand="1" w:evenHBand="0" w:firstRowFirstColumn="0" w:firstRowLastColumn="0" w:lastRowFirstColumn="0" w:lastRowLastColumn="0"/>
+              <w:rPr>
+                <w:lang w:eastAsia="zh-CN"/>
+              </w:rPr>
+            </w:pPr>
+            <w:r>
+              <w:rPr>
+                <w:lang w:eastAsia="zh-CN"/>
+              </w:rPr>
+              <w:t>NOT NULL</w:t>
             </w:r>
           </w:p>
         </w:tc>
       </w:tr>
       <w:tr>
         <w:trPr>
-          <w:trHeight w:val="563"/>
+          <w:trHeight w:val="601"/>
         </w:trPr>
         <w:tc>
           <w:tcPr>
@@ -2060,7 +3328,20 @@
               <w:rPr>
                 <w:lang w:eastAsia="zh-CN"/>
               </w:rPr>
-              <w:t>PROFESSOR</w:t>
+              <w:t>IS</w:t>
+            </w:r>
+            <w:r>
+              <w:rPr>
+                <w:rFonts w:hint="eastAsia"/>
+                <w:lang w:eastAsia="zh-CN"/>
+              </w:rPr>
+              <w:t>op</w:t>
+            </w:r>
+            <w:r>
+              <w:rPr>
+                <w:lang w:eastAsia="zh-CN"/>
+              </w:rPr>
+              <w:t>ening</w:t>
             </w:r>
           </w:p>
         </w:tc>
@@ -2079,7 +3360,7 @@
               <w:rPr>
                 <w:lang w:eastAsia="zh-CN"/>
               </w:rPr>
-              <w:t>INT</w:t>
+              <w:t>BOOLEAN</w:t>
             </w:r>
           </w:p>
         </w:tc>
@@ -2094,6 +3375,25 @@
                 <w:lang w:eastAsia="zh-CN"/>
               </w:rPr>
             </w:pPr>
+            <w:r>
+              <w:rPr>
+                <w:lang w:eastAsia="zh-CN"/>
+              </w:rPr>
+              <w:t>TRUE</w:t>
+            </w:r>
+            <w:r>
+              <w:rPr>
+                <w:rFonts w:hint="eastAsia"/>
+                <w:lang w:eastAsia="zh-CN"/>
+              </w:rPr>
+              <w:t>为</w:t>
+            </w:r>
+            <w:r>
+              <w:rPr>
+                <w:lang w:eastAsia="zh-CN"/>
+              </w:rPr>
+              <w:t>开放申请</w:t>
+            </w:r>
           </w:p>
         </w:tc>
         <w:tc>
@@ -2111,7 +3411,7 @@
               <w:rPr>
                 <w:lang w:eastAsia="zh-CN"/>
               </w:rPr>
-              <w:t>FK(USER_ID)</w:t>
+              <w:t>NOT NULL</w:t>
             </w:r>
           </w:p>
         </w:tc>
@@ -2136,40 +3436,53 @@
               <w:rPr>
                 <w:lang w:eastAsia="zh-CN"/>
               </w:rPr>
-              <w:t>STATE</w:t>
-            </w:r>
-          </w:p>
-        </w:tc>
-        <w:tc>
-          <w:tcPr>
-            <w:tcW w:w="2252" w:type="dxa"/>
-          </w:tcPr>
-          <w:p>
-            <w:pPr>
-              <w:cnfStyle w:val="000000100000" w:firstRow="0" w:lastRow="0" w:firstColumn="0" w:lastColumn="0" w:oddVBand="0" w:evenVBand="0" w:oddHBand="1" w:evenHBand="0" w:firstRowFirstColumn="0" w:firstRowLastColumn="0" w:lastRowFirstColumn="0" w:lastRowLastColumn="0"/>
-              <w:rPr>
-                <w:lang w:eastAsia="zh-CN"/>
-              </w:rPr>
-            </w:pPr>
-            <w:r>
-              <w:rPr>
-                <w:lang w:eastAsia="zh-CN"/>
-              </w:rPr>
-              <w:t>INT</w:t>
-            </w:r>
-          </w:p>
-        </w:tc>
-        <w:tc>
-          <w:tcPr>
-            <w:tcW w:w="2253" w:type="dxa"/>
-          </w:tcPr>
-          <w:p>
-            <w:pPr>
-              <w:cnfStyle w:val="000000100000" w:firstRow="0" w:lastRow="0" w:firstColumn="0" w:lastColumn="0" w:oddVBand="0" w:evenVBand="0" w:oddHBand="1" w:evenHBand="0" w:firstRowFirstColumn="0" w:firstRowLastColumn="0" w:lastRowFirstColumn="0" w:lastRowLastColumn="0"/>
-              <w:rPr>
-                <w:lang w:eastAsia="zh-CN"/>
-              </w:rPr>
-            </w:pPr>
+              <w:t>START_TIME</w:t>
+            </w:r>
+          </w:p>
+        </w:tc>
+        <w:tc>
+          <w:tcPr>
+            <w:tcW w:w="2252" w:type="dxa"/>
+          </w:tcPr>
+          <w:p>
+            <w:pPr>
+              <w:cnfStyle w:val="000000100000" w:firstRow="0" w:lastRow="0" w:firstColumn="0" w:lastColumn="0" w:oddVBand="0" w:evenVBand="0" w:oddHBand="1" w:evenHBand="0" w:firstRowFirstColumn="0" w:firstRowLastColumn="0" w:lastRowFirstColumn="0" w:lastRowLastColumn="0"/>
+              <w:rPr>
+                <w:lang w:eastAsia="zh-CN"/>
+              </w:rPr>
+            </w:pPr>
+            <w:r>
+              <w:rPr>
+                <w:lang w:eastAsia="zh-CN"/>
+              </w:rPr>
+              <w:t>DATE</w:t>
+            </w:r>
+          </w:p>
+        </w:tc>
+        <w:tc>
+          <w:tcPr>
+            <w:tcW w:w="2253" w:type="dxa"/>
+          </w:tcPr>
+          <w:p>
+            <w:pPr>
+              <w:cnfStyle w:val="000000100000" w:firstRow="0" w:lastRow="0" w:firstColumn="0" w:lastColumn="0" w:oddVBand="0" w:evenVBand="0" w:oddHBand="1" w:evenHBand="0" w:firstRowFirstColumn="0" w:firstRowLastColumn="0" w:lastRowFirstColumn="0" w:lastRowLastColumn="0"/>
+              <w:rPr>
+                <w:lang w:eastAsia="zh-CN"/>
+              </w:rPr>
+            </w:pPr>
+            <w:r>
+              <w:rPr>
+                <w:rFonts w:hint="eastAsia"/>
+                <w:lang w:eastAsia="zh-CN"/>
+              </w:rPr>
+              <w:t>开始</w:t>
+            </w:r>
+            <w:r>
+              <w:rPr>
+                <w:lang w:eastAsia="zh-CN"/>
+              </w:rPr>
+              <w:t>时间</w:t>
+            </w:r>
           </w:p>
         </w:tc>
         <w:tc>
@@ -2211,7 +3524,7 @@
               <w:rPr>
                 <w:lang w:eastAsia="zh-CN"/>
               </w:rPr>
-              <w:t>ENDTIME</w:t>
+              <w:t>END_TIME</w:t>
             </w:r>
           </w:p>
         </w:tc>
@@ -2245,6 +3558,12 @@
                 <w:lang w:eastAsia="zh-CN"/>
               </w:rPr>
             </w:pPr>
+            <w:r>
+              <w:rPr>
+                <w:lang w:eastAsia="zh-CN"/>
+              </w:rPr>
+              <w:t>结束时间</w:t>
+            </w:r>
           </w:p>
         </w:tc>
         <w:tc>
@@ -2258,13 +3577,19 @@
                 <w:lang w:eastAsia="zh-CN"/>
               </w:rPr>
             </w:pPr>
+            <w:r>
+              <w:rPr>
+                <w:lang w:eastAsia="zh-CN"/>
+              </w:rPr>
+              <w:t>NOT NULL</w:t>
+            </w:r>
           </w:p>
         </w:tc>
       </w:tr>
       <w:tr>
         <w:trPr>
           <w:cnfStyle w:val="000000100000" w:firstRow="0" w:lastRow="0" w:firstColumn="0" w:lastColumn="0" w:oddVBand="0" w:evenVBand="0" w:oddHBand="1" w:evenHBand="0" w:firstRowFirstColumn="0" w:firstRowLastColumn="0" w:lastRowFirstColumn="0" w:lastRowLastColumn="0"/>
-          <w:trHeight w:val="563"/>
+          <w:trHeight w:val="587"/>
         </w:trPr>
         <w:tc>
           <w:tcPr>
@@ -2281,7 +3606,6 @@
               <w:rPr>
                 <w:lang w:eastAsia="zh-CN"/>
               </w:rPr>
-              <w:lastRenderedPageBreak/>
               <w:t>NOTE</w:t>
             </w:r>
           </w:p>
@@ -2346,18 +3670,19 @@
           <w:lang w:eastAsia="zh-CN"/>
         </w:rPr>
       </w:pPr>
+    </w:p>
+    <w:p>
+      <w:pPr>
+        <w:rPr>
+          <w:lang w:eastAsia="zh-CN"/>
+        </w:rPr>
+      </w:pPr>
       <w:r>
         <w:rPr>
           <w:rFonts w:hint="eastAsia"/>
           <w:lang w:eastAsia="zh-CN"/>
         </w:rPr>
-        <w:t>PROJECT</w:t>
-      </w:r>
-      <w:r>
-        <w:rPr>
-          <w:lang w:eastAsia="zh-CN"/>
-        </w:rPr>
-        <w:t>TYPE</w:t>
+        <w:t>PROJECT_STUDENT</w:t>
       </w:r>
     </w:p>
     <w:tbl>
@@ -2472,89 +3797,74 @@
             </w:pPr>
             <w:r>
               <w:rPr>
+                <w:lang w:eastAsia="zh-CN"/>
+              </w:rPr>
+              <w:t>ID</w:t>
+            </w:r>
+          </w:p>
+        </w:tc>
+        <w:tc>
+          <w:tcPr>
+            <w:tcW w:w="2252" w:type="dxa"/>
+          </w:tcPr>
+          <w:p>
+            <w:pPr>
+              <w:cnfStyle w:val="000000100000" w:firstRow="0" w:lastRow="0" w:firstColumn="0" w:lastColumn="0" w:oddVBand="0" w:evenVBand="0" w:oddHBand="1" w:evenHBand="0" w:firstRowFirstColumn="0" w:firstRowLastColumn="0" w:lastRowFirstColumn="0" w:lastRowLastColumn="0"/>
+              <w:rPr>
+                <w:lang w:eastAsia="zh-CN"/>
+              </w:rPr>
+            </w:pPr>
+            <w:r>
+              <w:rPr>
+                <w:lang w:eastAsia="zh-CN"/>
+              </w:rPr>
+              <w:t>INT</w:t>
+            </w:r>
+          </w:p>
+        </w:tc>
+        <w:tc>
+          <w:tcPr>
+            <w:tcW w:w="2253" w:type="dxa"/>
+          </w:tcPr>
+          <w:p>
+            <w:pPr>
+              <w:cnfStyle w:val="000000100000" w:firstRow="0" w:lastRow="0" w:firstColumn="0" w:lastColumn="0" w:oddVBand="0" w:evenVBand="0" w:oddHBand="1" w:evenHBand="0" w:firstRowFirstColumn="0" w:firstRowLastColumn="0" w:lastRowFirstColumn="0" w:lastRowLastColumn="0"/>
+              <w:rPr>
+                <w:lang w:eastAsia="zh-CN"/>
+              </w:rPr>
+            </w:pPr>
+          </w:p>
+        </w:tc>
+        <w:tc>
+          <w:tcPr>
+            <w:tcW w:w="2253" w:type="dxa"/>
+          </w:tcPr>
+          <w:p>
+            <w:pPr>
+              <w:cnfStyle w:val="000000100000" w:firstRow="0" w:lastRow="0" w:firstColumn="0" w:lastColumn="0" w:oddVBand="0" w:evenVBand="0" w:oddHBand="1" w:evenHBand="0" w:firstRowFirstColumn="0" w:firstRowLastColumn="0" w:lastRowFirstColumn="0" w:lastRowLastColumn="0"/>
+              <w:rPr>
+                <w:lang w:eastAsia="zh-CN"/>
+              </w:rPr>
+            </w:pPr>
+            <w:r>
+              <w:rPr>
+                <w:lang w:eastAsia="zh-CN"/>
+              </w:rPr>
+              <w:t>PK,</w:t>
+            </w:r>
+            <w:r>
+              <w:rPr>
                 <w:rFonts w:hint="eastAsia"/>
                 <w:lang w:eastAsia="zh-CN"/>
               </w:rPr>
-              <w:t>PROJECT</w:t>
-            </w:r>
-            <w:r>
-              <w:rPr>
-                <w:lang w:eastAsia="zh-CN"/>
-              </w:rPr>
-              <w:t>TYPE_ID</w:t>
-            </w:r>
-          </w:p>
-        </w:tc>
-        <w:tc>
-          <w:tcPr>
-            <w:tcW w:w="2252" w:type="dxa"/>
-          </w:tcPr>
-          <w:p>
-            <w:pPr>
-              <w:cnfStyle w:val="000000100000" w:firstRow="0" w:lastRow="0" w:firstColumn="0" w:lastColumn="0" w:oddVBand="0" w:evenVBand="0" w:oddHBand="1" w:evenHBand="0" w:firstRowFirstColumn="0" w:firstRowLastColumn="0" w:lastRowFirstColumn="0" w:lastRowLastColumn="0"/>
-              <w:rPr>
-                <w:lang w:eastAsia="zh-CN"/>
-              </w:rPr>
-            </w:pPr>
-            <w:r>
-              <w:rPr>
-                <w:lang w:eastAsia="zh-CN"/>
-              </w:rPr>
-              <w:t>INT</w:t>
-            </w:r>
-          </w:p>
-        </w:tc>
-        <w:tc>
-          <w:tcPr>
-            <w:tcW w:w="2253" w:type="dxa"/>
-          </w:tcPr>
-          <w:p>
-            <w:pPr>
-              <w:cnfStyle w:val="000000100000" w:firstRow="0" w:lastRow="0" w:firstColumn="0" w:lastColumn="0" w:oddVBand="0" w:evenVBand="0" w:oddHBand="1" w:evenHBand="0" w:firstRowFirstColumn="0" w:firstRowLastColumn="0" w:lastRowFirstColumn="0" w:lastRowLastColumn="0"/>
-              <w:rPr>
-                <w:lang w:eastAsia="zh-CN"/>
-              </w:rPr>
-            </w:pPr>
-          </w:p>
-        </w:tc>
-        <w:tc>
-          <w:tcPr>
-            <w:tcW w:w="2253" w:type="dxa"/>
-          </w:tcPr>
-          <w:p>
-            <w:pPr>
-              <w:cnfStyle w:val="000000100000" w:firstRow="0" w:lastRow="0" w:firstColumn="0" w:lastColumn="0" w:oddVBand="0" w:evenVBand="0" w:oddHBand="1" w:evenHBand="0" w:firstRowFirstColumn="0" w:firstRowLastColumn="0" w:lastRowFirstColumn="0" w:lastRowLastColumn="0"/>
-              <w:rPr>
-                <w:lang w:eastAsia="zh-CN"/>
-              </w:rPr>
-            </w:pPr>
-            <w:r>
-              <w:rPr>
-                <w:lang w:eastAsia="zh-CN"/>
-              </w:rPr>
-              <w:t xml:space="preserve">PK, </w:t>
-            </w:r>
-            <w:r>
-              <w:rPr>
-                <w:rFonts w:hint="eastAsia"/>
-                <w:lang w:eastAsia="zh-CN"/>
-              </w:rPr>
               <w:t>自增</w:t>
             </w:r>
-          </w:p>
-          <w:p>
-            <w:pPr>
-              <w:cnfStyle w:val="000000100000" w:firstRow="0" w:lastRow="0" w:firstColumn="0" w:lastColumn="0" w:oddVBand="0" w:evenVBand="0" w:oddHBand="1" w:evenHBand="0" w:firstRowFirstColumn="0" w:firstRowLastColumn="0" w:lastRowFirstColumn="0" w:lastRowLastColumn="0"/>
-              <w:rPr>
-                <w:lang w:eastAsia="zh-CN"/>
-              </w:rPr>
-            </w:pPr>
           </w:p>
         </w:tc>
       </w:tr>
       <w:tr>
         <w:trPr>
-          <w:trHeight w:val="563"/>
+          <w:trHeight w:val="462"/>
         </w:trPr>
         <w:tc>
           <w:tcPr>
@@ -2572,7 +3882,13 @@
                 <w:rFonts w:hint="eastAsia"/>
                 <w:lang w:eastAsia="zh-CN"/>
               </w:rPr>
-              <w:t>TYPE_NAME</w:t>
+              <w:t>PROJECT</w:t>
+            </w:r>
+            <w:r>
+              <w:rPr>
+                <w:lang w:eastAsia="zh-CN"/>
+              </w:rPr>
+              <w:t>_ID</w:t>
             </w:r>
           </w:p>
         </w:tc>
@@ -2591,7 +3907,7 @@
               <w:rPr>
                 <w:lang w:eastAsia="zh-CN"/>
               </w:rPr>
-              <w:t>VARCHAR(60)</w:t>
+              <w:t>INT</w:t>
             </w:r>
           </w:p>
         </w:tc>
@@ -2606,31 +3922,6 @@
                 <w:lang w:eastAsia="zh-CN"/>
               </w:rPr>
             </w:pPr>
-            <w:r>
-              <w:rPr>
-                <w:lang w:eastAsia="zh-CN"/>
-              </w:rPr>
-              <w:t>例如</w:t>
-            </w:r>
-            <w:r>
-              <w:rPr>
-                <w:lang w:eastAsia="zh-CN"/>
-              </w:rPr>
-              <w:t>”SITP</w:t>
-            </w:r>
-            <w:r>
-              <w:rPr>
-                <w:rFonts w:hint="eastAsia"/>
-                <w:lang w:eastAsia="zh-CN"/>
-              </w:rPr>
-              <w:t>九期</w:t>
-            </w:r>
-            <w:r>
-              <w:rPr>
-                <w:lang w:eastAsia="zh-CN"/>
-              </w:rPr>
-              <w:t>”</w:t>
-            </w:r>
           </w:p>
         </w:tc>
         <w:tc>
@@ -2648,7 +3939,7 @@
               <w:rPr>
                 <w:lang w:eastAsia="zh-CN"/>
               </w:rPr>
-              <w:t>NOT NULL</w:t>
+              <w:t>FK(PROJECT)</w:t>
             </w:r>
           </w:p>
         </w:tc>
@@ -2674,7 +3965,13 @@
                 <w:rFonts w:hint="eastAsia"/>
                 <w:lang w:eastAsia="zh-CN"/>
               </w:rPr>
-              <w:t>type</w:t>
+              <w:t>USER</w:t>
+            </w:r>
+            <w:r>
+              <w:rPr>
+                <w:lang w:eastAsia="zh-CN"/>
+              </w:rPr>
+              <w:t>_ID</w:t>
             </w:r>
           </w:p>
         </w:tc>
@@ -2712,342 +4009,26 @@
               <w:rPr>
                 <w:lang w:eastAsia="zh-CN"/>
               </w:rPr>
-              <w:t>0</w:t>
-            </w:r>
-            <w:r>
-              <w:rPr>
-                <w:lang w:eastAsia="zh-CN"/>
-              </w:rPr>
-              <w:t>：</w:t>
-            </w:r>
-            <w:r>
-              <w:rPr>
-                <w:rFonts w:hint="eastAsia"/>
-                <w:lang w:eastAsia="zh-CN"/>
-              </w:rPr>
-              <w:t>国创</w:t>
-            </w:r>
-          </w:p>
-          <w:p>
-            <w:pPr>
-              <w:cnfStyle w:val="000000100000" w:firstRow="0" w:lastRow="0" w:firstColumn="0" w:lastColumn="0" w:oddVBand="0" w:evenVBand="0" w:oddHBand="1" w:evenHBand="0" w:firstRowFirstColumn="0" w:firstRowLastColumn="0" w:lastRowFirstColumn="0" w:lastRowLastColumn="0"/>
-              <w:rPr>
-                <w:lang w:eastAsia="zh-CN"/>
-              </w:rPr>
-            </w:pPr>
-            <w:r>
-              <w:rPr>
-                <w:rFonts w:hint="eastAsia"/>
-                <w:lang w:eastAsia="zh-CN"/>
-              </w:rPr>
-              <w:t>1</w:t>
-            </w:r>
-            <w:r>
-              <w:rPr>
-                <w:rFonts w:hint="eastAsia"/>
-                <w:lang w:eastAsia="zh-CN"/>
-              </w:rPr>
-              <w:t>：市</w:t>
-            </w:r>
-            <w:r>
-              <w:rPr>
-                <w:lang w:eastAsia="zh-CN"/>
-              </w:rPr>
-              <w:t>创</w:t>
-            </w:r>
-          </w:p>
-          <w:p>
-            <w:pPr>
-              <w:cnfStyle w:val="000000100000" w:firstRow="0" w:lastRow="0" w:firstColumn="0" w:lastColumn="0" w:oddVBand="0" w:evenVBand="0" w:oddHBand="1" w:evenHBand="0" w:firstRowFirstColumn="0" w:firstRowLastColumn="0" w:lastRowFirstColumn="0" w:lastRowLastColumn="0"/>
-              <w:rPr>
-                <w:lang w:eastAsia="zh-CN"/>
-              </w:rPr>
-            </w:pPr>
-            <w:r>
-              <w:rPr>
-                <w:rFonts w:hint="eastAsia"/>
-                <w:lang w:eastAsia="zh-CN"/>
-              </w:rPr>
-              <w:t>2</w:t>
-            </w:r>
-            <w:r>
-              <w:rPr>
-                <w:rFonts w:hint="eastAsia"/>
-                <w:lang w:eastAsia="zh-CN"/>
-              </w:rPr>
-              <w:t>：</w:t>
-            </w:r>
-            <w:r>
-              <w:rPr>
-                <w:rFonts w:hint="eastAsia"/>
-                <w:lang w:eastAsia="zh-CN"/>
-              </w:rPr>
-              <w:t>SITP</w:t>
-            </w:r>
-          </w:p>
-          <w:p>
-            <w:pPr>
-              <w:cnfStyle w:val="000000100000" w:firstRow="0" w:lastRow="0" w:firstColumn="0" w:lastColumn="0" w:oddVBand="0" w:evenVBand="0" w:oddHBand="1" w:evenHBand="0" w:firstRowFirstColumn="0" w:firstRowLastColumn="0" w:lastRowFirstColumn="0" w:lastRowLastColumn="0"/>
-              <w:rPr>
-                <w:lang w:eastAsia="zh-CN"/>
-              </w:rPr>
-            </w:pPr>
-            <w:r>
-              <w:rPr>
-                <w:rFonts w:hint="eastAsia"/>
-                <w:lang w:eastAsia="zh-CN"/>
-              </w:rPr>
-              <w:t>3</w:t>
-            </w:r>
-            <w:r>
-              <w:rPr>
-                <w:rFonts w:hint="eastAsia"/>
-                <w:lang w:eastAsia="zh-CN"/>
-              </w:rPr>
-              <w:t>：</w:t>
-            </w:r>
-            <w:r>
-              <w:rPr>
-                <w:lang w:eastAsia="zh-CN"/>
-              </w:rPr>
-              <w:t>院创</w:t>
-            </w:r>
-          </w:p>
-          <w:p>
-            <w:pPr>
-              <w:cnfStyle w:val="000000100000" w:firstRow="0" w:lastRow="0" w:firstColumn="0" w:lastColumn="0" w:oddVBand="0" w:evenVBand="0" w:oddHBand="1" w:evenHBand="0" w:firstRowFirstColumn="0" w:firstRowLastColumn="0" w:lastRowFirstColumn="0" w:lastRowLastColumn="0"/>
-              <w:rPr>
-                <w:lang w:eastAsia="zh-CN"/>
-              </w:rPr>
-            </w:pPr>
-            <w:r>
-              <w:rPr>
-                <w:rFonts w:hint="eastAsia"/>
-                <w:lang w:eastAsia="zh-CN"/>
-              </w:rPr>
-              <w:t>4</w:t>
-            </w:r>
-            <w:r>
-              <w:rPr>
-                <w:rFonts w:hint="eastAsia"/>
-                <w:lang w:eastAsia="zh-CN"/>
-              </w:rPr>
-              <w:t>：其他</w:t>
-            </w:r>
-          </w:p>
-        </w:tc>
-        <w:tc>
-          <w:tcPr>
-            <w:tcW w:w="2253" w:type="dxa"/>
-          </w:tcPr>
-          <w:p>
-            <w:pPr>
-              <w:cnfStyle w:val="000000100000" w:firstRow="0" w:lastRow="0" w:firstColumn="0" w:lastColumn="0" w:oddVBand="0" w:evenVBand="0" w:oddHBand="1" w:evenHBand="0" w:firstRowFirstColumn="0" w:firstRowLastColumn="0" w:lastRowFirstColumn="0" w:lastRowLastColumn="0"/>
-              <w:rPr>
-                <w:lang w:eastAsia="zh-CN"/>
-              </w:rPr>
-            </w:pPr>
-            <w:r>
-              <w:rPr>
-                <w:lang w:eastAsia="zh-CN"/>
-              </w:rPr>
-              <w:t>NOT NULL</w:t>
-            </w:r>
-          </w:p>
-        </w:tc>
-      </w:tr>
-      <w:tr>
-        <w:trPr>
-          <w:trHeight w:val="601"/>
-        </w:trPr>
-        <w:tc>
-          <w:tcPr>
-            <w:cnfStyle w:val="001000000000" w:firstRow="0" w:lastRow="0" w:firstColumn="1" w:lastColumn="0" w:oddVBand="0" w:evenVBand="0" w:oddHBand="0" w:evenHBand="0" w:firstRowFirstColumn="0" w:firstRowLastColumn="0" w:lastRowFirstColumn="0" w:lastRowLastColumn="0"/>
-            <w:tcW w:w="2252" w:type="dxa"/>
-          </w:tcPr>
-          <w:p>
-            <w:pPr>
-              <w:rPr>
-                <w:lang w:eastAsia="zh-CN"/>
-              </w:rPr>
-            </w:pPr>
-            <w:r>
-              <w:rPr>
-                <w:lang w:eastAsia="zh-CN"/>
-              </w:rPr>
-              <w:t>IS</w:t>
-            </w:r>
-            <w:r>
-              <w:rPr>
-                <w:rFonts w:hint="eastAsia"/>
-                <w:lang w:eastAsia="zh-CN"/>
-              </w:rPr>
-              <w:t>op</w:t>
-            </w:r>
-            <w:r>
-              <w:rPr>
-                <w:lang w:eastAsia="zh-CN"/>
-              </w:rPr>
-              <w:t>ening</w:t>
-            </w:r>
-          </w:p>
-        </w:tc>
-        <w:tc>
-          <w:tcPr>
-            <w:tcW w:w="2252" w:type="dxa"/>
-          </w:tcPr>
-          <w:p>
-            <w:pPr>
-              <w:cnfStyle w:val="000000000000" w:firstRow="0" w:lastRow="0" w:firstColumn="0" w:lastColumn="0" w:oddVBand="0" w:evenVBand="0" w:oddHBand="0" w:evenHBand="0" w:firstRowFirstColumn="0" w:firstRowLastColumn="0" w:lastRowFirstColumn="0" w:lastRowLastColumn="0"/>
-              <w:rPr>
-                <w:lang w:eastAsia="zh-CN"/>
-              </w:rPr>
-            </w:pPr>
-            <w:r>
-              <w:rPr>
-                <w:lang w:eastAsia="zh-CN"/>
-              </w:rPr>
-              <w:t>BOOLEAN</w:t>
-            </w:r>
-          </w:p>
-        </w:tc>
-        <w:tc>
-          <w:tcPr>
-            <w:tcW w:w="2253" w:type="dxa"/>
-          </w:tcPr>
-          <w:p>
-            <w:pPr>
-              <w:cnfStyle w:val="000000000000" w:firstRow="0" w:lastRow="0" w:firstColumn="0" w:lastColumn="0" w:oddVBand="0" w:evenVBand="0" w:oddHBand="0" w:evenHBand="0" w:firstRowFirstColumn="0" w:firstRowLastColumn="0" w:lastRowFirstColumn="0" w:lastRowLastColumn="0"/>
-              <w:rPr>
-                <w:lang w:eastAsia="zh-CN"/>
-              </w:rPr>
-            </w:pPr>
-            <w:r>
-              <w:rPr>
-                <w:lang w:eastAsia="zh-CN"/>
-              </w:rPr>
-              <w:t>TRUE</w:t>
-            </w:r>
-            <w:r>
-              <w:rPr>
-                <w:rFonts w:hint="eastAsia"/>
-                <w:lang w:eastAsia="zh-CN"/>
-              </w:rPr>
-              <w:t>为</w:t>
-            </w:r>
-            <w:r>
-              <w:rPr>
-                <w:lang w:eastAsia="zh-CN"/>
-              </w:rPr>
-              <w:t>开放申请</w:t>
-            </w:r>
-          </w:p>
-        </w:tc>
-        <w:tc>
-          <w:tcPr>
-            <w:tcW w:w="2253" w:type="dxa"/>
-          </w:tcPr>
-          <w:p>
-            <w:pPr>
-              <w:cnfStyle w:val="000000000000" w:firstRow="0" w:lastRow="0" w:firstColumn="0" w:lastColumn="0" w:oddVBand="0" w:evenVBand="0" w:oddHBand="0" w:evenHBand="0" w:firstRowFirstColumn="0" w:firstRowLastColumn="0" w:lastRowFirstColumn="0" w:lastRowLastColumn="0"/>
-              <w:rPr>
-                <w:lang w:eastAsia="zh-CN"/>
-              </w:rPr>
-            </w:pPr>
-            <w:r>
-              <w:rPr>
-                <w:lang w:eastAsia="zh-CN"/>
-              </w:rPr>
-              <w:t>NOT NULL</w:t>
-            </w:r>
-          </w:p>
-        </w:tc>
-      </w:tr>
-      <w:tr>
-        <w:trPr>
-          <w:cnfStyle w:val="000000100000" w:firstRow="0" w:lastRow="0" w:firstColumn="0" w:lastColumn="0" w:oddVBand="0" w:evenVBand="0" w:oddHBand="1" w:evenHBand="0" w:firstRowFirstColumn="0" w:firstRowLastColumn="0" w:lastRowFirstColumn="0" w:lastRowLastColumn="0"/>
-          <w:trHeight w:val="563"/>
-        </w:trPr>
-        <w:tc>
-          <w:tcPr>
-            <w:cnfStyle w:val="001000000000" w:firstRow="0" w:lastRow="0" w:firstColumn="1" w:lastColumn="0" w:oddVBand="0" w:evenVBand="0" w:oddHBand="0" w:evenHBand="0" w:firstRowFirstColumn="0" w:firstRowLastColumn="0" w:lastRowFirstColumn="0" w:lastRowLastColumn="0"/>
-            <w:tcW w:w="2252" w:type="dxa"/>
-          </w:tcPr>
-          <w:p>
-            <w:pPr>
-              <w:rPr>
-                <w:lang w:eastAsia="zh-CN"/>
-              </w:rPr>
-            </w:pPr>
-            <w:r>
-              <w:rPr>
-                <w:lang w:eastAsia="zh-CN"/>
-              </w:rPr>
-              <w:t>START_TIME</w:t>
-            </w:r>
-          </w:p>
-        </w:tc>
-        <w:tc>
-          <w:tcPr>
-            <w:tcW w:w="2252" w:type="dxa"/>
-          </w:tcPr>
-          <w:p>
-            <w:pPr>
-              <w:cnfStyle w:val="000000100000" w:firstRow="0" w:lastRow="0" w:firstColumn="0" w:lastColumn="0" w:oddVBand="0" w:evenVBand="0" w:oddHBand="1" w:evenHBand="0" w:firstRowFirstColumn="0" w:firstRowLastColumn="0" w:lastRowFirstColumn="0" w:lastRowLastColumn="0"/>
-              <w:rPr>
-                <w:lang w:eastAsia="zh-CN"/>
-              </w:rPr>
-            </w:pPr>
-            <w:r>
-              <w:rPr>
-                <w:lang w:eastAsia="zh-CN"/>
-              </w:rPr>
-              <w:t>DATE</w:t>
-            </w:r>
-          </w:p>
-        </w:tc>
-        <w:tc>
-          <w:tcPr>
-            <w:tcW w:w="2253" w:type="dxa"/>
-          </w:tcPr>
-          <w:p>
-            <w:pPr>
-              <w:cnfStyle w:val="000000100000" w:firstRow="0" w:lastRow="0" w:firstColumn="0" w:lastColumn="0" w:oddVBand="0" w:evenVBand="0" w:oddHBand="1" w:evenHBand="0" w:firstRowFirstColumn="0" w:firstRowLastColumn="0" w:lastRowFirstColumn="0" w:lastRowLastColumn="0"/>
-              <w:rPr>
-                <w:lang w:eastAsia="zh-CN"/>
-              </w:rPr>
-            </w:pPr>
-            <w:r>
-              <w:rPr>
-                <w:rFonts w:hint="eastAsia"/>
-                <w:lang w:eastAsia="zh-CN"/>
-              </w:rPr>
-              <w:t>开始</w:t>
-            </w:r>
-            <w:r>
-              <w:rPr>
-                <w:lang w:eastAsia="zh-CN"/>
-              </w:rPr>
-              <w:t>时间</w:t>
-            </w:r>
-          </w:p>
-        </w:tc>
-        <w:tc>
-          <w:tcPr>
-            <w:tcW w:w="2253" w:type="dxa"/>
-          </w:tcPr>
-          <w:p>
-            <w:pPr>
-              <w:cnfStyle w:val="000000100000" w:firstRow="0" w:lastRow="0" w:firstColumn="0" w:lastColumn="0" w:oddVBand="0" w:evenVBand="0" w:oddHBand="1" w:evenHBand="0" w:firstRowFirstColumn="0" w:firstRowLastColumn="0" w:lastRowFirstColumn="0" w:lastRowLastColumn="0"/>
-              <w:rPr>
-                <w:lang w:eastAsia="zh-CN"/>
-              </w:rPr>
-            </w:pPr>
-            <w:r>
-              <w:rPr>
-                <w:lang w:eastAsia="zh-CN"/>
-              </w:rPr>
-              <w:t>NOT NULL</w:t>
+              <w:t>USER.ROLE = 0</w:t>
+            </w:r>
+          </w:p>
+        </w:tc>
+        <w:tc>
+          <w:tcPr>
+            <w:tcW w:w="2253" w:type="dxa"/>
+          </w:tcPr>
+          <w:p>
+            <w:pPr>
+              <w:cnfStyle w:val="000000100000" w:firstRow="0" w:lastRow="0" w:firstColumn="0" w:lastColumn="0" w:oddVBand="0" w:evenVBand="0" w:oddHBand="1" w:evenHBand="0" w:firstRowFirstColumn="0" w:firstRowLastColumn="0" w:lastRowFirstColumn="0" w:lastRowLastColumn="0"/>
+              <w:rPr>
+                <w:lang w:eastAsia="zh-CN"/>
+              </w:rPr>
+            </w:pPr>
+            <w:r>
+              <w:rPr>
+                <w:lang w:eastAsia="zh-CN"/>
+              </w:rPr>
+              <w:t>FK(USER)</w:t>
             </w:r>
           </w:p>
         </w:tc>
@@ -3071,7 +4052,13 @@
               <w:rPr>
                 <w:lang w:eastAsia="zh-CN"/>
               </w:rPr>
-              <w:t>END_TIME</w:t>
+              <w:t>IS_</w:t>
+            </w:r>
+            <w:r>
+              <w:rPr>
+                <w:lang w:eastAsia="zh-CN"/>
+              </w:rPr>
+              <w:t>SUPERUSER</w:t>
             </w:r>
           </w:p>
         </w:tc>
@@ -3090,7 +4077,7 @@
               <w:rPr>
                 <w:lang w:eastAsia="zh-CN"/>
               </w:rPr>
-              <w:t>DATE</w:t>
+              <w:t>BOOLEAN</w:t>
             </w:r>
           </w:p>
         </w:tc>
@@ -3102,14 +4089,122 @@
             <w:pPr>
               <w:cnfStyle w:val="000000000000" w:firstRow="0" w:lastRow="0" w:firstColumn="0" w:lastColumn="0" w:oddVBand="0" w:evenVBand="0" w:oddHBand="0" w:evenHBand="0" w:firstRowFirstColumn="0" w:firstRowLastColumn="0" w:lastRowFirstColumn="0" w:lastRowLastColumn="0"/>
               <w:rPr>
-                <w:lang w:eastAsia="zh-CN"/>
-              </w:rPr>
-            </w:pPr>
-            <w:r>
-              <w:rPr>
-                <w:lang w:eastAsia="zh-CN"/>
-              </w:rPr>
-              <w:t>结束时间</w:t>
+                <w:rFonts w:hint="eastAsia"/>
+                <w:lang w:eastAsia="zh-CN"/>
+              </w:rPr>
+            </w:pPr>
+            <w:r>
+              <w:rPr>
+                <w:lang w:eastAsia="zh-CN"/>
+              </w:rPr>
+              <w:t>项目的</w:t>
+            </w:r>
+            <w:proofErr w:type="spellStart"/>
+            <w:r>
+              <w:rPr>
+                <w:lang w:eastAsia="zh-CN"/>
+              </w:rPr>
+              <w:t>superuser</w:t>
+            </w:r>
+            <w:proofErr w:type="spellEnd"/>
+            <w:r>
+              <w:rPr>
+                <w:lang w:eastAsia="zh-CN"/>
+              </w:rPr>
+              <w:t>可以</w:t>
+            </w:r>
+            <w:r>
+              <w:rPr>
+                <w:rFonts w:hint="eastAsia"/>
+                <w:lang w:eastAsia="zh-CN"/>
+              </w:rPr>
+              <w:t>删除</w:t>
+            </w:r>
+            <w:r>
+              <w:rPr>
+                <w:lang w:eastAsia="zh-CN"/>
+              </w:rPr>
+              <w:t>项目</w:t>
+            </w:r>
+            <w:r>
+              <w:rPr>
+                <w:lang w:eastAsia="zh-CN"/>
+              </w:rPr>
+              <w:t>/</w:t>
+            </w:r>
+            <w:r>
+              <w:rPr>
+                <w:rFonts w:hint="eastAsia"/>
+                <w:lang w:eastAsia="zh-CN"/>
+              </w:rPr>
+              <w:t>更改</w:t>
+            </w:r>
+            <w:r>
+              <w:rPr>
+                <w:lang w:eastAsia="zh-CN"/>
+              </w:rPr>
+              <w:t>指导教师</w:t>
+            </w:r>
+            <w:r>
+              <w:rPr>
+                <w:lang w:eastAsia="zh-CN"/>
+              </w:rPr>
+              <w:t>(</w:t>
+            </w:r>
+            <w:r>
+              <w:rPr>
+                <w:rFonts w:hint="eastAsia"/>
+                <w:lang w:eastAsia="zh-CN"/>
+              </w:rPr>
+              <w:t>当</w:t>
+            </w:r>
+            <w:r>
+              <w:rPr>
+                <w:lang w:eastAsia="zh-CN"/>
+              </w:rPr>
+              <w:t>项目状态为</w:t>
+            </w:r>
+            <w:r>
+              <w:rPr>
+                <w:rFonts w:ascii="Menlo" w:hAnsi="Menlo" w:cs="Menlo"/>
+                <w:color w:val="000000"/>
+                <w:sz w:val="18"/>
+                <w:szCs w:val="18"/>
+              </w:rPr>
+              <w:t xml:space="preserve">STATUS_BEFORE_INIT = </w:t>
+            </w:r>
+            <w:r>
+              <w:rPr>
+                <w:rFonts w:ascii="Menlo" w:hAnsi="Menlo" w:cs="Menlo"/>
+                <w:color w:val="0000FF"/>
+                <w:sz w:val="18"/>
+                <w:szCs w:val="18"/>
+              </w:rPr>
+              <w:t>0</w:t>
+            </w:r>
+            <w:r>
+              <w:rPr>
+                <w:lang w:eastAsia="zh-CN"/>
+              </w:rPr>
+              <w:t>)</w:t>
+            </w:r>
+            <w:r>
+              <w:rPr>
+                <w:lang w:eastAsia="zh-CN"/>
+              </w:rPr>
+              <w:t>。</w:t>
+            </w:r>
+            <w:r>
+              <w:rPr>
+                <w:lang w:eastAsia="zh-CN"/>
+              </w:rPr>
+              <w:t xml:space="preserve"> </w:t>
+            </w:r>
+            <w:r>
+              <w:rPr>
+                <w:lang w:eastAsia="zh-CN"/>
+              </w:rPr>
+              <w:t>可以更改项目成员</w:t>
             </w:r>
           </w:p>
         </w:tc>
@@ -3121,6 +4216,7 @@
             <w:pPr>
               <w:cnfStyle w:val="000000000000" w:firstRow="0" w:lastRow="0" w:firstColumn="0" w:lastColumn="0" w:oddVBand="0" w:evenVBand="0" w:oddHBand="0" w:evenHBand="0" w:firstRowFirstColumn="0" w:firstRowLastColumn="0" w:lastRowFirstColumn="0" w:lastRowLastColumn="0"/>
               <w:rPr>
+                <w:rFonts w:hint="eastAsia"/>
                 <w:lang w:eastAsia="zh-CN"/>
               </w:rPr>
             </w:pPr>
@@ -3130,76 +4226,6 @@
               </w:rPr>
               <w:t>NOT NULL</w:t>
             </w:r>
-          </w:p>
-        </w:tc>
-      </w:tr>
-      <w:tr>
-        <w:trPr>
-          <w:cnfStyle w:val="000000100000" w:firstRow="0" w:lastRow="0" w:firstColumn="0" w:lastColumn="0" w:oddVBand="0" w:evenVBand="0" w:oddHBand="1" w:evenHBand="0" w:firstRowFirstColumn="0" w:firstRowLastColumn="0" w:lastRowFirstColumn="0" w:lastRowLastColumn="0"/>
-          <w:trHeight w:val="587"/>
-        </w:trPr>
-        <w:tc>
-          <w:tcPr>
-            <w:cnfStyle w:val="001000000000" w:firstRow="0" w:lastRow="0" w:firstColumn="1" w:lastColumn="0" w:oddVBand="0" w:evenVBand="0" w:oddHBand="0" w:evenHBand="0" w:firstRowFirstColumn="0" w:firstRowLastColumn="0" w:lastRowFirstColumn="0" w:lastRowLastColumn="0"/>
-            <w:tcW w:w="2252" w:type="dxa"/>
-          </w:tcPr>
-          <w:p>
-            <w:pPr>
-              <w:rPr>
-                <w:lang w:eastAsia="zh-CN"/>
-              </w:rPr>
-            </w:pPr>
-            <w:r>
-              <w:rPr>
-                <w:lang w:eastAsia="zh-CN"/>
-              </w:rPr>
-              <w:t>NOTE</w:t>
-            </w:r>
-          </w:p>
-        </w:tc>
-        <w:tc>
-          <w:tcPr>
-            <w:tcW w:w="2252" w:type="dxa"/>
-          </w:tcPr>
-          <w:p>
-            <w:pPr>
-              <w:cnfStyle w:val="000000100000" w:firstRow="0" w:lastRow="0" w:firstColumn="0" w:lastColumn="0" w:oddVBand="0" w:evenVBand="0" w:oddHBand="1" w:evenHBand="0" w:firstRowFirstColumn="0" w:firstRowLastColumn="0" w:lastRowFirstColumn="0" w:lastRowLastColumn="0"/>
-              <w:rPr>
-                <w:lang w:eastAsia="zh-CN"/>
-              </w:rPr>
-            </w:pPr>
-            <w:r>
-              <w:rPr>
-                <w:lang w:eastAsia="zh-CN"/>
-              </w:rPr>
-              <w:t>VARCHAR(300)</w:t>
-            </w:r>
-          </w:p>
-        </w:tc>
-        <w:tc>
-          <w:tcPr>
-            <w:tcW w:w="2253" w:type="dxa"/>
-          </w:tcPr>
-          <w:p>
-            <w:pPr>
-              <w:cnfStyle w:val="000000100000" w:firstRow="0" w:lastRow="0" w:firstColumn="0" w:lastColumn="0" w:oddVBand="0" w:evenVBand="0" w:oddHBand="1" w:evenHBand="0" w:firstRowFirstColumn="0" w:firstRowLastColumn="0" w:lastRowFirstColumn="0" w:lastRowLastColumn="0"/>
-              <w:rPr>
-                <w:lang w:eastAsia="zh-CN"/>
-              </w:rPr>
-            </w:pPr>
-          </w:p>
-        </w:tc>
-        <w:tc>
-          <w:tcPr>
-            <w:tcW w:w="2253" w:type="dxa"/>
-          </w:tcPr>
-          <w:p>
-            <w:pPr>
-              <w:cnfStyle w:val="000000100000" w:firstRow="0" w:lastRow="0" w:firstColumn="0" w:lastColumn="0" w:oddVBand="0" w:evenVBand="0" w:oddHBand="1" w:evenHBand="0" w:firstRowFirstColumn="0" w:firstRowLastColumn="0" w:lastRowFirstColumn="0" w:lastRowLastColumn="0"/>
-              <w:rPr>
-                <w:lang w:eastAsia="zh-CN"/>
-              </w:rPr>
-            </w:pPr>
           </w:p>
         </w:tc>
       </w:tr>
@@ -3226,10 +4252,9 @@
       </w:pPr>
       <w:r>
         <w:rPr>
-          <w:rFonts w:hint="eastAsia"/>
           <w:lang w:eastAsia="zh-CN"/>
         </w:rPr>
-        <w:t>PROJECT_STUDENT</w:t>
+        <w:t>DOCUMENT</w:t>
       </w:r>
     </w:p>
     <w:tbl>
@@ -3346,7 +4371,7 @@
               <w:rPr>
                 <w:lang w:eastAsia="zh-CN"/>
               </w:rPr>
-              <w:t>ID</w:t>
+              <w:t>DOCURMENT_ID</w:t>
             </w:r>
           </w:p>
         </w:tc>
@@ -3490,6 +4515,272 @@
             </w:r>
           </w:p>
         </w:tc>
+      </w:tr>
+      <w:tr>
+        <w:trPr>
+          <w:cnfStyle w:val="000000100000" w:firstRow="0" w:lastRow="0" w:firstColumn="0" w:lastColumn="0" w:oddVBand="0" w:evenVBand="0" w:oddHBand="1" w:evenHBand="0" w:firstRowFirstColumn="0" w:firstRowLastColumn="0" w:lastRowFirstColumn="0" w:lastRowLastColumn="0"/>
+          <w:trHeight w:val="462"/>
+        </w:trPr>
+        <w:tc>
+          <w:tcPr>
+            <w:cnfStyle w:val="001000000000" w:firstRow="0" w:lastRow="0" w:firstColumn="1" w:lastColumn="0" w:oddVBand="0" w:evenVBand="0" w:oddHBand="0" w:evenHBand="0" w:firstRowFirstColumn="0" w:firstRowLastColumn="0" w:lastRowFirstColumn="0" w:lastRowLastColumn="0"/>
+            <w:tcW w:w="2252" w:type="dxa"/>
+          </w:tcPr>
+          <w:p>
+            <w:pPr>
+              <w:rPr>
+                <w:lang w:eastAsia="zh-CN"/>
+              </w:rPr>
+            </w:pPr>
+            <w:r>
+              <w:rPr>
+                <w:lang w:eastAsia="zh-CN"/>
+              </w:rPr>
+              <w:t>FILENAME</w:t>
+            </w:r>
+          </w:p>
+        </w:tc>
+        <w:tc>
+          <w:tcPr>
+            <w:tcW w:w="2252" w:type="dxa"/>
+          </w:tcPr>
+          <w:p>
+            <w:pPr>
+              <w:cnfStyle w:val="000000100000" w:firstRow="0" w:lastRow="0" w:firstColumn="0" w:lastColumn="0" w:oddVBand="0" w:evenVBand="0" w:oddHBand="1" w:evenHBand="0" w:firstRowFirstColumn="0" w:firstRowLastColumn="0" w:lastRowFirstColumn="0" w:lastRowLastColumn="0"/>
+              <w:rPr>
+                <w:lang w:eastAsia="zh-CN"/>
+              </w:rPr>
+            </w:pPr>
+            <w:r>
+              <w:rPr>
+                <w:lang w:eastAsia="zh-CN"/>
+              </w:rPr>
+              <w:t>VARCHAR(20)</w:t>
+            </w:r>
+          </w:p>
+        </w:tc>
+        <w:tc>
+          <w:tcPr>
+            <w:tcW w:w="2253" w:type="dxa"/>
+          </w:tcPr>
+          <w:p>
+            <w:pPr>
+              <w:cnfStyle w:val="000000100000" w:firstRow="0" w:lastRow="0" w:firstColumn="0" w:lastColumn="0" w:oddVBand="0" w:evenVBand="0" w:oddHBand="1" w:evenHBand="0" w:firstRowFirstColumn="0" w:firstRowLastColumn="0" w:lastRowFirstColumn="0" w:lastRowLastColumn="0"/>
+              <w:rPr>
+                <w:lang w:eastAsia="zh-CN"/>
+              </w:rPr>
+            </w:pPr>
+          </w:p>
+        </w:tc>
+        <w:tc>
+          <w:tcPr>
+            <w:tcW w:w="2253" w:type="dxa"/>
+          </w:tcPr>
+          <w:p>
+            <w:pPr>
+              <w:cnfStyle w:val="000000100000" w:firstRow="0" w:lastRow="0" w:firstColumn="0" w:lastColumn="0" w:oddVBand="0" w:evenVBand="0" w:oddHBand="1" w:evenHBand="0" w:firstRowFirstColumn="0" w:firstRowLastColumn="0" w:lastRowFirstColumn="0" w:lastRowLastColumn="0"/>
+              <w:rPr>
+                <w:lang w:eastAsia="zh-CN"/>
+              </w:rPr>
+            </w:pPr>
+            <w:r>
+              <w:rPr>
+                <w:lang w:eastAsia="zh-CN"/>
+              </w:rPr>
+              <w:t>NOT NULL</w:t>
+            </w:r>
+          </w:p>
+        </w:tc>
+      </w:tr>
+      <w:tr>
+        <w:trPr>
+          <w:trHeight w:val="563"/>
+        </w:trPr>
+        <w:tc>
+          <w:tcPr>
+            <w:cnfStyle w:val="001000000000" w:firstRow="0" w:lastRow="0" w:firstColumn="1" w:lastColumn="0" w:oddVBand="0" w:evenVBand="0" w:oddHBand="0" w:evenHBand="0" w:firstRowFirstColumn="0" w:firstRowLastColumn="0" w:lastRowFirstColumn="0" w:lastRowLastColumn="0"/>
+            <w:tcW w:w="2252" w:type="dxa"/>
+          </w:tcPr>
+          <w:p>
+            <w:pPr>
+              <w:rPr>
+                <w:lang w:eastAsia="zh-CN"/>
+              </w:rPr>
+            </w:pPr>
+            <w:r>
+              <w:rPr>
+                <w:rFonts w:hint="eastAsia"/>
+                <w:lang w:eastAsia="zh-CN"/>
+              </w:rPr>
+              <w:t>type</w:t>
+            </w:r>
+          </w:p>
+        </w:tc>
+        <w:tc>
+          <w:tcPr>
+            <w:tcW w:w="2252" w:type="dxa"/>
+          </w:tcPr>
+          <w:p>
+            <w:pPr>
+              <w:cnfStyle w:val="000000000000" w:firstRow="0" w:lastRow="0" w:firstColumn="0" w:lastColumn="0" w:oddVBand="0" w:evenVBand="0" w:oddHBand="0" w:evenHBand="0" w:firstRowFirstColumn="0" w:firstRowLastColumn="0" w:lastRowFirstColumn="0" w:lastRowLastColumn="0"/>
+              <w:rPr>
+                <w:lang w:eastAsia="zh-CN"/>
+              </w:rPr>
+            </w:pPr>
+            <w:r>
+              <w:rPr>
+                <w:lang w:eastAsia="zh-CN"/>
+              </w:rPr>
+              <w:t>INT</w:t>
+            </w:r>
+          </w:p>
+        </w:tc>
+        <w:tc>
+          <w:tcPr>
+            <w:tcW w:w="2253" w:type="dxa"/>
+          </w:tcPr>
+          <w:p>
+            <w:pPr>
+              <w:cnfStyle w:val="000000000000" w:firstRow="0" w:lastRow="0" w:firstColumn="0" w:lastColumn="0" w:oddVBand="0" w:evenVBand="0" w:oddHBand="0" w:evenHBand="0" w:firstRowFirstColumn="0" w:firstRowLastColumn="0" w:lastRowFirstColumn="0" w:lastRowLastColumn="0"/>
+              <w:rPr>
+                <w:lang w:eastAsia="zh-CN"/>
+              </w:rPr>
+            </w:pPr>
+            <w:r>
+              <w:rPr>
+                <w:lang w:eastAsia="zh-CN"/>
+              </w:rPr>
+              <w:t xml:space="preserve">0 : </w:t>
+            </w:r>
+            <w:r>
+              <w:rPr>
+                <w:lang w:eastAsia="zh-CN"/>
+              </w:rPr>
+              <w:t>开题文档</w:t>
+            </w:r>
+          </w:p>
+          <w:p>
+            <w:pPr>
+              <w:cnfStyle w:val="000000000000" w:firstRow="0" w:lastRow="0" w:firstColumn="0" w:lastColumn="0" w:oddVBand="0" w:evenVBand="0" w:oddHBand="0" w:evenHBand="0" w:firstRowFirstColumn="0" w:firstRowLastColumn="0" w:lastRowFirstColumn="0" w:lastRowLastColumn="0"/>
+              <w:rPr>
+                <w:lang w:eastAsia="zh-CN"/>
+              </w:rPr>
+            </w:pPr>
+            <w:r>
+              <w:rPr>
+                <w:rFonts w:hint="eastAsia"/>
+                <w:lang w:eastAsia="zh-CN"/>
+              </w:rPr>
+              <w:t xml:space="preserve">1 : </w:t>
+            </w:r>
+            <w:r>
+              <w:rPr>
+                <w:rFonts w:hint="eastAsia"/>
+                <w:lang w:eastAsia="zh-CN"/>
+              </w:rPr>
+              <w:t>中期文档</w:t>
+            </w:r>
+          </w:p>
+          <w:p>
+            <w:pPr>
+              <w:cnfStyle w:val="000000000000" w:firstRow="0" w:lastRow="0" w:firstColumn="0" w:lastColumn="0" w:oddVBand="0" w:evenVBand="0" w:oddHBand="0" w:evenHBand="0" w:firstRowFirstColumn="0" w:firstRowLastColumn="0" w:lastRowFirstColumn="0" w:lastRowLastColumn="0"/>
+              <w:rPr>
+                <w:lang w:eastAsia="zh-CN"/>
+              </w:rPr>
+            </w:pPr>
+            <w:r>
+              <w:rPr>
+                <w:rFonts w:hint="eastAsia"/>
+                <w:lang w:eastAsia="zh-CN"/>
+              </w:rPr>
+              <w:t xml:space="preserve">2 : </w:t>
+            </w:r>
+            <w:r>
+              <w:rPr>
+                <w:rFonts w:hint="eastAsia"/>
+                <w:lang w:eastAsia="zh-CN"/>
+              </w:rPr>
+              <w:t>结题</w:t>
+            </w:r>
+            <w:r>
+              <w:rPr>
+                <w:lang w:eastAsia="zh-CN"/>
+              </w:rPr>
+              <w:t>文档</w:t>
+            </w:r>
+          </w:p>
+          <w:p>
+            <w:pPr>
+              <w:cnfStyle w:val="000000000000" w:firstRow="0" w:lastRow="0" w:firstColumn="0" w:lastColumn="0" w:oddVBand="0" w:evenVBand="0" w:oddHBand="0" w:evenHBand="0" w:firstRowFirstColumn="0" w:firstRowLastColumn="0" w:lastRowFirstColumn="0" w:lastRowLastColumn="0"/>
+              <w:rPr>
+                <w:lang w:eastAsia="zh-CN"/>
+              </w:rPr>
+            </w:pPr>
+            <w:r>
+              <w:rPr>
+                <w:rFonts w:hint="eastAsia"/>
+                <w:lang w:eastAsia="zh-CN"/>
+              </w:rPr>
+              <w:t xml:space="preserve">3 : </w:t>
+            </w:r>
+            <w:r>
+              <w:rPr>
+                <w:rFonts w:hint="eastAsia"/>
+                <w:lang w:eastAsia="zh-CN"/>
+              </w:rPr>
+              <w:t>项目相关</w:t>
+            </w:r>
+          </w:p>
+          <w:p>
+            <w:pPr>
+              <w:cnfStyle w:val="000000000000" w:firstRow="0" w:lastRow="0" w:firstColumn="0" w:lastColumn="0" w:oddVBand="0" w:evenVBand="0" w:oddHBand="0" w:evenHBand="0" w:firstRowFirstColumn="0" w:firstRowLastColumn="0" w:lastRowFirstColumn="0" w:lastRowLastColumn="0"/>
+              <w:rPr>
+                <w:lang w:eastAsia="zh-CN"/>
+              </w:rPr>
+            </w:pPr>
+            <w:r>
+              <w:rPr>
+                <w:rFonts w:hint="eastAsia"/>
+                <w:lang w:eastAsia="zh-CN"/>
+              </w:rPr>
+              <w:t xml:space="preserve">4 : </w:t>
+            </w:r>
+            <w:r>
+              <w:rPr>
+                <w:rFonts w:hint="eastAsia"/>
+                <w:lang w:eastAsia="zh-CN"/>
+              </w:rPr>
+              <w:t>其他</w:t>
+            </w:r>
+            <w:r>
+              <w:rPr>
+                <w:lang w:eastAsia="zh-CN"/>
+              </w:rPr>
+              <w:t>文档</w:t>
+            </w:r>
+          </w:p>
+        </w:tc>
+        <w:tc>
+          <w:tcPr>
+            <w:tcW w:w="2253" w:type="dxa"/>
+          </w:tcPr>
+          <w:p>
+            <w:pPr>
+              <w:cnfStyle w:val="000000000000" w:firstRow="0" w:lastRow="0" w:firstColumn="0" w:lastColumn="0" w:oddVBand="0" w:evenVBand="0" w:oddHBand="0" w:evenHBand="0" w:firstRowFirstColumn="0" w:firstRowLastColumn="0" w:lastRowFirstColumn="0" w:lastRowLastColumn="0"/>
+              <w:rPr>
+                <w:lang w:eastAsia="zh-CN"/>
+              </w:rPr>
+            </w:pPr>
+            <w:r>
+              <w:rPr>
+                <w:lang w:eastAsia="zh-CN"/>
+              </w:rPr>
+              <w:t>NOT NULL</w:t>
+            </w:r>
+          </w:p>
+        </w:tc>
+        <w:bookmarkStart w:id="0" w:name="_GoBack"/>
+        <w:bookmarkEnd w:id="0"/>
       </w:tr>
       <w:tr>
         <w:trPr>
@@ -3509,16 +4800,16 @@
             </w:pPr>
             <w:r>
               <w:rPr>
+                <w:lang w:eastAsia="zh-CN"/>
+              </w:rPr>
+              <w:t>STAT</w:t>
+            </w:r>
+            <w:r>
+              <w:rPr>
                 <w:rFonts w:hint="eastAsia"/>
                 <w:lang w:eastAsia="zh-CN"/>
               </w:rPr>
-              <w:t>USER</w:t>
-            </w:r>
-            <w:r>
-              <w:rPr>
-                <w:lang w:eastAsia="zh-CN"/>
-              </w:rPr>
-              <w:t>_ID</w:t>
+              <w:t>us</w:t>
             </w:r>
           </w:p>
         </w:tc>
@@ -3556,27 +4847,311 @@
               <w:rPr>
                 <w:lang w:eastAsia="zh-CN"/>
               </w:rPr>
-              <w:t>USER.ROLE = 0</w:t>
-            </w:r>
-          </w:p>
-        </w:tc>
-        <w:tc>
-          <w:tcPr>
-            <w:tcW w:w="2253" w:type="dxa"/>
-          </w:tcPr>
-          <w:p>
-            <w:pPr>
-              <w:cnfStyle w:val="000000100000" w:firstRow="0" w:lastRow="0" w:firstColumn="0" w:lastColumn="0" w:oddVBand="0" w:evenVBand="0" w:oddHBand="1" w:evenHBand="0" w:firstRowFirstColumn="0" w:firstRowLastColumn="0" w:lastRowFirstColumn="0" w:lastRowLastColumn="0"/>
-              <w:rPr>
-                <w:lang w:eastAsia="zh-CN"/>
-              </w:rPr>
-            </w:pPr>
-            <w:r>
-              <w:rPr>
-                <w:lang w:eastAsia="zh-CN"/>
-              </w:rPr>
-              <w:t>FK(USER)</w:t>
-            </w:r>
+              <w:t xml:space="preserve">0 : </w:t>
+            </w:r>
+            <w:r>
+              <w:rPr>
+                <w:rFonts w:hint="eastAsia"/>
+                <w:lang w:eastAsia="zh-CN"/>
+              </w:rPr>
+              <w:t>待审核</w:t>
+            </w:r>
+          </w:p>
+          <w:p>
+            <w:pPr>
+              <w:cnfStyle w:val="000000100000" w:firstRow="0" w:lastRow="0" w:firstColumn="0" w:lastColumn="0" w:oddVBand="0" w:evenVBand="0" w:oddHBand="1" w:evenHBand="0" w:firstRowFirstColumn="0" w:firstRowLastColumn="0" w:lastRowFirstColumn="0" w:lastRowLastColumn="0"/>
+              <w:rPr>
+                <w:lang w:eastAsia="zh-CN"/>
+              </w:rPr>
+            </w:pPr>
+            <w:r>
+              <w:rPr>
+                <w:rFonts w:hint="eastAsia"/>
+                <w:lang w:eastAsia="zh-CN"/>
+              </w:rPr>
+              <w:t xml:space="preserve">1 : </w:t>
+            </w:r>
+            <w:r>
+              <w:rPr>
+                <w:rFonts w:hint="eastAsia"/>
+                <w:lang w:eastAsia="zh-CN"/>
+              </w:rPr>
+              <w:t>未通过</w:t>
+            </w:r>
+          </w:p>
+          <w:p>
+            <w:pPr>
+              <w:cnfStyle w:val="000000100000" w:firstRow="0" w:lastRow="0" w:firstColumn="0" w:lastColumn="0" w:oddVBand="0" w:evenVBand="0" w:oddHBand="1" w:evenHBand="0" w:firstRowFirstColumn="0" w:firstRowLastColumn="0" w:lastRowFirstColumn="0" w:lastRowLastColumn="0"/>
+              <w:rPr>
+                <w:lang w:eastAsia="zh-CN"/>
+              </w:rPr>
+            </w:pPr>
+            <w:r>
+              <w:rPr>
+                <w:rFonts w:hint="eastAsia"/>
+                <w:lang w:eastAsia="zh-CN"/>
+              </w:rPr>
+              <w:t xml:space="preserve">2 : </w:t>
+            </w:r>
+            <w:r>
+              <w:rPr>
+                <w:rFonts w:hint="eastAsia"/>
+                <w:lang w:eastAsia="zh-CN"/>
+              </w:rPr>
+              <w:t>已通过</w:t>
+            </w:r>
+          </w:p>
+        </w:tc>
+        <w:tc>
+          <w:tcPr>
+            <w:tcW w:w="2253" w:type="dxa"/>
+          </w:tcPr>
+          <w:p>
+            <w:pPr>
+              <w:cnfStyle w:val="000000100000" w:firstRow="0" w:lastRow="0" w:firstColumn="0" w:lastColumn="0" w:oddVBand="0" w:evenVBand="0" w:oddHBand="1" w:evenHBand="0" w:firstRowFirstColumn="0" w:firstRowLastColumn="0" w:lastRowFirstColumn="0" w:lastRowLastColumn="0"/>
+              <w:rPr>
+                <w:lang w:eastAsia="zh-CN"/>
+              </w:rPr>
+            </w:pPr>
+            <w:r>
+              <w:rPr>
+                <w:lang w:eastAsia="zh-CN"/>
+              </w:rPr>
+              <w:t>NOT NULL</w:t>
+            </w:r>
+          </w:p>
+        </w:tc>
+      </w:tr>
+      <w:tr>
+        <w:trPr>
+          <w:trHeight w:val="563"/>
+        </w:trPr>
+        <w:tc>
+          <w:tcPr>
+            <w:cnfStyle w:val="001000000000" w:firstRow="0" w:lastRow="0" w:firstColumn="1" w:lastColumn="0" w:oddVBand="0" w:evenVBand="0" w:oddHBand="0" w:evenHBand="0" w:firstRowFirstColumn="0" w:firstRowLastColumn="0" w:lastRowFirstColumn="0" w:lastRowLastColumn="0"/>
+            <w:tcW w:w="2252" w:type="dxa"/>
+          </w:tcPr>
+          <w:p>
+            <w:pPr>
+              <w:rPr>
+                <w:lang w:eastAsia="zh-CN"/>
+              </w:rPr>
+            </w:pPr>
+            <w:r>
+              <w:rPr>
+                <w:lang w:eastAsia="zh-CN"/>
+              </w:rPr>
+              <w:t>DATE</w:t>
+            </w:r>
+          </w:p>
+        </w:tc>
+        <w:tc>
+          <w:tcPr>
+            <w:tcW w:w="2252" w:type="dxa"/>
+          </w:tcPr>
+          <w:p>
+            <w:pPr>
+              <w:cnfStyle w:val="000000000000" w:firstRow="0" w:lastRow="0" w:firstColumn="0" w:lastColumn="0" w:oddVBand="0" w:evenVBand="0" w:oddHBand="0" w:evenHBand="0" w:firstRowFirstColumn="0" w:firstRowLastColumn="0" w:lastRowFirstColumn="0" w:lastRowLastColumn="0"/>
+              <w:rPr>
+                <w:lang w:eastAsia="zh-CN"/>
+              </w:rPr>
+            </w:pPr>
+            <w:r>
+              <w:rPr>
+                <w:lang w:eastAsia="zh-CN"/>
+              </w:rPr>
+              <w:t>DATE</w:t>
+            </w:r>
+          </w:p>
+        </w:tc>
+        <w:tc>
+          <w:tcPr>
+            <w:tcW w:w="2253" w:type="dxa"/>
+          </w:tcPr>
+          <w:p>
+            <w:pPr>
+              <w:cnfStyle w:val="000000000000" w:firstRow="0" w:lastRow="0" w:firstColumn="0" w:lastColumn="0" w:oddVBand="0" w:evenVBand="0" w:oddHBand="0" w:evenHBand="0" w:firstRowFirstColumn="0" w:firstRowLastColumn="0" w:lastRowFirstColumn="0" w:lastRowLastColumn="0"/>
+              <w:rPr>
+                <w:lang w:eastAsia="zh-CN"/>
+              </w:rPr>
+            </w:pPr>
+          </w:p>
+        </w:tc>
+        <w:tc>
+          <w:tcPr>
+            <w:tcW w:w="2253" w:type="dxa"/>
+          </w:tcPr>
+          <w:p>
+            <w:pPr>
+              <w:cnfStyle w:val="000000000000" w:firstRow="0" w:lastRow="0" w:firstColumn="0" w:lastColumn="0" w:oddVBand="0" w:evenVBand="0" w:oddHBand="0" w:evenHBand="0" w:firstRowFirstColumn="0" w:firstRowLastColumn="0" w:lastRowFirstColumn="0" w:lastRowLastColumn="0"/>
+              <w:rPr>
+                <w:lang w:eastAsia="zh-CN"/>
+              </w:rPr>
+            </w:pPr>
+            <w:r>
+              <w:rPr>
+                <w:lang w:eastAsia="zh-CN"/>
+              </w:rPr>
+              <w:t>NOT NULL</w:t>
+            </w:r>
+          </w:p>
+        </w:tc>
+      </w:tr>
+      <w:tr>
+        <w:trPr>
+          <w:cnfStyle w:val="000000100000" w:firstRow="0" w:lastRow="0" w:firstColumn="0" w:lastColumn="0" w:oddVBand="0" w:evenVBand="0" w:oddHBand="1" w:evenHBand="0" w:firstRowFirstColumn="0" w:firstRowLastColumn="0" w:lastRowFirstColumn="0" w:lastRowLastColumn="0"/>
+          <w:trHeight w:val="563"/>
+        </w:trPr>
+        <w:tc>
+          <w:tcPr>
+            <w:cnfStyle w:val="001000000000" w:firstRow="0" w:lastRow="0" w:firstColumn="1" w:lastColumn="0" w:oddVBand="0" w:evenVBand="0" w:oddHBand="0" w:evenHBand="0" w:firstRowFirstColumn="0" w:firstRowLastColumn="0" w:lastRowFirstColumn="0" w:lastRowLastColumn="0"/>
+            <w:tcW w:w="2252" w:type="dxa"/>
+          </w:tcPr>
+          <w:p>
+            <w:pPr>
+              <w:rPr>
+                <w:lang w:eastAsia="zh-CN"/>
+              </w:rPr>
+            </w:pPr>
+            <w:r>
+              <w:rPr>
+                <w:lang w:eastAsia="zh-CN"/>
+              </w:rPr>
+              <w:t>FILEPATH</w:t>
+            </w:r>
+          </w:p>
+        </w:tc>
+        <w:tc>
+          <w:tcPr>
+            <w:tcW w:w="2252" w:type="dxa"/>
+          </w:tcPr>
+          <w:p>
+            <w:pPr>
+              <w:cnfStyle w:val="000000100000" w:firstRow="0" w:lastRow="0" w:firstColumn="0" w:lastColumn="0" w:oddVBand="0" w:evenVBand="0" w:oddHBand="1" w:evenHBand="0" w:firstRowFirstColumn="0" w:firstRowLastColumn="0" w:lastRowFirstColumn="0" w:lastRowLastColumn="0"/>
+              <w:rPr>
+                <w:lang w:eastAsia="zh-CN"/>
+              </w:rPr>
+            </w:pPr>
+            <w:r>
+              <w:rPr>
+                <w:lang w:eastAsia="zh-CN"/>
+              </w:rPr>
+              <w:t>VARCHAR(100)</w:t>
+            </w:r>
+          </w:p>
+        </w:tc>
+        <w:tc>
+          <w:tcPr>
+            <w:tcW w:w="2253" w:type="dxa"/>
+          </w:tcPr>
+          <w:p>
+            <w:pPr>
+              <w:cnfStyle w:val="000000100000" w:firstRow="0" w:lastRow="0" w:firstColumn="0" w:lastColumn="0" w:oddVBand="0" w:evenVBand="0" w:oddHBand="1" w:evenHBand="0" w:firstRowFirstColumn="0" w:firstRowLastColumn="0" w:lastRowFirstColumn="0" w:lastRowLastColumn="0"/>
+              <w:rPr>
+                <w:lang w:eastAsia="zh-CN"/>
+              </w:rPr>
+            </w:pPr>
+            <w:r>
+              <w:rPr>
+                <w:rFonts w:hint="eastAsia"/>
+                <w:lang w:eastAsia="zh-CN"/>
+              </w:rPr>
+              <w:t>文档</w:t>
+            </w:r>
+            <w:r>
+              <w:rPr>
+                <w:lang w:eastAsia="zh-CN"/>
+              </w:rPr>
+              <w:t>地址</w:t>
+            </w:r>
+          </w:p>
+        </w:tc>
+        <w:tc>
+          <w:tcPr>
+            <w:tcW w:w="2253" w:type="dxa"/>
+          </w:tcPr>
+          <w:p>
+            <w:pPr>
+              <w:cnfStyle w:val="000000100000" w:firstRow="0" w:lastRow="0" w:firstColumn="0" w:lastColumn="0" w:oddVBand="0" w:evenVBand="0" w:oddHBand="1" w:evenHBand="0" w:firstRowFirstColumn="0" w:firstRowLastColumn="0" w:lastRowFirstColumn="0" w:lastRowLastColumn="0"/>
+              <w:rPr>
+                <w:lang w:eastAsia="zh-CN"/>
+              </w:rPr>
+            </w:pPr>
+            <w:r>
+              <w:rPr>
+                <w:lang w:eastAsia="zh-CN"/>
+              </w:rPr>
+              <w:t>NOT NULL</w:t>
+            </w:r>
+          </w:p>
+        </w:tc>
+      </w:tr>
+      <w:tr>
+        <w:trPr>
+          <w:trHeight w:val="563"/>
+        </w:trPr>
+        <w:tc>
+          <w:tcPr>
+            <w:cnfStyle w:val="001000000000" w:firstRow="0" w:lastRow="0" w:firstColumn="1" w:lastColumn="0" w:oddVBand="0" w:evenVBand="0" w:oddHBand="0" w:evenHBand="0" w:firstRowFirstColumn="0" w:firstRowLastColumn="0" w:lastRowFirstColumn="0" w:lastRowLastColumn="0"/>
+            <w:tcW w:w="2252" w:type="dxa"/>
+          </w:tcPr>
+          <w:p>
+            <w:pPr>
+              <w:rPr>
+                <w:lang w:eastAsia="zh-CN"/>
+              </w:rPr>
+            </w:pPr>
+            <w:r>
+              <w:rPr>
+                <w:lang w:eastAsia="zh-CN"/>
+              </w:rPr>
+              <w:t>note</w:t>
+            </w:r>
+          </w:p>
+        </w:tc>
+        <w:tc>
+          <w:tcPr>
+            <w:tcW w:w="2252" w:type="dxa"/>
+          </w:tcPr>
+          <w:p>
+            <w:pPr>
+              <w:cnfStyle w:val="000000000000" w:firstRow="0" w:lastRow="0" w:firstColumn="0" w:lastColumn="0" w:oddVBand="0" w:evenVBand="0" w:oddHBand="0" w:evenHBand="0" w:firstRowFirstColumn="0" w:firstRowLastColumn="0" w:lastRowFirstColumn="0" w:lastRowLastColumn="0"/>
+              <w:rPr>
+                <w:lang w:eastAsia="zh-CN"/>
+              </w:rPr>
+            </w:pPr>
+            <w:r>
+              <w:rPr>
+                <w:lang w:eastAsia="zh-CN"/>
+              </w:rPr>
+              <w:t>VARCHAR(300)</w:t>
+            </w:r>
+          </w:p>
+        </w:tc>
+        <w:tc>
+          <w:tcPr>
+            <w:tcW w:w="2253" w:type="dxa"/>
+          </w:tcPr>
+          <w:p>
+            <w:pPr>
+              <w:cnfStyle w:val="000000000000" w:firstRow="0" w:lastRow="0" w:firstColumn="0" w:lastColumn="0" w:oddVBand="0" w:evenVBand="0" w:oddHBand="0" w:evenHBand="0" w:firstRowFirstColumn="0" w:firstRowLastColumn="0" w:lastRowFirstColumn="0" w:lastRowLastColumn="0"/>
+              <w:rPr>
+                <w:lang w:eastAsia="zh-CN"/>
+              </w:rPr>
+            </w:pPr>
+          </w:p>
+        </w:tc>
+        <w:tc>
+          <w:tcPr>
+            <w:tcW w:w="2253" w:type="dxa"/>
+          </w:tcPr>
+          <w:p>
+            <w:pPr>
+              <w:cnfStyle w:val="000000000000" w:firstRow="0" w:lastRow="0" w:firstColumn="0" w:lastColumn="0" w:oddVBand="0" w:evenVBand="0" w:oddHBand="0" w:evenHBand="0" w:firstRowFirstColumn="0" w:firstRowLastColumn="0" w:lastRowFirstColumn="0" w:lastRowLastColumn="0"/>
+              <w:rPr>
+                <w:lang w:eastAsia="zh-CN"/>
+              </w:rPr>
+            </w:pPr>
           </w:p>
         </w:tc>
       </w:tr>
@@ -3594,18 +5169,12 @@
           <w:lang w:eastAsia="zh-CN"/>
         </w:rPr>
       </w:pPr>
-    </w:p>
-    <w:p>
-      <w:pPr>
-        <w:rPr>
+      <w:r>
+        <w:rPr>
+          <w:rFonts w:hint="eastAsia"/>
           <w:lang w:eastAsia="zh-CN"/>
         </w:rPr>
-      </w:pPr>
-      <w:r>
-        <w:rPr>
-          <w:lang w:eastAsia="zh-CN"/>
-        </w:rPr>
-        <w:t>DOCUMENT</w:t>
+        <w:t>FUND</w:t>
       </w:r>
     </w:p>
     <w:tbl>
@@ -3722,7 +5291,7 @@
               <w:rPr>
                 <w:lang w:eastAsia="zh-CN"/>
               </w:rPr>
-              <w:t>DOCURMENT_ID</w:t>
+              <w:t>FUND_ID</w:t>
             </w:r>
           </w:p>
         </w:tc>
@@ -3888,152 +5457,48 @@
                 <w:rFonts w:hint="eastAsia"/>
                 <w:lang w:eastAsia="zh-CN"/>
               </w:rPr>
-              <w:t>type</w:t>
-            </w:r>
-          </w:p>
-        </w:tc>
-        <w:tc>
-          <w:tcPr>
-            <w:tcW w:w="2252" w:type="dxa"/>
-          </w:tcPr>
-          <w:p>
-            <w:pPr>
-              <w:cnfStyle w:val="000000100000" w:firstRow="0" w:lastRow="0" w:firstColumn="0" w:lastColumn="0" w:oddVBand="0" w:evenVBand="0" w:oddHBand="1" w:evenHBand="0" w:firstRowFirstColumn="0" w:firstRowLastColumn="0" w:lastRowFirstColumn="0" w:lastRowLastColumn="0"/>
-              <w:rPr>
-                <w:lang w:eastAsia="zh-CN"/>
-              </w:rPr>
-            </w:pPr>
-            <w:r>
-              <w:rPr>
-                <w:lang w:eastAsia="zh-CN"/>
-              </w:rPr>
-              <w:t>INT</w:t>
-            </w:r>
-          </w:p>
-        </w:tc>
-        <w:tc>
-          <w:tcPr>
-            <w:tcW w:w="2253" w:type="dxa"/>
-          </w:tcPr>
-          <w:p>
-            <w:pPr>
-              <w:cnfStyle w:val="000000100000" w:firstRow="0" w:lastRow="0" w:firstColumn="0" w:lastColumn="0" w:oddVBand="0" w:evenVBand="0" w:oddHBand="1" w:evenHBand="0" w:firstRowFirstColumn="0" w:firstRowLastColumn="0" w:lastRowFirstColumn="0" w:lastRowLastColumn="0"/>
-              <w:rPr>
-                <w:lang w:eastAsia="zh-CN"/>
-              </w:rPr>
-            </w:pPr>
-            <w:r>
-              <w:rPr>
-                <w:lang w:eastAsia="zh-CN"/>
-              </w:rPr>
-              <w:t xml:space="preserve">0 : </w:t>
-            </w:r>
-            <w:r>
-              <w:rPr>
-                <w:lang w:eastAsia="zh-CN"/>
-              </w:rPr>
-              <w:t>开题文档</w:t>
-            </w:r>
-          </w:p>
-          <w:p>
-            <w:pPr>
-              <w:cnfStyle w:val="000000100000" w:firstRow="0" w:lastRow="0" w:firstColumn="0" w:lastColumn="0" w:oddVBand="0" w:evenVBand="0" w:oddHBand="1" w:evenHBand="0" w:firstRowFirstColumn="0" w:firstRowLastColumn="0" w:lastRowFirstColumn="0" w:lastRowLastColumn="0"/>
-              <w:rPr>
-                <w:lang w:eastAsia="zh-CN"/>
-              </w:rPr>
-            </w:pPr>
-            <w:r>
-              <w:rPr>
-                <w:rFonts w:hint="eastAsia"/>
-                <w:lang w:eastAsia="zh-CN"/>
-              </w:rPr>
-              <w:t xml:space="preserve">1 : </w:t>
-            </w:r>
-            <w:r>
-              <w:rPr>
-                <w:rFonts w:hint="eastAsia"/>
-                <w:lang w:eastAsia="zh-CN"/>
-              </w:rPr>
-              <w:t>中期文档</w:t>
-            </w:r>
-          </w:p>
-          <w:p>
-            <w:pPr>
-              <w:cnfStyle w:val="000000100000" w:firstRow="0" w:lastRow="0" w:firstColumn="0" w:lastColumn="0" w:oddVBand="0" w:evenVBand="0" w:oddHBand="1" w:evenHBand="0" w:firstRowFirstColumn="0" w:firstRowLastColumn="0" w:lastRowFirstColumn="0" w:lastRowLastColumn="0"/>
-              <w:rPr>
-                <w:lang w:eastAsia="zh-CN"/>
-              </w:rPr>
-            </w:pPr>
-            <w:r>
-              <w:rPr>
-                <w:rFonts w:hint="eastAsia"/>
-                <w:lang w:eastAsia="zh-CN"/>
-              </w:rPr>
-              <w:t xml:space="preserve">2 : </w:t>
-            </w:r>
-            <w:r>
-              <w:rPr>
-                <w:rFonts w:hint="eastAsia"/>
-                <w:lang w:eastAsia="zh-CN"/>
-              </w:rPr>
-              <w:t>结题</w:t>
-            </w:r>
-            <w:r>
-              <w:rPr>
-                <w:lang w:eastAsia="zh-CN"/>
-              </w:rPr>
-              <w:t>文档</w:t>
-            </w:r>
-          </w:p>
-          <w:p>
-            <w:pPr>
-              <w:cnfStyle w:val="000000100000" w:firstRow="0" w:lastRow="0" w:firstColumn="0" w:lastColumn="0" w:oddVBand="0" w:evenVBand="0" w:oddHBand="1" w:evenHBand="0" w:firstRowFirstColumn="0" w:firstRowLastColumn="0" w:lastRowFirstColumn="0" w:lastRowLastColumn="0"/>
-              <w:rPr>
-                <w:lang w:eastAsia="zh-CN"/>
-              </w:rPr>
-            </w:pPr>
-            <w:r>
-              <w:rPr>
-                <w:rFonts w:hint="eastAsia"/>
-                <w:lang w:eastAsia="zh-CN"/>
-              </w:rPr>
-              <w:t xml:space="preserve">3 : </w:t>
-            </w:r>
-            <w:r>
-              <w:rPr>
-                <w:rFonts w:hint="eastAsia"/>
-                <w:lang w:eastAsia="zh-CN"/>
-              </w:rPr>
-              <w:t>项目相关</w:t>
-            </w:r>
-          </w:p>
-          <w:p>
-            <w:pPr>
-              <w:cnfStyle w:val="000000100000" w:firstRow="0" w:lastRow="0" w:firstColumn="0" w:lastColumn="0" w:oddVBand="0" w:evenVBand="0" w:oddHBand="1" w:evenHBand="0" w:firstRowFirstColumn="0" w:firstRowLastColumn="0" w:lastRowFirstColumn="0" w:lastRowLastColumn="0"/>
-              <w:rPr>
-                <w:lang w:eastAsia="zh-CN"/>
-              </w:rPr>
-            </w:pPr>
-            <w:r>
-              <w:rPr>
-                <w:rFonts w:hint="eastAsia"/>
-                <w:lang w:eastAsia="zh-CN"/>
-              </w:rPr>
-              <w:t xml:space="preserve">4 : </w:t>
-            </w:r>
-            <w:r>
-              <w:rPr>
-                <w:rFonts w:hint="eastAsia"/>
-                <w:lang w:eastAsia="zh-CN"/>
-              </w:rPr>
-              <w:t>其他</w:t>
-            </w:r>
-            <w:r>
-              <w:rPr>
-                <w:lang w:eastAsia="zh-CN"/>
-              </w:rPr>
-              <w:t>文档</w:t>
-            </w:r>
+              <w:t>DATE</w:t>
+            </w:r>
+          </w:p>
+        </w:tc>
+        <w:tc>
+          <w:tcPr>
+            <w:tcW w:w="2252" w:type="dxa"/>
+          </w:tcPr>
+          <w:p>
+            <w:pPr>
+              <w:cnfStyle w:val="000000100000" w:firstRow="0" w:lastRow="0" w:firstColumn="0" w:lastColumn="0" w:oddVBand="0" w:evenVBand="0" w:oddHBand="1" w:evenHBand="0" w:firstRowFirstColumn="0" w:firstRowLastColumn="0" w:lastRowFirstColumn="0" w:lastRowLastColumn="0"/>
+              <w:rPr>
+                <w:lang w:eastAsia="zh-CN"/>
+              </w:rPr>
+            </w:pPr>
+            <w:r>
+              <w:rPr>
+                <w:lang w:eastAsia="zh-CN"/>
+              </w:rPr>
+              <w:t>DATE</w:t>
+            </w:r>
+          </w:p>
+        </w:tc>
+        <w:tc>
+          <w:tcPr>
+            <w:tcW w:w="2253" w:type="dxa"/>
+          </w:tcPr>
+          <w:p>
+            <w:pPr>
+              <w:cnfStyle w:val="000000100000" w:firstRow="0" w:lastRow="0" w:firstColumn="0" w:lastColumn="0" w:oddVBand="0" w:evenVBand="0" w:oddHBand="1" w:evenHBand="0" w:firstRowFirstColumn="0" w:firstRowLastColumn="0" w:lastRowFirstColumn="0" w:lastRowLastColumn="0"/>
+              <w:rPr>
+                <w:lang w:eastAsia="zh-CN"/>
+              </w:rPr>
+            </w:pPr>
+          </w:p>
+          <w:p>
+            <w:pPr>
+              <w:cnfStyle w:val="000000100000" w:firstRow="0" w:lastRow="0" w:firstColumn="0" w:lastColumn="0" w:oddVBand="0" w:evenVBand="0" w:oddHBand="1" w:evenHBand="0" w:firstRowFirstColumn="0" w:firstRowLastColumn="0" w:lastRowFirstColumn="0" w:lastRowLastColumn="0"/>
+              <w:rPr>
+                <w:lang w:eastAsia="zh-CN"/>
+              </w:rPr>
+            </w:pPr>
           </w:p>
         </w:tc>
         <w:tc>
@@ -4075,7 +5540,7 @@
               <w:rPr>
                 <w:lang w:eastAsia="zh-CN"/>
               </w:rPr>
-              <w:t>STATE</w:t>
+              <w:t>FUND_TYPE</w:t>
             </w:r>
           </w:p>
         </w:tc>
@@ -4094,7 +5559,7 @@
               <w:rPr>
                 <w:lang w:eastAsia="zh-CN"/>
               </w:rPr>
-              <w:t>INT</w:t>
+              <w:t>VARCHAR(60)</w:t>
             </w:r>
           </w:p>
         </w:tc>
@@ -4109,19 +5574,6 @@
                 <w:lang w:eastAsia="zh-CN"/>
               </w:rPr>
             </w:pPr>
-            <w:r>
-              <w:rPr>
-                <w:lang w:eastAsia="zh-CN"/>
-              </w:rPr>
-              <w:t xml:space="preserve">0 : </w:t>
-            </w:r>
-            <w:r>
-              <w:rPr>
-                <w:rFonts w:hint="eastAsia"/>
-                <w:lang w:eastAsia="zh-CN"/>
-              </w:rPr>
-              <w:t>待审核</w:t>
-            </w:r>
           </w:p>
           <w:p>
             <w:pPr>
@@ -4130,42 +5582,6 @@
                 <w:lang w:eastAsia="zh-CN"/>
               </w:rPr>
             </w:pPr>
-            <w:r>
-              <w:rPr>
-                <w:rFonts w:hint="eastAsia"/>
-                <w:lang w:eastAsia="zh-CN"/>
-              </w:rPr>
-              <w:t xml:space="preserve">1 : </w:t>
-            </w:r>
-            <w:r>
-              <w:rPr>
-                <w:rFonts w:hint="eastAsia"/>
-                <w:lang w:eastAsia="zh-CN"/>
-              </w:rPr>
-              <w:t>未通过</w:t>
-            </w:r>
-          </w:p>
-          <w:p>
-            <w:pPr>
-              <w:cnfStyle w:val="000000000000" w:firstRow="0" w:lastRow="0" w:firstColumn="0" w:lastColumn="0" w:oddVBand="0" w:evenVBand="0" w:oddHBand="0" w:evenHBand="0" w:firstRowFirstColumn="0" w:firstRowLastColumn="0" w:lastRowFirstColumn="0" w:lastRowLastColumn="0"/>
-              <w:rPr>
-                <w:lang w:eastAsia="zh-CN"/>
-              </w:rPr>
-            </w:pPr>
-            <w:r>
-              <w:rPr>
-                <w:rFonts w:hint="eastAsia"/>
-                <w:lang w:eastAsia="zh-CN"/>
-              </w:rPr>
-              <w:t xml:space="preserve">2 : </w:t>
-            </w:r>
-            <w:r>
-              <w:rPr>
-                <w:rFonts w:hint="eastAsia"/>
-                <w:lang w:eastAsia="zh-CN"/>
-              </w:rPr>
-              <w:t>已通过</w:t>
-            </w:r>
           </w:p>
         </w:tc>
         <w:tc>
@@ -4208,33 +5624,41 @@
               <w:rPr>
                 <w:lang w:eastAsia="zh-CN"/>
               </w:rPr>
-              <w:t>DATE</w:t>
-            </w:r>
-          </w:p>
-        </w:tc>
-        <w:tc>
-          <w:tcPr>
-            <w:tcW w:w="2252" w:type="dxa"/>
-          </w:tcPr>
-          <w:p>
-            <w:pPr>
-              <w:cnfStyle w:val="000000100000" w:firstRow="0" w:lastRow="0" w:firstColumn="0" w:lastColumn="0" w:oddVBand="0" w:evenVBand="0" w:oddHBand="1" w:evenHBand="0" w:firstRowFirstColumn="0" w:firstRowLastColumn="0" w:lastRowFirstColumn="0" w:lastRowLastColumn="0"/>
-              <w:rPr>
-                <w:lang w:eastAsia="zh-CN"/>
-              </w:rPr>
-            </w:pPr>
-            <w:r>
-              <w:rPr>
-                <w:lang w:eastAsia="zh-CN"/>
-              </w:rPr>
-              <w:t>DATE</w:t>
-            </w:r>
-          </w:p>
-        </w:tc>
-        <w:tc>
-          <w:tcPr>
-            <w:tcW w:w="2253" w:type="dxa"/>
-          </w:tcPr>
+              <w:t>AMOUNT</w:t>
+            </w:r>
+          </w:p>
+        </w:tc>
+        <w:tc>
+          <w:tcPr>
+            <w:tcW w:w="2252" w:type="dxa"/>
+          </w:tcPr>
+          <w:p>
+            <w:pPr>
+              <w:cnfStyle w:val="000000100000" w:firstRow="0" w:lastRow="0" w:firstColumn="0" w:lastColumn="0" w:oddVBand="0" w:evenVBand="0" w:oddHBand="1" w:evenHBand="0" w:firstRowFirstColumn="0" w:firstRowLastColumn="0" w:lastRowFirstColumn="0" w:lastRowLastColumn="0"/>
+              <w:rPr>
+                <w:lang w:eastAsia="zh-CN"/>
+              </w:rPr>
+            </w:pPr>
+            <w:r>
+              <w:rPr>
+                <w:lang w:eastAsia="zh-CN"/>
+              </w:rPr>
+              <w:t>INT</w:t>
+            </w:r>
+          </w:p>
+        </w:tc>
+        <w:tc>
+          <w:tcPr>
+            <w:tcW w:w="2253" w:type="dxa"/>
+          </w:tcPr>
+          <w:p>
+            <w:pPr>
+              <w:cnfStyle w:val="000000100000" w:firstRow="0" w:lastRow="0" w:firstColumn="0" w:lastColumn="0" w:oddVBand="0" w:evenVBand="0" w:oddHBand="1" w:evenHBand="0" w:firstRowFirstColumn="0" w:firstRowLastColumn="0" w:lastRowFirstColumn="0" w:lastRowLastColumn="0"/>
+              <w:rPr>
+                <w:lang w:eastAsia="zh-CN"/>
+              </w:rPr>
+            </w:pPr>
+          </w:p>
           <w:p>
             <w:pPr>
               <w:cnfStyle w:val="000000100000" w:firstRow="0" w:lastRow="0" w:firstColumn="0" w:lastColumn="0" w:oddVBand="0" w:evenVBand="0" w:oddHBand="1" w:evenHBand="0" w:firstRowFirstColumn="0" w:firstRowLastColumn="0" w:lastRowFirstColumn="0" w:lastRowLastColumn="0"/>
@@ -4283,7 +5707,7 @@
               <w:rPr>
                 <w:lang w:eastAsia="zh-CN"/>
               </w:rPr>
-              <w:t>FILEPATH</w:t>
+              <w:t>note</w:t>
             </w:r>
           </w:p>
         </w:tc>
@@ -4302,7 +5726,7 @@
               <w:rPr>
                 <w:lang w:eastAsia="zh-CN"/>
               </w:rPr>
-              <w:t>VARCHAR(100)</w:t>
+              <w:t>VARCHAR(300)</w:t>
             </w:r>
           </w:p>
         </w:tc>
@@ -4317,19 +5741,6 @@
                 <w:lang w:eastAsia="zh-CN"/>
               </w:rPr>
             </w:pPr>
-            <w:r>
-              <w:rPr>
-                <w:rFonts w:hint="eastAsia"/>
-                <w:lang w:eastAsia="zh-CN"/>
-              </w:rPr>
-              <w:t>文档</w:t>
-            </w:r>
-            <w:r>
-              <w:rPr>
-                <w:lang w:eastAsia="zh-CN"/>
-              </w:rPr>
-              <w:t>地址</w:t>
-            </w:r>
           </w:p>
         </w:tc>
         <w:tc>
@@ -4339,82 +5750,6 @@
           <w:p>
             <w:pPr>
               <w:cnfStyle w:val="000000000000" w:firstRow="0" w:lastRow="0" w:firstColumn="0" w:lastColumn="0" w:oddVBand="0" w:evenVBand="0" w:oddHBand="0" w:evenHBand="0" w:firstRowFirstColumn="0" w:firstRowLastColumn="0" w:lastRowFirstColumn="0" w:lastRowLastColumn="0"/>
-              <w:rPr>
-                <w:lang w:eastAsia="zh-CN"/>
-              </w:rPr>
-            </w:pPr>
-            <w:r>
-              <w:rPr>
-                <w:lang w:eastAsia="zh-CN"/>
-              </w:rPr>
-              <w:t>NOT NULL</w:t>
-            </w:r>
-          </w:p>
-        </w:tc>
-      </w:tr>
-      <w:tr>
-        <w:trPr>
-          <w:cnfStyle w:val="000000100000" w:firstRow="0" w:lastRow="0" w:firstColumn="0" w:lastColumn="0" w:oddVBand="0" w:evenVBand="0" w:oddHBand="1" w:evenHBand="0" w:firstRowFirstColumn="0" w:firstRowLastColumn="0" w:lastRowFirstColumn="0" w:lastRowLastColumn="0"/>
-          <w:trHeight w:val="563"/>
-        </w:trPr>
-        <w:tc>
-          <w:tcPr>
-            <w:cnfStyle w:val="001000000000" w:firstRow="0" w:lastRow="0" w:firstColumn="1" w:lastColumn="0" w:oddVBand="0" w:evenVBand="0" w:oddHBand="0" w:evenHBand="0" w:firstRowFirstColumn="0" w:firstRowLastColumn="0" w:lastRowFirstColumn="0" w:lastRowLastColumn="0"/>
-            <w:tcW w:w="2252" w:type="dxa"/>
-          </w:tcPr>
-          <w:p>
-            <w:pPr>
-              <w:rPr>
-                <w:lang w:eastAsia="zh-CN"/>
-              </w:rPr>
-            </w:pPr>
-            <w:r>
-              <w:rPr>
-                <w:lang w:eastAsia="zh-CN"/>
-              </w:rPr>
-              <w:t>note</w:t>
-            </w:r>
-          </w:p>
-        </w:tc>
-        <w:tc>
-          <w:tcPr>
-            <w:tcW w:w="2252" w:type="dxa"/>
-          </w:tcPr>
-          <w:p>
-            <w:pPr>
-              <w:cnfStyle w:val="000000100000" w:firstRow="0" w:lastRow="0" w:firstColumn="0" w:lastColumn="0" w:oddVBand="0" w:evenVBand="0" w:oddHBand="1" w:evenHBand="0" w:firstRowFirstColumn="0" w:firstRowLastColumn="0" w:lastRowFirstColumn="0" w:lastRowLastColumn="0"/>
-              <w:rPr>
-                <w:lang w:eastAsia="zh-CN"/>
-              </w:rPr>
-            </w:pPr>
-            <w:r>
-              <w:rPr>
-                <w:lang w:eastAsia="zh-CN"/>
-              </w:rPr>
-              <w:t>VARCHAR(300)</w:t>
-            </w:r>
-          </w:p>
-        </w:tc>
-        <w:tc>
-          <w:tcPr>
-            <w:tcW w:w="2253" w:type="dxa"/>
-          </w:tcPr>
-          <w:p>
-            <w:pPr>
-              <w:cnfStyle w:val="000000100000" w:firstRow="0" w:lastRow="0" w:firstColumn="0" w:lastColumn="0" w:oddVBand="0" w:evenVBand="0" w:oddHBand="1" w:evenHBand="0" w:firstRowFirstColumn="0" w:firstRowLastColumn="0" w:lastRowFirstColumn="0" w:lastRowLastColumn="0"/>
-              <w:rPr>
-                <w:lang w:eastAsia="zh-CN"/>
-              </w:rPr>
-            </w:pPr>
-          </w:p>
-        </w:tc>
-        <w:tc>
-          <w:tcPr>
-            <w:tcW w:w="2253" w:type="dxa"/>
-          </w:tcPr>
-          <w:p>
-            <w:pPr>
-              <w:cnfStyle w:val="000000100000" w:firstRow="0" w:lastRow="0" w:firstColumn="0" w:lastColumn="0" w:oddVBand="0" w:evenVBand="0" w:oddHBand="1" w:evenHBand="0" w:firstRowFirstColumn="0" w:firstRowLastColumn="0" w:lastRowFirstColumn="0" w:lastRowLastColumn="0"/>
               <w:rPr>
                 <w:lang w:eastAsia="zh-CN"/>
               </w:rPr>
@@ -4438,10 +5773,9 @@
       </w:pPr>
       <w:r>
         <w:rPr>
-          <w:rFonts w:hint="eastAsia"/>
           <w:lang w:eastAsia="zh-CN"/>
         </w:rPr>
-        <w:t>FUND</w:t>
+        <w:t>NEWS</w:t>
       </w:r>
     </w:p>
     <w:tbl>
@@ -4541,7 +5875,7 @@
       <w:tr>
         <w:trPr>
           <w:cnfStyle w:val="000000100000" w:firstRow="0" w:lastRow="0" w:firstColumn="0" w:lastColumn="0" w:oddVBand="0" w:evenVBand="0" w:oddHBand="1" w:evenHBand="0" w:firstRowFirstColumn="0" w:firstRowLastColumn="0" w:lastRowFirstColumn="0" w:lastRowLastColumn="0"/>
-          <w:trHeight w:val="563"/>
+          <w:trHeight w:val="590"/>
         </w:trPr>
         <w:tc>
           <w:tcPr>
@@ -4558,7 +5892,7 @@
               <w:rPr>
                 <w:lang w:eastAsia="zh-CN"/>
               </w:rPr>
-              <w:t>FUND_ID</w:t>
+              <w:t>NEWS_ID</w:t>
             </w:r>
           </w:p>
         </w:tc>
@@ -4641,13 +5975,7 @@
                 <w:rFonts w:hint="eastAsia"/>
                 <w:lang w:eastAsia="zh-CN"/>
               </w:rPr>
-              <w:t>PROJECT</w:t>
-            </w:r>
-            <w:r>
-              <w:rPr>
-                <w:lang w:eastAsia="zh-CN"/>
-              </w:rPr>
-              <w:t>_ID</w:t>
+              <w:t>title</w:t>
             </w:r>
           </w:p>
         </w:tc>
@@ -4666,7 +5994,13 @@
               <w:rPr>
                 <w:lang w:eastAsia="zh-CN"/>
               </w:rPr>
-              <w:t>INT</w:t>
+              <w:t>VARCHAR(3</w:t>
+            </w:r>
+            <w:r>
+              <w:rPr>
+                <w:lang w:eastAsia="zh-CN"/>
+              </w:rPr>
+              <w:t>0)</w:t>
             </w:r>
           </w:p>
         </w:tc>
@@ -4698,7 +6032,7 @@
               <w:rPr>
                 <w:lang w:eastAsia="zh-CN"/>
               </w:rPr>
-              <w:t>FK(PROJECT)</w:t>
+              <w:t>NOT NULL</w:t>
             </w:r>
           </w:p>
         </w:tc>
@@ -4807,7 +6141,7 @@
               <w:rPr>
                 <w:lang w:eastAsia="zh-CN"/>
               </w:rPr>
-              <w:t>FUND_TYPE</w:t>
+              <w:t>PUBLISHER</w:t>
             </w:r>
           </w:p>
         </w:tc>
@@ -4826,7 +6160,7 @@
               <w:rPr>
                 <w:lang w:eastAsia="zh-CN"/>
               </w:rPr>
-              <w:t>VARCHAR(60)</w:t>
+              <w:t>INT</w:t>
             </w:r>
           </w:p>
         </w:tc>
@@ -4866,7 +6200,7 @@
               <w:rPr>
                 <w:lang w:eastAsia="zh-CN"/>
               </w:rPr>
-              <w:t>NOT NULL</w:t>
+              <w:t>PK(USER)</w:t>
             </w:r>
           </w:p>
         </w:tc>
@@ -4891,26 +6225,26 @@
               <w:rPr>
                 <w:lang w:eastAsia="zh-CN"/>
               </w:rPr>
-              <w:t>AMOUNT</w:t>
-            </w:r>
-          </w:p>
-        </w:tc>
-        <w:tc>
-          <w:tcPr>
-            <w:tcW w:w="2252" w:type="dxa"/>
-          </w:tcPr>
-          <w:p>
-            <w:pPr>
-              <w:cnfStyle w:val="000000100000" w:firstRow="0" w:lastRow="0" w:firstColumn="0" w:lastColumn="0" w:oddVBand="0" w:evenVBand="0" w:oddHBand="1" w:evenHBand="0" w:firstRowFirstColumn="0" w:firstRowLastColumn="0" w:lastRowFirstColumn="0" w:lastRowLastColumn="0"/>
-              <w:rPr>
-                <w:lang w:eastAsia="zh-CN"/>
-              </w:rPr>
-            </w:pPr>
-            <w:r>
-              <w:rPr>
-                <w:lang w:eastAsia="zh-CN"/>
-              </w:rPr>
-              <w:t>INT</w:t>
+              <w:t>content</w:t>
+            </w:r>
+          </w:p>
+        </w:tc>
+        <w:tc>
+          <w:tcPr>
+            <w:tcW w:w="2252" w:type="dxa"/>
+          </w:tcPr>
+          <w:p>
+            <w:pPr>
+              <w:cnfStyle w:val="000000100000" w:firstRow="0" w:lastRow="0" w:firstColumn="0" w:lastColumn="0" w:oddVBand="0" w:evenVBand="0" w:oddHBand="1" w:evenHBand="0" w:firstRowFirstColumn="0" w:firstRowLastColumn="0" w:lastRowFirstColumn="0" w:lastRowLastColumn="0"/>
+              <w:rPr>
+                <w:lang w:eastAsia="zh-CN"/>
+              </w:rPr>
+            </w:pPr>
+            <w:r>
+              <w:rPr>
+                <w:lang w:eastAsia="zh-CN"/>
+              </w:rPr>
+              <w:t>VARCHAR(2000)</w:t>
             </w:r>
           </w:p>
         </w:tc>
@@ -4974,7 +6308,13 @@
               <w:rPr>
                 <w:lang w:eastAsia="zh-CN"/>
               </w:rPr>
-              <w:t>note</w:t>
+              <w:t>STAT</w:t>
+            </w:r>
+            <w:r>
+              <w:rPr>
+                <w:lang w:eastAsia="zh-CN"/>
+              </w:rPr>
+              <w:t>us</w:t>
             </w:r>
           </w:p>
         </w:tc>
@@ -4993,7 +6333,7 @@
               <w:rPr>
                 <w:lang w:eastAsia="zh-CN"/>
               </w:rPr>
-              <w:t>VARCHAR(300)</w:t>
+              <w:t>INT</w:t>
             </w:r>
           </w:p>
         </w:tc>
@@ -5008,12 +6348,20 @@
                 <w:lang w:eastAsia="zh-CN"/>
               </w:rPr>
             </w:pPr>
-          </w:p>
-        </w:tc>
-        <w:tc>
-          <w:tcPr>
-            <w:tcW w:w="2253" w:type="dxa"/>
-          </w:tcPr>
+            <w:r>
+              <w:rPr>
+                <w:lang w:eastAsia="zh-CN"/>
+              </w:rPr>
+              <w:t xml:space="preserve">0 : </w:t>
+            </w:r>
+            <w:r>
+              <w:rPr>
+                <w:rFonts w:hint="eastAsia"/>
+                <w:lang w:eastAsia="zh-CN"/>
+              </w:rPr>
+              <w:t>待审核</w:t>
+            </w:r>
+          </w:p>
           <w:p>
             <w:pPr>
               <w:cnfStyle w:val="000000000000" w:firstRow="0" w:lastRow="0" w:firstColumn="0" w:lastColumn="0" w:oddVBand="0" w:evenVBand="0" w:oddHBand="0" w:evenHBand="0" w:firstRowFirstColumn="0" w:firstRowLastColumn="0" w:lastRowFirstColumn="0" w:lastRowLastColumn="0"/>
@@ -5021,6 +6369,61 @@
                 <w:lang w:eastAsia="zh-CN"/>
               </w:rPr>
             </w:pPr>
+            <w:r>
+              <w:rPr>
+                <w:rFonts w:hint="eastAsia"/>
+                <w:lang w:eastAsia="zh-CN"/>
+              </w:rPr>
+              <w:t xml:space="preserve">1 : </w:t>
+            </w:r>
+            <w:r>
+              <w:rPr>
+                <w:rFonts w:hint="eastAsia"/>
+                <w:lang w:eastAsia="zh-CN"/>
+              </w:rPr>
+              <w:t>未通过</w:t>
+            </w:r>
+          </w:p>
+          <w:p>
+            <w:pPr>
+              <w:cnfStyle w:val="000000000000" w:firstRow="0" w:lastRow="0" w:firstColumn="0" w:lastColumn="0" w:oddVBand="0" w:evenVBand="0" w:oddHBand="0" w:evenHBand="0" w:firstRowFirstColumn="0" w:firstRowLastColumn="0" w:lastRowFirstColumn="0" w:lastRowLastColumn="0"/>
+              <w:rPr>
+                <w:lang w:eastAsia="zh-CN"/>
+              </w:rPr>
+            </w:pPr>
+            <w:r>
+              <w:rPr>
+                <w:rFonts w:hint="eastAsia"/>
+                <w:lang w:eastAsia="zh-CN"/>
+              </w:rPr>
+              <w:t xml:space="preserve">2 : </w:t>
+            </w:r>
+            <w:r>
+              <w:rPr>
+                <w:rFonts w:hint="eastAsia"/>
+                <w:lang w:eastAsia="zh-CN"/>
+              </w:rPr>
+              <w:t>已通过</w:t>
+            </w:r>
+          </w:p>
+        </w:tc>
+        <w:tc>
+          <w:tcPr>
+            <w:tcW w:w="2253" w:type="dxa"/>
+          </w:tcPr>
+          <w:p>
+            <w:pPr>
+              <w:cnfStyle w:val="000000000000" w:firstRow="0" w:lastRow="0" w:firstColumn="0" w:lastColumn="0" w:oddVBand="0" w:evenVBand="0" w:oddHBand="0" w:evenHBand="0" w:firstRowFirstColumn="0" w:firstRowLastColumn="0" w:lastRowFirstColumn="0" w:lastRowLastColumn="0"/>
+              <w:rPr>
+                <w:lang w:eastAsia="zh-CN"/>
+              </w:rPr>
+            </w:pPr>
+            <w:r>
+              <w:rPr>
+                <w:lang w:eastAsia="zh-CN"/>
+              </w:rPr>
+              <w:t>NOT NULL</w:t>
+            </w:r>
           </w:p>
         </w:tc>
       </w:tr>
@@ -5040,9 +6443,23 @@
       </w:pPr>
       <w:r>
         <w:rPr>
+          <w:rFonts w:hint="eastAsia"/>
           <w:lang w:eastAsia="zh-CN"/>
         </w:rPr>
-        <w:t>NEWS</w:t>
+        <w:t>ATTA</w:t>
+      </w:r>
+      <w:r>
+        <w:rPr>
+          <w:rFonts w:hint="eastAsia"/>
+          <w:lang w:eastAsia="zh-CN"/>
+        </w:rPr>
+        <w:t>CH</w:t>
+      </w:r>
+      <w:r>
+        <w:rPr>
+          <w:lang w:eastAsia="zh-CN"/>
+        </w:rPr>
+        <w:t>MENT</w:t>
       </w:r>
     </w:p>
     <w:tbl>
@@ -5159,649 +6576,6 @@
               <w:rPr>
                 <w:lang w:eastAsia="zh-CN"/>
               </w:rPr>
-              <w:t>NEWS_ID</w:t>
-            </w:r>
-          </w:p>
-        </w:tc>
-        <w:tc>
-          <w:tcPr>
-            <w:tcW w:w="2252" w:type="dxa"/>
-          </w:tcPr>
-          <w:p>
-            <w:pPr>
-              <w:cnfStyle w:val="000000100000" w:firstRow="0" w:lastRow="0" w:firstColumn="0" w:lastColumn="0" w:oddVBand="0" w:evenVBand="0" w:oddHBand="1" w:evenHBand="0" w:firstRowFirstColumn="0" w:firstRowLastColumn="0" w:lastRowFirstColumn="0" w:lastRowLastColumn="0"/>
-              <w:rPr>
-                <w:lang w:eastAsia="zh-CN"/>
-              </w:rPr>
-            </w:pPr>
-            <w:r>
-              <w:rPr>
-                <w:lang w:eastAsia="zh-CN"/>
-              </w:rPr>
-              <w:t>INT</w:t>
-            </w:r>
-          </w:p>
-        </w:tc>
-        <w:tc>
-          <w:tcPr>
-            <w:tcW w:w="2253" w:type="dxa"/>
-          </w:tcPr>
-          <w:p>
-            <w:pPr>
-              <w:cnfStyle w:val="000000100000" w:firstRow="0" w:lastRow="0" w:firstColumn="0" w:lastColumn="0" w:oddVBand="0" w:evenVBand="0" w:oddHBand="1" w:evenHBand="0" w:firstRowFirstColumn="0" w:firstRowLastColumn="0" w:lastRowFirstColumn="0" w:lastRowLastColumn="0"/>
-              <w:rPr>
-                <w:lang w:eastAsia="zh-CN"/>
-              </w:rPr>
-            </w:pPr>
-          </w:p>
-        </w:tc>
-        <w:tc>
-          <w:tcPr>
-            <w:tcW w:w="2253" w:type="dxa"/>
-          </w:tcPr>
-          <w:p>
-            <w:pPr>
-              <w:cnfStyle w:val="000000100000" w:firstRow="0" w:lastRow="0" w:firstColumn="0" w:lastColumn="0" w:oddVBand="0" w:evenVBand="0" w:oddHBand="1" w:evenHBand="0" w:firstRowFirstColumn="0" w:firstRowLastColumn="0" w:lastRowFirstColumn="0" w:lastRowLastColumn="0"/>
-              <w:rPr>
-                <w:lang w:eastAsia="zh-CN"/>
-              </w:rPr>
-            </w:pPr>
-            <w:r>
-              <w:rPr>
-                <w:lang w:eastAsia="zh-CN"/>
-              </w:rPr>
-              <w:t>PK,</w:t>
-            </w:r>
-            <w:r>
-              <w:rPr>
-                <w:rFonts w:hint="eastAsia"/>
-                <w:lang w:eastAsia="zh-CN"/>
-              </w:rPr>
-              <w:t>自增</w:t>
-            </w:r>
-          </w:p>
-        </w:tc>
-      </w:tr>
-      <w:tr>
-        <w:trPr>
-          <w:trHeight w:val="462"/>
-        </w:trPr>
-        <w:tc>
-          <w:tcPr>
-            <w:cnfStyle w:val="001000000000" w:firstRow="0" w:lastRow="0" w:firstColumn="1" w:lastColumn="0" w:oddVBand="0" w:evenVBand="0" w:oddHBand="0" w:evenHBand="0" w:firstRowFirstColumn="0" w:firstRowLastColumn="0" w:lastRowFirstColumn="0" w:lastRowLastColumn="0"/>
-            <w:tcW w:w="2252" w:type="dxa"/>
-          </w:tcPr>
-          <w:p>
-            <w:pPr>
-              <w:rPr>
-                <w:lang w:eastAsia="zh-CN"/>
-              </w:rPr>
-            </w:pPr>
-            <w:r>
-              <w:rPr>
-                <w:rFonts w:hint="eastAsia"/>
-                <w:lang w:eastAsia="zh-CN"/>
-              </w:rPr>
-              <w:t>TYPE</w:t>
-            </w:r>
-          </w:p>
-        </w:tc>
-        <w:tc>
-          <w:tcPr>
-            <w:tcW w:w="2252" w:type="dxa"/>
-          </w:tcPr>
-          <w:p>
-            <w:pPr>
-              <w:cnfStyle w:val="000000000000" w:firstRow="0" w:lastRow="0" w:firstColumn="0" w:lastColumn="0" w:oddVBand="0" w:evenVBand="0" w:oddHBand="0" w:evenHBand="0" w:firstRowFirstColumn="0" w:firstRowLastColumn="0" w:lastRowFirstColumn="0" w:lastRowLastColumn="0"/>
-              <w:rPr>
-                <w:lang w:eastAsia="zh-CN"/>
-              </w:rPr>
-            </w:pPr>
-            <w:r>
-              <w:rPr>
-                <w:lang w:eastAsia="zh-CN"/>
-              </w:rPr>
-              <w:t>INT</w:t>
-            </w:r>
-          </w:p>
-        </w:tc>
-        <w:tc>
-          <w:tcPr>
-            <w:tcW w:w="2253" w:type="dxa"/>
-          </w:tcPr>
-          <w:p>
-            <w:pPr>
-              <w:cnfStyle w:val="000000000000" w:firstRow="0" w:lastRow="0" w:firstColumn="0" w:lastColumn="0" w:oddVBand="0" w:evenVBand="0" w:oddHBand="0" w:evenHBand="0" w:firstRowFirstColumn="0" w:firstRowLastColumn="0" w:lastRowFirstColumn="0" w:lastRowLastColumn="0"/>
-              <w:rPr>
-                <w:lang w:eastAsia="zh-CN"/>
-              </w:rPr>
-            </w:pPr>
-            <w:r>
-              <w:rPr>
-                <w:lang w:eastAsia="zh-CN"/>
-              </w:rPr>
-              <w:t>0</w:t>
-            </w:r>
-            <w:r>
-              <w:rPr>
-                <w:lang w:eastAsia="zh-CN"/>
-              </w:rPr>
-              <w:t>：通知</w:t>
-            </w:r>
-          </w:p>
-          <w:p>
-            <w:pPr>
-              <w:cnfStyle w:val="000000000000" w:firstRow="0" w:lastRow="0" w:firstColumn="0" w:lastColumn="0" w:oddVBand="0" w:evenVBand="0" w:oddHBand="0" w:evenHBand="0" w:firstRowFirstColumn="0" w:firstRowLastColumn="0" w:lastRowFirstColumn="0" w:lastRowLastColumn="0"/>
-              <w:rPr>
-                <w:lang w:eastAsia="zh-CN"/>
-              </w:rPr>
-            </w:pPr>
-            <w:r>
-              <w:rPr>
-                <w:rFonts w:hint="eastAsia"/>
-                <w:lang w:eastAsia="zh-CN"/>
-              </w:rPr>
-              <w:t>1</w:t>
-            </w:r>
-            <w:r>
-              <w:rPr>
-                <w:rFonts w:hint="eastAsia"/>
-                <w:lang w:eastAsia="zh-CN"/>
-              </w:rPr>
-              <w:t>：新闻</w:t>
-            </w:r>
-          </w:p>
-        </w:tc>
-        <w:tc>
-          <w:tcPr>
-            <w:tcW w:w="2253" w:type="dxa"/>
-          </w:tcPr>
-          <w:p>
-            <w:pPr>
-              <w:cnfStyle w:val="000000000000" w:firstRow="0" w:lastRow="0" w:firstColumn="0" w:lastColumn="0" w:oddVBand="0" w:evenVBand="0" w:oddHBand="0" w:evenHBand="0" w:firstRowFirstColumn="0" w:firstRowLastColumn="0" w:lastRowFirstColumn="0" w:lastRowLastColumn="0"/>
-              <w:rPr>
-                <w:lang w:eastAsia="zh-CN"/>
-              </w:rPr>
-            </w:pPr>
-            <w:r>
-              <w:rPr>
-                <w:lang w:eastAsia="zh-CN"/>
-              </w:rPr>
-              <w:t>NOT NULL</w:t>
-            </w:r>
-          </w:p>
-        </w:tc>
-      </w:tr>
-      <w:tr>
-        <w:trPr>
-          <w:cnfStyle w:val="000000100000" w:firstRow="0" w:lastRow="0" w:firstColumn="0" w:lastColumn="0" w:oddVBand="0" w:evenVBand="0" w:oddHBand="1" w:evenHBand="0" w:firstRowFirstColumn="0" w:firstRowLastColumn="0" w:lastRowFirstColumn="0" w:lastRowLastColumn="0"/>
-          <w:trHeight w:val="563"/>
-        </w:trPr>
-        <w:tc>
-          <w:tcPr>
-            <w:cnfStyle w:val="001000000000" w:firstRow="0" w:lastRow="0" w:firstColumn="1" w:lastColumn="0" w:oddVBand="0" w:evenVBand="0" w:oddHBand="0" w:evenHBand="0" w:firstRowFirstColumn="0" w:firstRowLastColumn="0" w:lastRowFirstColumn="0" w:lastRowLastColumn="0"/>
-            <w:tcW w:w="2252" w:type="dxa"/>
-          </w:tcPr>
-          <w:p>
-            <w:pPr>
-              <w:rPr>
-                <w:lang w:eastAsia="zh-CN"/>
-              </w:rPr>
-            </w:pPr>
-            <w:r>
-              <w:rPr>
-                <w:rFonts w:hint="eastAsia"/>
-                <w:lang w:eastAsia="zh-CN"/>
-              </w:rPr>
-              <w:t>DATE</w:t>
-            </w:r>
-          </w:p>
-        </w:tc>
-        <w:tc>
-          <w:tcPr>
-            <w:tcW w:w="2252" w:type="dxa"/>
-          </w:tcPr>
-          <w:p>
-            <w:pPr>
-              <w:cnfStyle w:val="000000100000" w:firstRow="0" w:lastRow="0" w:firstColumn="0" w:lastColumn="0" w:oddVBand="0" w:evenVBand="0" w:oddHBand="1" w:evenHBand="0" w:firstRowFirstColumn="0" w:firstRowLastColumn="0" w:lastRowFirstColumn="0" w:lastRowLastColumn="0"/>
-              <w:rPr>
-                <w:lang w:eastAsia="zh-CN"/>
-              </w:rPr>
-            </w:pPr>
-            <w:r>
-              <w:rPr>
-                <w:lang w:eastAsia="zh-CN"/>
-              </w:rPr>
-              <w:t>DATE</w:t>
-            </w:r>
-          </w:p>
-        </w:tc>
-        <w:tc>
-          <w:tcPr>
-            <w:tcW w:w="2253" w:type="dxa"/>
-          </w:tcPr>
-          <w:p>
-            <w:pPr>
-              <w:cnfStyle w:val="000000100000" w:firstRow="0" w:lastRow="0" w:firstColumn="0" w:lastColumn="0" w:oddVBand="0" w:evenVBand="0" w:oddHBand="1" w:evenHBand="0" w:firstRowFirstColumn="0" w:firstRowLastColumn="0" w:lastRowFirstColumn="0" w:lastRowLastColumn="0"/>
-              <w:rPr>
-                <w:lang w:eastAsia="zh-CN"/>
-              </w:rPr>
-            </w:pPr>
-          </w:p>
-          <w:p>
-            <w:pPr>
-              <w:cnfStyle w:val="000000100000" w:firstRow="0" w:lastRow="0" w:firstColumn="0" w:lastColumn="0" w:oddVBand="0" w:evenVBand="0" w:oddHBand="1" w:evenHBand="0" w:firstRowFirstColumn="0" w:firstRowLastColumn="0" w:lastRowFirstColumn="0" w:lastRowLastColumn="0"/>
-              <w:rPr>
-                <w:lang w:eastAsia="zh-CN"/>
-              </w:rPr>
-            </w:pPr>
-          </w:p>
-        </w:tc>
-        <w:tc>
-          <w:tcPr>
-            <w:tcW w:w="2253" w:type="dxa"/>
-          </w:tcPr>
-          <w:p>
-            <w:pPr>
-              <w:cnfStyle w:val="000000100000" w:firstRow="0" w:lastRow="0" w:firstColumn="0" w:lastColumn="0" w:oddVBand="0" w:evenVBand="0" w:oddHBand="1" w:evenHBand="0" w:firstRowFirstColumn="0" w:firstRowLastColumn="0" w:lastRowFirstColumn="0" w:lastRowLastColumn="0"/>
-              <w:rPr>
-                <w:lang w:eastAsia="zh-CN"/>
-              </w:rPr>
-            </w:pPr>
-            <w:r>
-              <w:rPr>
-                <w:lang w:eastAsia="zh-CN"/>
-              </w:rPr>
-              <w:t>NOT NULL</w:t>
-            </w:r>
-          </w:p>
-        </w:tc>
-      </w:tr>
-      <w:tr>
-        <w:trPr>
-          <w:trHeight w:val="563"/>
-        </w:trPr>
-        <w:tc>
-          <w:tcPr>
-            <w:cnfStyle w:val="001000000000" w:firstRow="0" w:lastRow="0" w:firstColumn="1" w:lastColumn="0" w:oddVBand="0" w:evenVBand="0" w:oddHBand="0" w:evenHBand="0" w:firstRowFirstColumn="0" w:firstRowLastColumn="0" w:lastRowFirstColumn="0" w:lastRowLastColumn="0"/>
-            <w:tcW w:w="2252" w:type="dxa"/>
-          </w:tcPr>
-          <w:p>
-            <w:pPr>
-              <w:rPr>
-                <w:lang w:eastAsia="zh-CN"/>
-              </w:rPr>
-            </w:pPr>
-            <w:r>
-              <w:rPr>
-                <w:lang w:eastAsia="zh-CN"/>
-              </w:rPr>
-              <w:t>PUBLISHER</w:t>
-            </w:r>
-          </w:p>
-        </w:tc>
-        <w:tc>
-          <w:tcPr>
-            <w:tcW w:w="2252" w:type="dxa"/>
-          </w:tcPr>
-          <w:p>
-            <w:pPr>
-              <w:cnfStyle w:val="000000000000" w:firstRow="0" w:lastRow="0" w:firstColumn="0" w:lastColumn="0" w:oddVBand="0" w:evenVBand="0" w:oddHBand="0" w:evenHBand="0" w:firstRowFirstColumn="0" w:firstRowLastColumn="0" w:lastRowFirstColumn="0" w:lastRowLastColumn="0"/>
-              <w:rPr>
-                <w:lang w:eastAsia="zh-CN"/>
-              </w:rPr>
-            </w:pPr>
-            <w:r>
-              <w:rPr>
-                <w:lang w:eastAsia="zh-CN"/>
-              </w:rPr>
-              <w:t>INT</w:t>
-            </w:r>
-          </w:p>
-        </w:tc>
-        <w:tc>
-          <w:tcPr>
-            <w:tcW w:w="2253" w:type="dxa"/>
-          </w:tcPr>
-          <w:p>
-            <w:pPr>
-              <w:cnfStyle w:val="000000000000" w:firstRow="0" w:lastRow="0" w:firstColumn="0" w:lastColumn="0" w:oddVBand="0" w:evenVBand="0" w:oddHBand="0" w:evenHBand="0" w:firstRowFirstColumn="0" w:firstRowLastColumn="0" w:lastRowFirstColumn="0" w:lastRowLastColumn="0"/>
-              <w:rPr>
-                <w:lang w:eastAsia="zh-CN"/>
-              </w:rPr>
-            </w:pPr>
-          </w:p>
-          <w:p>
-            <w:pPr>
-              <w:cnfStyle w:val="000000000000" w:firstRow="0" w:lastRow="0" w:firstColumn="0" w:lastColumn="0" w:oddVBand="0" w:evenVBand="0" w:oddHBand="0" w:evenHBand="0" w:firstRowFirstColumn="0" w:firstRowLastColumn="0" w:lastRowFirstColumn="0" w:lastRowLastColumn="0"/>
-              <w:rPr>
-                <w:lang w:eastAsia="zh-CN"/>
-              </w:rPr>
-            </w:pPr>
-          </w:p>
-        </w:tc>
-        <w:tc>
-          <w:tcPr>
-            <w:tcW w:w="2253" w:type="dxa"/>
-          </w:tcPr>
-          <w:p>
-            <w:pPr>
-              <w:cnfStyle w:val="000000000000" w:firstRow="0" w:lastRow="0" w:firstColumn="0" w:lastColumn="0" w:oddVBand="0" w:evenVBand="0" w:oddHBand="0" w:evenHBand="0" w:firstRowFirstColumn="0" w:firstRowLastColumn="0" w:lastRowFirstColumn="0" w:lastRowLastColumn="0"/>
-              <w:rPr>
-                <w:lang w:eastAsia="zh-CN"/>
-              </w:rPr>
-            </w:pPr>
-            <w:r>
-              <w:rPr>
-                <w:lang w:eastAsia="zh-CN"/>
-              </w:rPr>
-              <w:t>PK(USER)</w:t>
-            </w:r>
-          </w:p>
-        </w:tc>
-      </w:tr>
-      <w:tr>
-        <w:trPr>
-          <w:cnfStyle w:val="000000100000" w:firstRow="0" w:lastRow="0" w:firstColumn="0" w:lastColumn="0" w:oddVBand="0" w:evenVBand="0" w:oddHBand="1" w:evenHBand="0" w:firstRowFirstColumn="0" w:firstRowLastColumn="0" w:lastRowFirstColumn="0" w:lastRowLastColumn="0"/>
-          <w:trHeight w:val="563"/>
-        </w:trPr>
-        <w:tc>
-          <w:tcPr>
-            <w:cnfStyle w:val="001000000000" w:firstRow="0" w:lastRow="0" w:firstColumn="1" w:lastColumn="0" w:oddVBand="0" w:evenVBand="0" w:oddHBand="0" w:evenHBand="0" w:firstRowFirstColumn="0" w:firstRowLastColumn="0" w:lastRowFirstColumn="0" w:lastRowLastColumn="0"/>
-            <w:tcW w:w="2252" w:type="dxa"/>
-          </w:tcPr>
-          <w:p>
-            <w:pPr>
-              <w:rPr>
-                <w:lang w:eastAsia="zh-CN"/>
-              </w:rPr>
-            </w:pPr>
-            <w:r>
-              <w:rPr>
-                <w:lang w:eastAsia="zh-CN"/>
-              </w:rPr>
-              <w:t>AMOUNT</w:t>
-            </w:r>
-          </w:p>
-        </w:tc>
-        <w:tc>
-          <w:tcPr>
-            <w:tcW w:w="2252" w:type="dxa"/>
-          </w:tcPr>
-          <w:p>
-            <w:pPr>
-              <w:cnfStyle w:val="000000100000" w:firstRow="0" w:lastRow="0" w:firstColumn="0" w:lastColumn="0" w:oddVBand="0" w:evenVBand="0" w:oddHBand="1" w:evenHBand="0" w:firstRowFirstColumn="0" w:firstRowLastColumn="0" w:lastRowFirstColumn="0" w:lastRowLastColumn="0"/>
-              <w:rPr>
-                <w:lang w:eastAsia="zh-CN"/>
-              </w:rPr>
-            </w:pPr>
-            <w:r>
-              <w:rPr>
-                <w:lang w:eastAsia="zh-CN"/>
-              </w:rPr>
-              <w:t>INT</w:t>
-            </w:r>
-          </w:p>
-        </w:tc>
-        <w:tc>
-          <w:tcPr>
-            <w:tcW w:w="2253" w:type="dxa"/>
-          </w:tcPr>
-          <w:p>
-            <w:pPr>
-              <w:cnfStyle w:val="000000100000" w:firstRow="0" w:lastRow="0" w:firstColumn="0" w:lastColumn="0" w:oddVBand="0" w:evenVBand="0" w:oddHBand="1" w:evenHBand="0" w:firstRowFirstColumn="0" w:firstRowLastColumn="0" w:lastRowFirstColumn="0" w:lastRowLastColumn="0"/>
-              <w:rPr>
-                <w:lang w:eastAsia="zh-CN"/>
-              </w:rPr>
-            </w:pPr>
-          </w:p>
-          <w:p>
-            <w:pPr>
-              <w:cnfStyle w:val="000000100000" w:firstRow="0" w:lastRow="0" w:firstColumn="0" w:lastColumn="0" w:oddVBand="0" w:evenVBand="0" w:oddHBand="1" w:evenHBand="0" w:firstRowFirstColumn="0" w:firstRowLastColumn="0" w:lastRowFirstColumn="0" w:lastRowLastColumn="0"/>
-              <w:rPr>
-                <w:lang w:eastAsia="zh-CN"/>
-              </w:rPr>
-            </w:pPr>
-          </w:p>
-        </w:tc>
-        <w:tc>
-          <w:tcPr>
-            <w:tcW w:w="2253" w:type="dxa"/>
-          </w:tcPr>
-          <w:p>
-            <w:pPr>
-              <w:cnfStyle w:val="000000100000" w:firstRow="0" w:lastRow="0" w:firstColumn="0" w:lastColumn="0" w:oddVBand="0" w:evenVBand="0" w:oddHBand="1" w:evenHBand="0" w:firstRowFirstColumn="0" w:firstRowLastColumn="0" w:lastRowFirstColumn="0" w:lastRowLastColumn="0"/>
-              <w:rPr>
-                <w:lang w:eastAsia="zh-CN"/>
-              </w:rPr>
-            </w:pPr>
-            <w:r>
-              <w:rPr>
-                <w:lang w:eastAsia="zh-CN"/>
-              </w:rPr>
-              <w:t>NOT NULL</w:t>
-            </w:r>
-          </w:p>
-        </w:tc>
-      </w:tr>
-      <w:tr>
-        <w:trPr>
-          <w:trHeight w:val="563"/>
-        </w:trPr>
-        <w:tc>
-          <w:tcPr>
-            <w:cnfStyle w:val="001000000000" w:firstRow="0" w:lastRow="0" w:firstColumn="1" w:lastColumn="0" w:oddVBand="0" w:evenVBand="0" w:oddHBand="0" w:evenHBand="0" w:firstRowFirstColumn="0" w:firstRowLastColumn="0" w:lastRowFirstColumn="0" w:lastRowLastColumn="0"/>
-            <w:tcW w:w="2252" w:type="dxa"/>
-          </w:tcPr>
-          <w:p>
-            <w:pPr>
-              <w:rPr>
-                <w:lang w:eastAsia="zh-CN"/>
-              </w:rPr>
-            </w:pPr>
-            <w:r>
-              <w:rPr>
-                <w:lang w:eastAsia="zh-CN"/>
-              </w:rPr>
-              <w:t>note</w:t>
-            </w:r>
-          </w:p>
-        </w:tc>
-        <w:tc>
-          <w:tcPr>
-            <w:tcW w:w="2252" w:type="dxa"/>
-          </w:tcPr>
-          <w:p>
-            <w:pPr>
-              <w:cnfStyle w:val="000000000000" w:firstRow="0" w:lastRow="0" w:firstColumn="0" w:lastColumn="0" w:oddVBand="0" w:evenVBand="0" w:oddHBand="0" w:evenHBand="0" w:firstRowFirstColumn="0" w:firstRowLastColumn="0" w:lastRowFirstColumn="0" w:lastRowLastColumn="0"/>
-              <w:rPr>
-                <w:lang w:eastAsia="zh-CN"/>
-              </w:rPr>
-            </w:pPr>
-            <w:r>
-              <w:rPr>
-                <w:lang w:eastAsia="zh-CN"/>
-              </w:rPr>
-              <w:t>VARCHAR(300)</w:t>
-            </w:r>
-          </w:p>
-        </w:tc>
-        <w:tc>
-          <w:tcPr>
-            <w:tcW w:w="2253" w:type="dxa"/>
-          </w:tcPr>
-          <w:p>
-            <w:pPr>
-              <w:cnfStyle w:val="000000000000" w:firstRow="0" w:lastRow="0" w:firstColumn="0" w:lastColumn="0" w:oddVBand="0" w:evenVBand="0" w:oddHBand="0" w:evenHBand="0" w:firstRowFirstColumn="0" w:firstRowLastColumn="0" w:lastRowFirstColumn="0" w:lastRowLastColumn="0"/>
-              <w:rPr>
-                <w:lang w:eastAsia="zh-CN"/>
-              </w:rPr>
-            </w:pPr>
-          </w:p>
-        </w:tc>
-        <w:tc>
-          <w:tcPr>
-            <w:tcW w:w="2253" w:type="dxa"/>
-          </w:tcPr>
-          <w:p>
-            <w:pPr>
-              <w:cnfStyle w:val="000000000000" w:firstRow="0" w:lastRow="0" w:firstColumn="0" w:lastColumn="0" w:oddVBand="0" w:evenVBand="0" w:oddHBand="0" w:evenHBand="0" w:firstRowFirstColumn="0" w:firstRowLastColumn="0" w:lastRowFirstColumn="0" w:lastRowLastColumn="0"/>
-              <w:rPr>
-                <w:lang w:eastAsia="zh-CN"/>
-              </w:rPr>
-            </w:pPr>
-          </w:p>
-        </w:tc>
-      </w:tr>
-    </w:tbl>
-    <w:p>
-      <w:pPr>
-        <w:rPr>
-          <w:lang w:eastAsia="zh-CN"/>
-        </w:rPr>
-      </w:pPr>
-    </w:p>
-    <w:p>
-      <w:pPr>
-        <w:rPr>
-          <w:lang w:eastAsia="zh-CN"/>
-        </w:rPr>
-      </w:pPr>
-      <w:r>
-        <w:rPr>
-          <w:rFonts w:hint="eastAsia"/>
-          <w:lang w:eastAsia="zh-CN"/>
-        </w:rPr>
-        <w:t>ATTA</w:t>
-      </w:r>
-      <w:r>
-        <w:rPr>
-          <w:rFonts w:hint="eastAsia"/>
-          <w:lang w:eastAsia="zh-CN"/>
-        </w:rPr>
-        <w:t>CH</w:t>
-      </w:r>
-      <w:r>
-        <w:rPr>
-          <w:lang w:eastAsia="zh-CN"/>
-        </w:rPr>
-        <w:t>MENT</w:t>
-      </w:r>
-    </w:p>
-    <w:tbl>
-      <w:tblPr>
-        <w:tblStyle w:val="PlainTable3"/>
-        <w:tblW w:w="0" w:type="auto"/>
-        <w:tblLook w:val="04A0" w:firstRow="1" w:lastRow="0" w:firstColumn="1" w:lastColumn="0" w:noHBand="0" w:noVBand="1"/>
-      </w:tblPr>
-      <w:tblGrid>
-        <w:gridCol w:w="2252"/>
-        <w:gridCol w:w="2252"/>
-        <w:gridCol w:w="2253"/>
-        <w:gridCol w:w="2253"/>
-      </w:tblGrid>
-      <w:tr>
-        <w:trPr>
-          <w:cnfStyle w:val="100000000000" w:firstRow="1" w:lastRow="0" w:firstColumn="0" w:lastColumn="0" w:oddVBand="0" w:evenVBand="0" w:oddHBand="0" w:evenHBand="0" w:firstRowFirstColumn="0" w:firstRowLastColumn="0" w:lastRowFirstColumn="0" w:lastRowLastColumn="0"/>
-        </w:trPr>
-        <w:tc>
-          <w:tcPr>
-            <w:cnfStyle w:val="001000000100" w:firstRow="0" w:lastRow="0" w:firstColumn="1" w:lastColumn="0" w:oddVBand="0" w:evenVBand="0" w:oddHBand="0" w:evenHBand="0" w:firstRowFirstColumn="1" w:firstRowLastColumn="0" w:lastRowFirstColumn="0" w:lastRowLastColumn="0"/>
-            <w:tcW w:w="2252" w:type="dxa"/>
-          </w:tcPr>
-          <w:p>
-            <w:pPr>
-              <w:rPr>
-                <w:lang w:eastAsia="zh-CN"/>
-              </w:rPr>
-            </w:pPr>
-            <w:r>
-              <w:rPr>
-                <w:rFonts w:hint="eastAsia"/>
-                <w:lang w:eastAsia="zh-CN"/>
-              </w:rPr>
-              <w:t>字段名</w:t>
-            </w:r>
-          </w:p>
-        </w:tc>
-        <w:tc>
-          <w:tcPr>
-            <w:tcW w:w="2252" w:type="dxa"/>
-          </w:tcPr>
-          <w:p>
-            <w:pPr>
-              <w:cnfStyle w:val="100000000000" w:firstRow="1" w:lastRow="0" w:firstColumn="0" w:lastColumn="0" w:oddVBand="0" w:evenVBand="0" w:oddHBand="0" w:evenHBand="0" w:firstRowFirstColumn="0" w:firstRowLastColumn="0" w:lastRowFirstColumn="0" w:lastRowLastColumn="0"/>
-              <w:rPr>
-                <w:lang w:eastAsia="zh-CN"/>
-              </w:rPr>
-            </w:pPr>
-            <w:r>
-              <w:rPr>
-                <w:lang w:eastAsia="zh-CN"/>
-              </w:rPr>
-              <w:t>数据类型</w:t>
-            </w:r>
-          </w:p>
-        </w:tc>
-        <w:tc>
-          <w:tcPr>
-            <w:tcW w:w="2253" w:type="dxa"/>
-          </w:tcPr>
-          <w:p>
-            <w:pPr>
-              <w:cnfStyle w:val="100000000000" w:firstRow="1" w:lastRow="0" w:firstColumn="0" w:lastColumn="0" w:oddVBand="0" w:evenVBand="0" w:oddHBand="0" w:evenHBand="0" w:firstRowFirstColumn="0" w:firstRowLastColumn="0" w:lastRowFirstColumn="0" w:lastRowLastColumn="0"/>
-              <w:rPr>
-                <w:lang w:eastAsia="zh-CN"/>
-              </w:rPr>
-            </w:pPr>
-            <w:r>
-              <w:rPr>
-                <w:lang w:eastAsia="zh-CN"/>
-              </w:rPr>
-              <w:t>字段说明</w:t>
-            </w:r>
-          </w:p>
-        </w:tc>
-        <w:tc>
-          <w:tcPr>
-            <w:tcW w:w="2253" w:type="dxa"/>
-          </w:tcPr>
-          <w:p>
-            <w:pPr>
-              <w:cnfStyle w:val="100000000000" w:firstRow="1" w:lastRow="0" w:firstColumn="0" w:lastColumn="0" w:oddVBand="0" w:evenVBand="0" w:oddHBand="0" w:evenHBand="0" w:firstRowFirstColumn="0" w:firstRowLastColumn="0" w:lastRowFirstColumn="0" w:lastRowLastColumn="0"/>
-              <w:rPr>
-                <w:lang w:eastAsia="zh-CN"/>
-              </w:rPr>
-            </w:pPr>
-            <w:r>
-              <w:rPr>
-                <w:lang w:eastAsia="zh-CN"/>
-              </w:rPr>
-              <w:t>备注</w:t>
-            </w:r>
-          </w:p>
-        </w:tc>
-      </w:tr>
-      <w:tr>
-        <w:trPr>
-          <w:cnfStyle w:val="000000100000" w:firstRow="0" w:lastRow="0" w:firstColumn="0" w:lastColumn="0" w:oddVBand="0" w:evenVBand="0" w:oddHBand="1" w:evenHBand="0" w:firstRowFirstColumn="0" w:firstRowLastColumn="0" w:lastRowFirstColumn="0" w:lastRowLastColumn="0"/>
-          <w:trHeight w:val="590"/>
-        </w:trPr>
-        <w:tc>
-          <w:tcPr>
-            <w:cnfStyle w:val="001000000000" w:firstRow="0" w:lastRow="0" w:firstColumn="1" w:lastColumn="0" w:oddVBand="0" w:evenVBand="0" w:oddHBand="0" w:evenHBand="0" w:firstRowFirstColumn="0" w:firstRowLastColumn="0" w:lastRowFirstColumn="0" w:lastRowLastColumn="0"/>
-            <w:tcW w:w="2252" w:type="dxa"/>
-          </w:tcPr>
-          <w:p>
-            <w:pPr>
-              <w:rPr>
-                <w:lang w:eastAsia="zh-CN"/>
-              </w:rPr>
-            </w:pPr>
-            <w:r>
-              <w:rPr>
-                <w:lang w:eastAsia="zh-CN"/>
-              </w:rPr>
               <w:t>ATTACHMENT_ID</w:t>
             </w:r>
           </w:p>
@@ -6320,12 +7094,9 @@
     <w:p>
       <w:pPr>
         <w:rPr>
-          <w:rFonts w:hint="eastAsia"/>
           <w:lang w:eastAsia="zh-CN"/>
         </w:rPr>
       </w:pPr>
-      <w:bookmarkStart w:id="0" w:name="_GoBack"/>
-      <w:bookmarkEnd w:id="0"/>
     </w:p>
     <w:sectPr>
       <w:pgSz w:w="11900" w:h="16840"/>
@@ -7487,7 +8258,6 @@
     <w:basedOn w:val="Normal"/>
     <w:link w:val="HTMLPreformattedChar"/>
     <w:uiPriority w:val="99"/>
-    <w:semiHidden/>
     <w:unhideWhenUsed/>
     <w:rsid w:val="003379D0"/>
     <w:pPr>
@@ -7521,7 +8291,6 @@
     <w:basedOn w:val="DefaultParagraphFont"/>
     <w:link w:val="HTMLPreformatted"/>
     <w:uiPriority w:val="99"/>
-    <w:semiHidden/>
     <w:rsid w:val="003379D0"/>
     <w:rPr>
       <w:rFonts w:ascii="Courier New" w:hAnsi="Courier New" w:cs="Courier New"/>
@@ -7798,7 +8567,7 @@
 </file>
 
 <file path=customXml/itemProps1.xml><?xml version="1.0" encoding="utf-8"?>
-<ds:datastoreItem xmlns:ds="http://schemas.openxmlformats.org/officeDocument/2006/customXml" ds:itemID="{3A59C527-4A11-7F43-B8B5-0979386CB5BA}">
+<ds:datastoreItem xmlns:ds="http://schemas.openxmlformats.org/officeDocument/2006/customXml" ds:itemID="{94DF5BDF-B62B-B242-9A7A-A9925E5FA2AD}">
   <ds:schemaRefs>
     <ds:schemaRef ds:uri="http://schemas.openxmlformats.org/officeDocument/2006/bibliography"/>
   </ds:schemaRefs>

</xml_diff>